<commit_message>
Naive Bayes e documentazione
</commit_message>
<xml_diff>
--- a/Documentazione/SAARF-19.docx
+++ b/Documentazione/SAARF-19.docx
@@ -9294,7 +9294,1041 @@
       <w:pPr>
         <w:pStyle w:val="Paragrafoelenco"/>
         <w:rPr>
-          <w:b/>
+          <w:bCs/>
+          <w:sz w:val="32"/>
+          <w:szCs w:val="32"/>
+        </w:rPr>
+      </w:pPr>
+      <w:r>
+        <w:rPr>
+          <w:bCs/>
+          <w:sz w:val="32"/>
+          <w:szCs w:val="32"/>
+        </w:rPr>
+        <w:t xml:space="preserve">Dato che ci troviamo di fronte ad un problema di classificazione, ovvero ad </w:t>
+      </w:r>
+      <w:proofErr w:type="gramStart"/>
+      <w:r>
+        <w:rPr>
+          <w:bCs/>
+          <w:sz w:val="32"/>
+          <w:szCs w:val="32"/>
+        </w:rPr>
+        <w:t>un istanza</w:t>
+      </w:r>
+      <w:proofErr w:type="gramEnd"/>
+      <w:r>
+        <w:rPr>
+          <w:bCs/>
+          <w:sz w:val="32"/>
+          <w:szCs w:val="32"/>
+        </w:rPr>
+        <w:t xml:space="preserve"> di un problema di apprendimento supervisionato; abbiamo deciso di utilizzare due tecniche differenti per realizzare il modello:</w:t>
+      </w:r>
+    </w:p>
+    <w:p>
+      <w:pPr>
+        <w:pStyle w:val="Paragrafoelenco"/>
+        <w:rPr>
+          <w:bCs/>
+          <w:sz w:val="32"/>
+          <w:szCs w:val="32"/>
+        </w:rPr>
+      </w:pPr>
+      <w:r>
+        <w:rPr>
+          <w:bCs/>
+          <w:sz w:val="32"/>
+          <w:szCs w:val="32"/>
+        </w:rPr>
+        <w:t>- Decision Tree (algoritmo basato su entropia).</w:t>
+      </w:r>
+    </w:p>
+    <w:p>
+      <w:pPr>
+        <w:pStyle w:val="Paragrafoelenco"/>
+        <w:rPr>
+          <w:bCs/>
+          <w:sz w:val="32"/>
+          <w:szCs w:val="32"/>
+        </w:rPr>
+      </w:pPr>
+      <w:r>
+        <w:rPr>
+          <w:bCs/>
+          <w:sz w:val="32"/>
+          <w:szCs w:val="32"/>
+        </w:rPr>
+        <w:t xml:space="preserve">- </w:t>
+      </w:r>
+      <w:proofErr w:type="spellStart"/>
+      <w:r>
+        <w:rPr>
+          <w:bCs/>
+          <w:sz w:val="32"/>
+          <w:szCs w:val="32"/>
+        </w:rPr>
+        <w:t>Naive</w:t>
+      </w:r>
+      <w:proofErr w:type="spellEnd"/>
+      <w:r>
+        <w:rPr>
+          <w:bCs/>
+          <w:sz w:val="32"/>
+          <w:szCs w:val="32"/>
+        </w:rPr>
+        <w:t xml:space="preserve"> </w:t>
+      </w:r>
+      <w:proofErr w:type="spellStart"/>
+      <w:r>
+        <w:rPr>
+          <w:bCs/>
+          <w:sz w:val="32"/>
+          <w:szCs w:val="32"/>
+        </w:rPr>
+        <w:t>Bayes</w:t>
+      </w:r>
+      <w:proofErr w:type="spellEnd"/>
+      <w:r>
+        <w:rPr>
+          <w:bCs/>
+          <w:sz w:val="32"/>
+          <w:szCs w:val="32"/>
+        </w:rPr>
+        <w:t xml:space="preserve"> (algoritmo probabilistico).</w:t>
+      </w:r>
+    </w:p>
+    <w:p>
+      <w:pPr>
+        <w:pStyle w:val="Paragrafoelenco"/>
+        <w:rPr>
+          <w:bCs/>
+          <w:sz w:val="32"/>
+          <w:szCs w:val="32"/>
+        </w:rPr>
+      </w:pPr>
+    </w:p>
+    <w:p>
+      <w:pPr>
+        <w:pStyle w:val="Paragrafoelenco"/>
+        <w:rPr>
+          <w:bCs/>
+          <w:sz w:val="32"/>
+          <w:szCs w:val="32"/>
+        </w:rPr>
+      </w:pPr>
+      <w:r>
+        <w:rPr>
+          <w:bCs/>
+          <w:sz w:val="32"/>
+          <w:szCs w:val="32"/>
+        </w:rPr>
+        <w:t>In questo modo nella fase successiva di validazione, analizzeremo i risultati ottenuti dei due modelli in modo da poterli confrontare e determinare il modello migliore da utilizzare per il problema in questione.</w:t>
+      </w:r>
+      <w:r>
+        <w:rPr>
+          <w:bCs/>
+          <w:sz w:val="32"/>
+          <w:szCs w:val="32"/>
+        </w:rPr>
+        <w:t xml:space="preserve"> (Ovviamente li setteremo anche su diverse configurazioni delle fasi precedenti)</w:t>
+      </w:r>
+    </w:p>
+    <w:p>
+      <w:pPr>
+        <w:pStyle w:val="Paragrafoelenco"/>
+        <w:rPr>
+          <w:bCs/>
+          <w:sz w:val="32"/>
+          <w:szCs w:val="32"/>
+        </w:rPr>
+      </w:pPr>
+    </w:p>
+    <w:p>
+      <w:pPr>
+        <w:pStyle w:val="Paragrafoelenco"/>
+        <w:rPr>
+          <w:bCs/>
+          <w:sz w:val="32"/>
+          <w:szCs w:val="32"/>
+        </w:rPr>
+      </w:pPr>
+      <w:r>
+        <w:rPr>
+          <w:bCs/>
+          <w:sz w:val="32"/>
+          <w:szCs w:val="32"/>
+        </w:rPr>
+        <w:t>Report dei risultati</w:t>
+      </w:r>
+      <w:r>
+        <w:rPr>
+          <w:bCs/>
+          <w:sz w:val="32"/>
+          <w:szCs w:val="32"/>
+        </w:rPr>
+        <w:t xml:space="preserve"> del Decision Tree con data </w:t>
+      </w:r>
+      <w:proofErr w:type="spellStart"/>
+      <w:r>
+        <w:rPr>
+          <w:bCs/>
+          <w:sz w:val="32"/>
+          <w:szCs w:val="32"/>
+        </w:rPr>
+        <w:t>bal</w:t>
+      </w:r>
+      <w:r>
+        <w:rPr>
+          <w:bCs/>
+          <w:sz w:val="32"/>
+          <w:szCs w:val="32"/>
+        </w:rPr>
+        <w:t>an</w:t>
+      </w:r>
+      <w:r>
+        <w:rPr>
+          <w:bCs/>
+          <w:sz w:val="32"/>
+          <w:szCs w:val="32"/>
+        </w:rPr>
+        <w:t>cing</w:t>
+      </w:r>
+      <w:proofErr w:type="spellEnd"/>
+      <w:r>
+        <w:rPr>
+          <w:bCs/>
+          <w:sz w:val="32"/>
+          <w:szCs w:val="32"/>
+        </w:rPr>
+        <w:t xml:space="preserve"> e senza </w:t>
+      </w:r>
+      <w:proofErr w:type="spellStart"/>
+      <w:r>
+        <w:rPr>
+          <w:bCs/>
+          <w:sz w:val="32"/>
+          <w:szCs w:val="32"/>
+        </w:rPr>
+        <w:t>feature</w:t>
+      </w:r>
+      <w:proofErr w:type="spellEnd"/>
+      <w:r>
+        <w:rPr>
+          <w:bCs/>
+          <w:sz w:val="32"/>
+          <w:szCs w:val="32"/>
+        </w:rPr>
+        <w:t xml:space="preserve"> </w:t>
+      </w:r>
+      <w:proofErr w:type="spellStart"/>
+      <w:r>
+        <w:rPr>
+          <w:bCs/>
+          <w:sz w:val="32"/>
+          <w:szCs w:val="32"/>
+        </w:rPr>
+        <w:t>selection</w:t>
+      </w:r>
+      <w:proofErr w:type="spellEnd"/>
+      <w:r>
+        <w:rPr>
+          <w:bCs/>
+          <w:sz w:val="32"/>
+          <w:szCs w:val="32"/>
+        </w:rPr>
+        <w:t>:</w:t>
+      </w:r>
+    </w:p>
+    <w:p>
+      <w:pPr>
+        <w:pStyle w:val="Paragrafoelenco"/>
+        <w:rPr>
+          <w:bCs/>
+          <w:sz w:val="32"/>
+          <w:szCs w:val="32"/>
+        </w:rPr>
+      </w:pPr>
+    </w:p>
+    <w:p>
+      <w:pPr>
+        <w:pStyle w:val="Paragrafoelenco"/>
+        <w:rPr>
+          <w:bCs/>
+          <w:noProof/>
+          <w:sz w:val="32"/>
+          <w:szCs w:val="32"/>
+          <w:lang w:eastAsia="it-IT"/>
+        </w:rPr>
+      </w:pPr>
+      <w:r>
+        <w:rPr>
+          <w:bCs/>
+          <w:noProof/>
+          <w:sz w:val="32"/>
+          <w:szCs w:val="32"/>
+          <w:lang w:eastAsia="it-IT"/>
+        </w:rPr>
+        <w:drawing>
+          <wp:anchor distT="0" distB="0" distL="114300" distR="114300" simplePos="0" relativeHeight="251685888" behindDoc="1" locked="0" layoutInCell="1" allowOverlap="1" wp14:anchorId="1AA4DF61" wp14:editId="73FA3DC9">
+            <wp:simplePos x="0" y="0"/>
+            <wp:positionH relativeFrom="margin">
+              <wp:posOffset>1180440</wp:posOffset>
+            </wp:positionH>
+            <wp:positionV relativeFrom="paragraph">
+              <wp:posOffset>6985</wp:posOffset>
+            </wp:positionV>
+            <wp:extent cx="4096322" cy="2038635"/>
+            <wp:effectExtent l="0" t="0" r="0" b="0"/>
+            <wp:wrapNone/>
+            <wp:docPr id="24" name="Immagine 24"/>
+            <wp:cNvGraphicFramePr>
+              <a:graphicFrameLocks xmlns:a="http://schemas.openxmlformats.org/drawingml/2006/main" noChangeAspect="1"/>
+            </wp:cNvGraphicFramePr>
+            <a:graphic xmlns:a="http://schemas.openxmlformats.org/drawingml/2006/main">
+              <a:graphicData uri="http://schemas.openxmlformats.org/drawingml/2006/picture">
+                <pic:pic xmlns:pic="http://schemas.openxmlformats.org/drawingml/2006/picture">
+                  <pic:nvPicPr>
+                    <pic:cNvPr id="24" name="Immagine 2022-02-11 102618.png"/>
+                    <pic:cNvPicPr/>
+                  </pic:nvPicPr>
+                  <pic:blipFill>
+                    <a:blip r:embed="rId32">
+                      <a:extLst>
+                        <a:ext uri="{28A0092B-C50C-407E-A947-70E740481C1C}">
+                          <a14:useLocalDpi xmlns:a14="http://schemas.microsoft.com/office/drawing/2010/main" val="0"/>
+                        </a:ext>
+                      </a:extLst>
+                    </a:blip>
+                    <a:stretch>
+                      <a:fillRect/>
+                    </a:stretch>
+                  </pic:blipFill>
+                  <pic:spPr>
+                    <a:xfrm>
+                      <a:off x="0" y="0"/>
+                      <a:ext cx="4096322" cy="2038635"/>
+                    </a:xfrm>
+                    <a:prstGeom prst="rect">
+                      <a:avLst/>
+                    </a:prstGeom>
+                  </pic:spPr>
+                </pic:pic>
+              </a:graphicData>
+            </a:graphic>
+          </wp:anchor>
+        </w:drawing>
+      </w:r>
+    </w:p>
+    <w:p>
+      <w:pPr>
+        <w:pStyle w:val="Paragrafoelenco"/>
+        <w:rPr>
+          <w:bCs/>
+          <w:noProof/>
+          <w:sz w:val="32"/>
+          <w:szCs w:val="32"/>
+          <w:lang w:eastAsia="it-IT"/>
+        </w:rPr>
+      </w:pPr>
+    </w:p>
+    <w:p>
+      <w:pPr>
+        <w:pStyle w:val="Paragrafoelenco"/>
+        <w:rPr>
+          <w:bCs/>
+          <w:noProof/>
+          <w:sz w:val="32"/>
+          <w:szCs w:val="32"/>
+          <w:lang w:eastAsia="it-IT"/>
+        </w:rPr>
+      </w:pPr>
+    </w:p>
+    <w:p>
+      <w:pPr>
+        <w:pStyle w:val="Paragrafoelenco"/>
+        <w:rPr>
+          <w:bCs/>
+          <w:noProof/>
+          <w:sz w:val="32"/>
+          <w:szCs w:val="32"/>
+          <w:lang w:eastAsia="it-IT"/>
+        </w:rPr>
+      </w:pPr>
+    </w:p>
+    <w:p>
+      <w:pPr>
+        <w:pStyle w:val="Paragrafoelenco"/>
+        <w:rPr>
+          <w:bCs/>
+          <w:noProof/>
+          <w:sz w:val="32"/>
+          <w:szCs w:val="32"/>
+          <w:lang w:eastAsia="it-IT"/>
+        </w:rPr>
+      </w:pPr>
+    </w:p>
+    <w:p>
+      <w:pPr>
+        <w:pStyle w:val="Paragrafoelenco"/>
+        <w:rPr>
+          <w:bCs/>
+          <w:sz w:val="32"/>
+          <w:szCs w:val="32"/>
+        </w:rPr>
+      </w:pPr>
+    </w:p>
+    <w:p>
+      <w:pPr>
+        <w:pStyle w:val="Paragrafoelenco"/>
+        <w:rPr>
+          <w:b/>
+          <w:bCs/>
+          <w:sz w:val="32"/>
+          <w:szCs w:val="32"/>
+        </w:rPr>
+      </w:pPr>
+    </w:p>
+    <w:p>
+      <w:pPr>
+        <w:pStyle w:val="Paragrafoelenco"/>
+        <w:rPr>
+          <w:b/>
+          <w:bCs/>
+          <w:sz w:val="32"/>
+          <w:szCs w:val="32"/>
+        </w:rPr>
+      </w:pPr>
+    </w:p>
+    <w:p>
+      <w:pPr>
+        <w:pStyle w:val="Paragrafoelenco"/>
+        <w:rPr>
+          <w:b/>
+          <w:bCs/>
+          <w:sz w:val="32"/>
+          <w:szCs w:val="32"/>
+        </w:rPr>
+      </w:pPr>
+    </w:p>
+    <w:p>
+      <w:pPr>
+        <w:pStyle w:val="Paragrafoelenco"/>
+        <w:rPr>
+          <w:bCs/>
+          <w:sz w:val="32"/>
+          <w:szCs w:val="32"/>
+        </w:rPr>
+      </w:pPr>
+      <w:r>
+        <w:rPr>
+          <w:bCs/>
+          <w:sz w:val="32"/>
+          <w:szCs w:val="32"/>
+        </w:rPr>
+        <w:t xml:space="preserve">Report dei risultati del Decision Tree con data </w:t>
+      </w:r>
+      <w:proofErr w:type="spellStart"/>
+      <w:r>
+        <w:rPr>
+          <w:bCs/>
+          <w:sz w:val="32"/>
+          <w:szCs w:val="32"/>
+        </w:rPr>
+        <w:t>balan</w:t>
+      </w:r>
+      <w:r>
+        <w:rPr>
+          <w:bCs/>
+          <w:sz w:val="32"/>
+          <w:szCs w:val="32"/>
+        </w:rPr>
+        <w:t>cing</w:t>
+      </w:r>
+      <w:proofErr w:type="spellEnd"/>
+      <w:r>
+        <w:rPr>
+          <w:bCs/>
+          <w:sz w:val="32"/>
+          <w:szCs w:val="32"/>
+        </w:rPr>
+        <w:t xml:space="preserve"> e con</w:t>
+      </w:r>
+      <w:r>
+        <w:rPr>
+          <w:bCs/>
+          <w:sz w:val="32"/>
+          <w:szCs w:val="32"/>
+        </w:rPr>
+        <w:t xml:space="preserve"> </w:t>
+      </w:r>
+      <w:proofErr w:type="spellStart"/>
+      <w:r>
+        <w:rPr>
+          <w:bCs/>
+          <w:sz w:val="32"/>
+          <w:szCs w:val="32"/>
+        </w:rPr>
+        <w:t>feature</w:t>
+      </w:r>
+      <w:proofErr w:type="spellEnd"/>
+      <w:r>
+        <w:rPr>
+          <w:bCs/>
+          <w:sz w:val="32"/>
+          <w:szCs w:val="32"/>
+        </w:rPr>
+        <w:t xml:space="preserve"> </w:t>
+      </w:r>
+      <w:proofErr w:type="spellStart"/>
+      <w:r>
+        <w:rPr>
+          <w:bCs/>
+          <w:sz w:val="32"/>
+          <w:szCs w:val="32"/>
+        </w:rPr>
+        <w:t>selection</w:t>
+      </w:r>
+      <w:proofErr w:type="spellEnd"/>
+      <w:r>
+        <w:rPr>
+          <w:bCs/>
+          <w:sz w:val="32"/>
+          <w:szCs w:val="32"/>
+        </w:rPr>
+        <w:t>:</w:t>
+      </w:r>
+    </w:p>
+    <w:p>
+      <w:pPr>
+        <w:pStyle w:val="Paragrafoelenco"/>
+        <w:rPr>
+          <w:bCs/>
+          <w:sz w:val="32"/>
+          <w:szCs w:val="32"/>
+        </w:rPr>
+      </w:pPr>
+    </w:p>
+    <w:p>
+      <w:pPr>
+        <w:pStyle w:val="Paragrafoelenco"/>
+        <w:rPr>
+          <w:bCs/>
+          <w:sz w:val="32"/>
+          <w:szCs w:val="32"/>
+        </w:rPr>
+      </w:pPr>
+      <w:r>
+        <w:rPr>
+          <w:b/>
+          <w:bCs/>
+          <w:noProof/>
+          <w:sz w:val="32"/>
+          <w:szCs w:val="32"/>
+          <w:lang w:eastAsia="it-IT"/>
+        </w:rPr>
+        <w:drawing>
+          <wp:anchor distT="0" distB="0" distL="114300" distR="114300" simplePos="0" relativeHeight="251686912" behindDoc="1" locked="0" layoutInCell="1" allowOverlap="1" wp14:anchorId="65F9A0C9" wp14:editId="6530C7B7">
+            <wp:simplePos x="0" y="0"/>
+            <wp:positionH relativeFrom="margin">
+              <wp:align>center</wp:align>
+            </wp:positionH>
+            <wp:positionV relativeFrom="paragraph">
+              <wp:posOffset>44775</wp:posOffset>
+            </wp:positionV>
+            <wp:extent cx="4966072" cy="1711842"/>
+            <wp:effectExtent l="0" t="0" r="6350" b="3175"/>
+            <wp:wrapNone/>
+            <wp:docPr id="26" name="Immagine 26"/>
+            <wp:cNvGraphicFramePr>
+              <a:graphicFrameLocks xmlns:a="http://schemas.openxmlformats.org/drawingml/2006/main" noChangeAspect="1"/>
+            </wp:cNvGraphicFramePr>
+            <a:graphic xmlns:a="http://schemas.openxmlformats.org/drawingml/2006/main">
+              <a:graphicData uri="http://schemas.openxmlformats.org/drawingml/2006/picture">
+                <pic:pic xmlns:pic="http://schemas.openxmlformats.org/drawingml/2006/picture">
+                  <pic:nvPicPr>
+                    <pic:cNvPr id="26" name="MicrosoftTeams-image.png"/>
+                    <pic:cNvPicPr/>
+                  </pic:nvPicPr>
+                  <pic:blipFill rotWithShape="1">
+                    <a:blip r:embed="rId33">
+                      <a:extLst>
+                        <a:ext uri="{28A0092B-C50C-407E-A947-70E740481C1C}">
+                          <a14:useLocalDpi xmlns:a14="http://schemas.microsoft.com/office/drawing/2010/main" val="0"/>
+                        </a:ext>
+                      </a:extLst>
+                    </a:blip>
+                    <a:srcRect r="53026"/>
+                    <a:stretch/>
+                  </pic:blipFill>
+                  <pic:spPr bwMode="auto">
+                    <a:xfrm>
+                      <a:off x="0" y="0"/>
+                      <a:ext cx="4966072" cy="1711842"/>
+                    </a:xfrm>
+                    <a:prstGeom prst="rect">
+                      <a:avLst/>
+                    </a:prstGeom>
+                    <a:ln>
+                      <a:noFill/>
+                    </a:ln>
+                    <a:extLst>
+                      <a:ext uri="{53640926-AAD7-44D8-BBD7-CCE9431645EC}">
+                        <a14:shadowObscured xmlns:a14="http://schemas.microsoft.com/office/drawing/2010/main"/>
+                      </a:ext>
+                    </a:extLst>
+                  </pic:spPr>
+                </pic:pic>
+              </a:graphicData>
+            </a:graphic>
+            <wp14:sizeRelH relativeFrom="margin">
+              <wp14:pctWidth>0</wp14:pctWidth>
+            </wp14:sizeRelH>
+            <wp14:sizeRelV relativeFrom="margin">
+              <wp14:pctHeight>0</wp14:pctHeight>
+            </wp14:sizeRelV>
+          </wp:anchor>
+        </w:drawing>
+      </w:r>
+    </w:p>
+    <w:p>
+      <w:pPr>
+        <w:pStyle w:val="Paragrafoelenco"/>
+        <w:rPr>
+          <w:b/>
+          <w:bCs/>
+          <w:sz w:val="32"/>
+          <w:szCs w:val="32"/>
+        </w:rPr>
+      </w:pPr>
+    </w:p>
+    <w:p>
+      <w:pPr>
+        <w:pStyle w:val="Paragrafoelenco"/>
+        <w:rPr>
+          <w:b/>
+          <w:bCs/>
+          <w:sz w:val="32"/>
+          <w:szCs w:val="32"/>
+        </w:rPr>
+      </w:pPr>
+    </w:p>
+    <w:p>
+      <w:pPr>
+        <w:rPr>
+          <w:b/>
+          <w:bCs/>
+          <w:sz w:val="32"/>
+          <w:szCs w:val="32"/>
+        </w:rPr>
+      </w:pPr>
+    </w:p>
+    <w:p>
+      <w:pPr>
+        <w:pStyle w:val="Paragrafoelenco"/>
+        <w:rPr>
+          <w:bCs/>
+          <w:sz w:val="32"/>
+          <w:szCs w:val="32"/>
+        </w:rPr>
+      </w:pPr>
+      <w:r>
+        <w:rPr>
+          <w:bCs/>
+          <w:sz w:val="32"/>
+          <w:szCs w:val="32"/>
+        </w:rPr>
+        <w:lastRenderedPageBreak/>
+        <w:t>Report dei risultati del</w:t>
+      </w:r>
+      <w:r>
+        <w:rPr>
+          <w:bCs/>
+          <w:sz w:val="32"/>
+          <w:szCs w:val="32"/>
+        </w:rPr>
+        <w:t xml:space="preserve"> </w:t>
+      </w:r>
+      <w:proofErr w:type="spellStart"/>
+      <w:r>
+        <w:rPr>
+          <w:bCs/>
+          <w:sz w:val="32"/>
+          <w:szCs w:val="32"/>
+        </w:rPr>
+        <w:t>Naive</w:t>
+      </w:r>
+      <w:proofErr w:type="spellEnd"/>
+      <w:r>
+        <w:rPr>
+          <w:bCs/>
+          <w:sz w:val="32"/>
+          <w:szCs w:val="32"/>
+        </w:rPr>
+        <w:t xml:space="preserve"> </w:t>
+      </w:r>
+      <w:proofErr w:type="spellStart"/>
+      <w:r>
+        <w:rPr>
+          <w:bCs/>
+          <w:sz w:val="32"/>
+          <w:szCs w:val="32"/>
+        </w:rPr>
+        <w:t>Bayes</w:t>
+      </w:r>
+      <w:proofErr w:type="spellEnd"/>
+      <w:r>
+        <w:rPr>
+          <w:bCs/>
+          <w:sz w:val="32"/>
+          <w:szCs w:val="32"/>
+        </w:rPr>
+        <w:t xml:space="preserve"> con data </w:t>
+      </w:r>
+      <w:proofErr w:type="spellStart"/>
+      <w:r>
+        <w:rPr>
+          <w:bCs/>
+          <w:sz w:val="32"/>
+          <w:szCs w:val="32"/>
+        </w:rPr>
+        <w:t>balancing</w:t>
+      </w:r>
+      <w:proofErr w:type="spellEnd"/>
+      <w:r>
+        <w:rPr>
+          <w:bCs/>
+          <w:sz w:val="32"/>
+          <w:szCs w:val="32"/>
+        </w:rPr>
+        <w:t xml:space="preserve"> e con </w:t>
+      </w:r>
+      <w:proofErr w:type="spellStart"/>
+      <w:r>
+        <w:rPr>
+          <w:bCs/>
+          <w:sz w:val="32"/>
+          <w:szCs w:val="32"/>
+        </w:rPr>
+        <w:t>feature</w:t>
+      </w:r>
+      <w:proofErr w:type="spellEnd"/>
+      <w:r>
+        <w:rPr>
+          <w:bCs/>
+          <w:sz w:val="32"/>
+          <w:szCs w:val="32"/>
+        </w:rPr>
+        <w:t xml:space="preserve"> </w:t>
+      </w:r>
+      <w:proofErr w:type="spellStart"/>
+      <w:r>
+        <w:rPr>
+          <w:bCs/>
+          <w:sz w:val="32"/>
+          <w:szCs w:val="32"/>
+        </w:rPr>
+        <w:t>selection</w:t>
+      </w:r>
+      <w:proofErr w:type="spellEnd"/>
+      <w:r>
+        <w:rPr>
+          <w:bCs/>
+          <w:sz w:val="32"/>
+          <w:szCs w:val="32"/>
+        </w:rPr>
+        <w:t>:</w:t>
+      </w:r>
+    </w:p>
+    <w:p>
+      <w:pPr>
+        <w:pStyle w:val="Paragrafoelenco"/>
+        <w:rPr>
+          <w:bCs/>
+          <w:sz w:val="32"/>
+          <w:szCs w:val="32"/>
+        </w:rPr>
+      </w:pPr>
+      <w:r>
+        <w:rPr>
+          <w:bCs/>
+          <w:noProof/>
+          <w:sz w:val="32"/>
+          <w:szCs w:val="32"/>
+          <w:lang w:eastAsia="it-IT"/>
+        </w:rPr>
+        <w:drawing>
+          <wp:anchor distT="0" distB="0" distL="114300" distR="114300" simplePos="0" relativeHeight="251687936" behindDoc="1" locked="0" layoutInCell="1" allowOverlap="1" wp14:anchorId="66627D61" wp14:editId="4553D22B">
+            <wp:simplePos x="0" y="0"/>
+            <wp:positionH relativeFrom="margin">
+              <wp:align>center</wp:align>
+            </wp:positionH>
+            <wp:positionV relativeFrom="paragraph">
+              <wp:posOffset>266065</wp:posOffset>
+            </wp:positionV>
+            <wp:extent cx="4550735" cy="1962150"/>
+            <wp:effectExtent l="0" t="0" r="2540" b="0"/>
+            <wp:wrapNone/>
+            <wp:docPr id="27" name="Immagine 27"/>
+            <wp:cNvGraphicFramePr>
+              <a:graphicFrameLocks xmlns:a="http://schemas.openxmlformats.org/drawingml/2006/main" noChangeAspect="1"/>
+            </wp:cNvGraphicFramePr>
+            <a:graphic xmlns:a="http://schemas.openxmlformats.org/drawingml/2006/main">
+              <a:graphicData uri="http://schemas.openxmlformats.org/drawingml/2006/picture">
+                <pic:pic xmlns:pic="http://schemas.openxmlformats.org/drawingml/2006/picture">
+                  <pic:nvPicPr>
+                    <pic:cNvPr id="27" name="Immagine 2022-02-11 121242.png"/>
+                    <pic:cNvPicPr/>
+                  </pic:nvPicPr>
+                  <pic:blipFill>
+                    <a:blip r:embed="rId34">
+                      <a:extLst>
+                        <a:ext uri="{28A0092B-C50C-407E-A947-70E740481C1C}">
+                          <a14:useLocalDpi xmlns:a14="http://schemas.microsoft.com/office/drawing/2010/main" val="0"/>
+                        </a:ext>
+                      </a:extLst>
+                    </a:blip>
+                    <a:stretch>
+                      <a:fillRect/>
+                    </a:stretch>
+                  </pic:blipFill>
+                  <pic:spPr>
+                    <a:xfrm>
+                      <a:off x="0" y="0"/>
+                      <a:ext cx="4550735" cy="1962150"/>
+                    </a:xfrm>
+                    <a:prstGeom prst="rect">
+                      <a:avLst/>
+                    </a:prstGeom>
+                  </pic:spPr>
+                </pic:pic>
+              </a:graphicData>
+            </a:graphic>
+            <wp14:sizeRelH relativeFrom="margin">
+              <wp14:pctWidth>0</wp14:pctWidth>
+            </wp14:sizeRelH>
+          </wp:anchor>
+        </w:drawing>
+      </w:r>
+    </w:p>
+    <w:p>
+      <w:pPr>
+        <w:pStyle w:val="Paragrafoelenco"/>
+        <w:rPr>
+          <w:bCs/>
+          <w:sz w:val="32"/>
+          <w:szCs w:val="32"/>
+        </w:rPr>
+      </w:pPr>
+    </w:p>
+    <w:p>
+      <w:pPr>
+        <w:pStyle w:val="Paragrafoelenco"/>
+        <w:rPr>
+          <w:bCs/>
+          <w:sz w:val="32"/>
+          <w:szCs w:val="32"/>
+        </w:rPr>
+      </w:pPr>
+    </w:p>
+    <w:p>
+      <w:pPr>
+        <w:pStyle w:val="Paragrafoelenco"/>
+        <w:rPr>
+          <w:bCs/>
+          <w:sz w:val="32"/>
+          <w:szCs w:val="32"/>
+        </w:rPr>
+      </w:pPr>
+    </w:p>
+    <w:p>
+      <w:pPr>
+        <w:pStyle w:val="Paragrafoelenco"/>
+        <w:rPr>
+          <w:bCs/>
+          <w:sz w:val="32"/>
+          <w:szCs w:val="32"/>
+        </w:rPr>
+      </w:pPr>
+    </w:p>
+    <w:p>
+      <w:pPr>
+        <w:pStyle w:val="Paragrafoelenco"/>
+        <w:rPr>
+          <w:bCs/>
+          <w:sz w:val="32"/>
+          <w:szCs w:val="32"/>
+        </w:rPr>
+      </w:pPr>
+    </w:p>
+    <w:p>
+      <w:pPr>
+        <w:pStyle w:val="Paragrafoelenco"/>
+        <w:rPr>
+          <w:bCs/>
+          <w:sz w:val="32"/>
+          <w:szCs w:val="32"/>
+        </w:rPr>
+      </w:pPr>
+    </w:p>
+    <w:p>
+      <w:pPr>
+        <w:pStyle w:val="Paragrafoelenco"/>
+        <w:rPr>
+          <w:bCs/>
+          <w:sz w:val="32"/>
+          <w:szCs w:val="32"/>
+        </w:rPr>
+      </w:pPr>
+    </w:p>
+    <w:p>
+      <w:pPr>
+        <w:pStyle w:val="Paragrafoelenco"/>
+        <w:rPr>
+          <w:bCs/>
+          <w:sz w:val="32"/>
+          <w:szCs w:val="32"/>
+        </w:rPr>
+      </w:pPr>
+    </w:p>
+    <w:p>
+      <w:pPr>
+        <w:pStyle w:val="Paragrafoelenco"/>
+        <w:rPr>
+          <w:bCs/>
+          <w:sz w:val="32"/>
+          <w:szCs w:val="32"/>
+        </w:rPr>
+      </w:pPr>
+    </w:p>
+    <w:p>
+      <w:pPr>
+        <w:ind w:left="360"/>
+        <w:rPr>
+          <w:bCs/>
+          <w:sz w:val="32"/>
+          <w:szCs w:val="32"/>
+        </w:rPr>
+      </w:pPr>
+      <w:r>
+        <w:rPr>
+          <w:bCs/>
+          <w:sz w:val="32"/>
+          <w:szCs w:val="32"/>
+        </w:rPr>
+        <w:t xml:space="preserve">Report dei risultati del </w:t>
+      </w:r>
+      <w:proofErr w:type="spellStart"/>
+      <w:r>
+        <w:rPr>
+          <w:bCs/>
+          <w:sz w:val="32"/>
+          <w:szCs w:val="32"/>
+        </w:rPr>
+        <w:t>Naive</w:t>
+      </w:r>
+      <w:proofErr w:type="spellEnd"/>
+      <w:r>
+        <w:rPr>
+          <w:bCs/>
+          <w:sz w:val="32"/>
+          <w:szCs w:val="32"/>
+        </w:rPr>
+        <w:t xml:space="preserve"> </w:t>
+      </w:r>
+      <w:proofErr w:type="spellStart"/>
+      <w:r>
+        <w:rPr>
+          <w:bCs/>
+          <w:sz w:val="32"/>
+          <w:szCs w:val="32"/>
+        </w:rPr>
+        <w:t>Bayes</w:t>
+      </w:r>
+      <w:proofErr w:type="spellEnd"/>
+      <w:r>
+        <w:rPr>
+          <w:bCs/>
+          <w:sz w:val="32"/>
+          <w:szCs w:val="32"/>
+        </w:rPr>
+        <w:t xml:space="preserve"> con data </w:t>
+      </w:r>
+      <w:proofErr w:type="spellStart"/>
+      <w:r>
+        <w:rPr>
+          <w:bCs/>
+          <w:sz w:val="32"/>
+          <w:szCs w:val="32"/>
+        </w:rPr>
+        <w:t>balan</w:t>
+      </w:r>
+      <w:r>
+        <w:rPr>
+          <w:bCs/>
+          <w:sz w:val="32"/>
+          <w:szCs w:val="32"/>
+        </w:rPr>
+        <w:t>cing</w:t>
+      </w:r>
+      <w:proofErr w:type="spellEnd"/>
+      <w:r>
+        <w:rPr>
+          <w:bCs/>
+          <w:sz w:val="32"/>
+          <w:szCs w:val="32"/>
+        </w:rPr>
+        <w:t xml:space="preserve"> e senza</w:t>
+      </w:r>
+      <w:r>
+        <w:rPr>
+          <w:bCs/>
+          <w:sz w:val="32"/>
+          <w:szCs w:val="32"/>
+        </w:rPr>
+        <w:t xml:space="preserve"> </w:t>
+      </w:r>
+      <w:proofErr w:type="spellStart"/>
+      <w:r>
+        <w:rPr>
+          <w:bCs/>
+          <w:sz w:val="32"/>
+          <w:szCs w:val="32"/>
+        </w:rPr>
+        <w:t>feature</w:t>
+      </w:r>
+      <w:proofErr w:type="spellEnd"/>
+      <w:r>
+        <w:rPr>
+          <w:bCs/>
+          <w:sz w:val="32"/>
+          <w:szCs w:val="32"/>
+        </w:rPr>
+        <w:t xml:space="preserve"> </w:t>
+      </w:r>
+      <w:proofErr w:type="spellStart"/>
+      <w:r>
+        <w:rPr>
+          <w:bCs/>
+          <w:sz w:val="32"/>
+          <w:szCs w:val="32"/>
+        </w:rPr>
+        <w:t>selection</w:t>
+      </w:r>
+      <w:proofErr w:type="spellEnd"/>
+      <w:r>
+        <w:rPr>
+          <w:bCs/>
+          <w:sz w:val="32"/>
+          <w:szCs w:val="32"/>
+        </w:rPr>
+        <w:t>:</w:t>
+      </w:r>
+    </w:p>
+    <w:p>
+      <w:pPr>
+        <w:ind w:left="360"/>
+        <w:rPr>
           <w:bCs/>
           <w:sz w:val="32"/>
           <w:szCs w:val="32"/>
@@ -9302,21 +10336,191 @@
       </w:pPr>
       <w:bookmarkStart w:id="0" w:name="_GoBack"/>
       <w:bookmarkEnd w:id="0"/>
-    </w:p>
-    <w:p>
-      <w:pPr>
-        <w:pStyle w:val="Paragrafoelenco"/>
-        <w:rPr>
-          <w:b/>
-          <w:bCs/>
-          <w:sz w:val="32"/>
-          <w:szCs w:val="32"/>
-        </w:rPr>
-      </w:pPr>
-    </w:p>
-    <w:p>
-      <w:pPr>
-        <w:pStyle w:val="Paragrafoelenco"/>
+      <w:r>
+        <w:rPr>
+          <w:bCs/>
+          <w:noProof/>
+          <w:sz w:val="32"/>
+          <w:szCs w:val="32"/>
+          <w:lang w:eastAsia="it-IT"/>
+        </w:rPr>
+        <w:drawing>
+          <wp:anchor distT="0" distB="0" distL="114300" distR="114300" simplePos="0" relativeHeight="251688960" behindDoc="1" locked="0" layoutInCell="1" allowOverlap="1" wp14:anchorId="167596D1" wp14:editId="484D7DFA">
+            <wp:simplePos x="0" y="0"/>
+            <wp:positionH relativeFrom="margin">
+              <wp:align>center</wp:align>
+            </wp:positionH>
+            <wp:positionV relativeFrom="paragraph">
+              <wp:posOffset>358937</wp:posOffset>
+            </wp:positionV>
+            <wp:extent cx="5220586" cy="1943100"/>
+            <wp:effectExtent l="0" t="0" r="0" b="0"/>
+            <wp:wrapNone/>
+            <wp:docPr id="28" name="Immagine 28"/>
+            <wp:cNvGraphicFramePr>
+              <a:graphicFrameLocks xmlns:a="http://schemas.openxmlformats.org/drawingml/2006/main" noChangeAspect="1"/>
+            </wp:cNvGraphicFramePr>
+            <a:graphic xmlns:a="http://schemas.openxmlformats.org/drawingml/2006/main">
+              <a:graphicData uri="http://schemas.openxmlformats.org/drawingml/2006/picture">
+                <pic:pic xmlns:pic="http://schemas.openxmlformats.org/drawingml/2006/picture">
+                  <pic:nvPicPr>
+                    <pic:cNvPr id="28" name="Immagine 2022-02-11 121242.png"/>
+                    <pic:cNvPicPr/>
+                  </pic:nvPicPr>
+                  <pic:blipFill>
+                    <a:blip r:embed="rId35">
+                      <a:extLst>
+                        <a:ext uri="{28A0092B-C50C-407E-A947-70E740481C1C}">
+                          <a14:useLocalDpi xmlns:a14="http://schemas.microsoft.com/office/drawing/2010/main" val="0"/>
+                        </a:ext>
+                      </a:extLst>
+                    </a:blip>
+                    <a:stretch>
+                      <a:fillRect/>
+                    </a:stretch>
+                  </pic:blipFill>
+                  <pic:spPr>
+                    <a:xfrm>
+                      <a:off x="0" y="0"/>
+                      <a:ext cx="5220586" cy="1943100"/>
+                    </a:xfrm>
+                    <a:prstGeom prst="rect">
+                      <a:avLst/>
+                    </a:prstGeom>
+                  </pic:spPr>
+                </pic:pic>
+              </a:graphicData>
+            </a:graphic>
+            <wp14:sizeRelH relativeFrom="margin">
+              <wp14:pctWidth>0</wp14:pctWidth>
+            </wp14:sizeRelH>
+          </wp:anchor>
+        </w:drawing>
+      </w:r>
+    </w:p>
+    <w:p>
+      <w:pPr>
+        <w:ind w:left="360"/>
+        <w:rPr>
+          <w:bCs/>
+          <w:sz w:val="32"/>
+          <w:szCs w:val="32"/>
+        </w:rPr>
+      </w:pPr>
+    </w:p>
+    <w:p>
+      <w:pPr>
+        <w:ind w:left="360"/>
+        <w:rPr>
+          <w:bCs/>
+          <w:sz w:val="32"/>
+          <w:szCs w:val="32"/>
+        </w:rPr>
+      </w:pPr>
+    </w:p>
+    <w:p>
+      <w:pPr>
+        <w:ind w:left="360"/>
+        <w:rPr>
+          <w:bCs/>
+          <w:sz w:val="32"/>
+          <w:szCs w:val="32"/>
+        </w:rPr>
+      </w:pPr>
+    </w:p>
+    <w:p>
+      <w:pPr>
+        <w:ind w:left="360"/>
+        <w:rPr>
+          <w:bCs/>
+          <w:sz w:val="32"/>
+          <w:szCs w:val="32"/>
+        </w:rPr>
+      </w:pPr>
+    </w:p>
+    <w:p>
+      <w:pPr>
+        <w:ind w:left="360"/>
+        <w:rPr>
+          <w:bCs/>
+          <w:sz w:val="32"/>
+          <w:szCs w:val="32"/>
+        </w:rPr>
+      </w:pPr>
+    </w:p>
+    <w:p>
+      <w:pPr>
+        <w:ind w:left="360"/>
+        <w:rPr>
+          <w:bCs/>
+          <w:sz w:val="32"/>
+          <w:szCs w:val="32"/>
+        </w:rPr>
+      </w:pPr>
+    </w:p>
+    <w:p>
+      <w:pPr>
+        <w:ind w:left="360"/>
+        <w:rPr>
+          <w:bCs/>
+          <w:sz w:val="32"/>
+          <w:szCs w:val="32"/>
+        </w:rPr>
+      </w:pPr>
+    </w:p>
+    <w:p>
+      <w:pPr>
+        <w:ind w:left="360"/>
+        <w:rPr>
+          <w:bCs/>
+          <w:sz w:val="32"/>
+          <w:szCs w:val="32"/>
+        </w:rPr>
+      </w:pPr>
+    </w:p>
+    <w:p>
+      <w:pPr>
+        <w:ind w:left="360"/>
+        <w:rPr>
+          <w:bCs/>
+          <w:sz w:val="32"/>
+          <w:szCs w:val="32"/>
+        </w:rPr>
+      </w:pPr>
+    </w:p>
+    <w:p>
+      <w:pPr>
+        <w:ind w:left="360"/>
+        <w:rPr>
+          <w:bCs/>
+          <w:sz w:val="32"/>
+          <w:szCs w:val="32"/>
+        </w:rPr>
+      </w:pPr>
+    </w:p>
+    <w:p>
+      <w:pPr>
+        <w:ind w:left="360"/>
+        <w:rPr>
+          <w:bCs/>
+          <w:sz w:val="32"/>
+          <w:szCs w:val="32"/>
+        </w:rPr>
+      </w:pPr>
+    </w:p>
+    <w:p>
+      <w:pPr>
+        <w:ind w:left="360"/>
+        <w:rPr>
+          <w:bCs/>
+          <w:sz w:val="32"/>
+          <w:szCs w:val="32"/>
+        </w:rPr>
+      </w:pPr>
+    </w:p>
+    <w:p>
+      <w:pPr>
+        <w:ind w:left="360"/>
         <w:rPr>
           <w:b/>
           <w:bCs/>
@@ -12166,7 +13370,7 @@
 </file>
 
 <file path=customXml/itemProps1.xml><?xml version="1.0" encoding="utf-8"?>
-<ds:datastoreItem xmlns:ds="http://schemas.openxmlformats.org/officeDocument/2006/customXml" ds:itemID="{46A8EA80-06D1-4839-B7E3-B7CD8A0D2E9E}">
+<ds:datastoreItem xmlns:ds="http://schemas.openxmlformats.org/officeDocument/2006/customXml" ds:itemID="{717168F8-E58D-4344-9A24-42CF7A1061A4}">
   <ds:schemaRefs>
     <ds:schemaRef ds:uri="http://schemas.openxmlformats.org/officeDocument/2006/bibliography"/>
   </ds:schemaRefs>

</xml_diff>

<commit_message>
Prima stesura dell'evaluation e configurazioni
inserito nel documento le varie configurazioni del modello(con o senza balancing e feature selection)
</commit_message>
<xml_diff>
--- a/Documentazione/SAARF-19.docx
+++ b/Documentazione/SAARF-19.docx
@@ -1,6 +1,6 @@
 
 <file path=word/document.xml><?xml version="1.0" encoding="utf-8"?>
-<w:document xmlns:wpc="http://schemas.microsoft.com/office/word/2010/wordprocessingCanvas" xmlns:cx="http://schemas.microsoft.com/office/drawing/2014/chartex" xmlns:cx1="http://schemas.microsoft.com/office/drawing/2015/9/8/chartex" xmlns:mc="http://schemas.openxmlformats.org/markup-compatibility/2006" xmlns:o="urn:schemas-microsoft-com:office:office" xmlns:r="http://schemas.openxmlformats.org/officeDocument/2006/relationships" xmlns:m="http://schemas.openxmlformats.org/officeDocument/2006/math" xmlns:v="urn:schemas-microsoft-com:vml" xmlns:wp14="http://schemas.microsoft.com/office/word/2010/wordprocessingDrawing" xmlns:wp="http://schemas.openxmlformats.org/drawingml/2006/wordprocessingDrawing" xmlns:w10="urn:schemas-microsoft-com:office:word" xmlns:w="http://schemas.openxmlformats.org/wordprocessingml/2006/main" xmlns:w14="http://schemas.microsoft.com/office/word/2010/wordml" xmlns:w15="http://schemas.microsoft.com/office/word/2012/wordml" xmlns:w16se="http://schemas.microsoft.com/office/word/2015/wordml/symex" xmlns:wpg="http://schemas.microsoft.com/office/word/2010/wordprocessingGroup" xmlns:wpi="http://schemas.microsoft.com/office/word/2010/wordprocessingInk" xmlns:wne="http://schemas.microsoft.com/office/word/2006/wordml" xmlns:wps="http://schemas.microsoft.com/office/word/2010/wordprocessingShape" mc:Ignorable="w14 w15 w16se wp14">
+<w:document xmlns:wpc="http://schemas.microsoft.com/office/word/2010/wordprocessingCanvas" xmlns:cx="http://schemas.microsoft.com/office/drawing/2014/chartex" xmlns:cx1="http://schemas.microsoft.com/office/drawing/2015/9/8/chartex" xmlns:cx2="http://schemas.microsoft.com/office/drawing/2015/10/21/chartex" xmlns:cx3="http://schemas.microsoft.com/office/drawing/2016/5/9/chartex" xmlns:cx4="http://schemas.microsoft.com/office/drawing/2016/5/10/chartex" xmlns:cx5="http://schemas.microsoft.com/office/drawing/2016/5/11/chartex" xmlns:cx6="http://schemas.microsoft.com/office/drawing/2016/5/12/chartex" xmlns:cx7="http://schemas.microsoft.com/office/drawing/2016/5/13/chartex" xmlns:cx8="http://schemas.microsoft.com/office/drawing/2016/5/14/chartex" xmlns:mc="http://schemas.openxmlformats.org/markup-compatibility/2006" xmlns:aink="http://schemas.microsoft.com/office/drawing/2016/ink" xmlns:am3d="http://schemas.microsoft.com/office/drawing/2017/model3d" xmlns:o="urn:schemas-microsoft-com:office:office" xmlns:r="http://schemas.openxmlformats.org/officeDocument/2006/relationships" xmlns:m="http://schemas.openxmlformats.org/officeDocument/2006/math" xmlns:v="urn:schemas-microsoft-com:vml" xmlns:wp14="http://schemas.microsoft.com/office/word/2010/wordprocessingDrawing" xmlns:wp="http://schemas.openxmlformats.org/drawingml/2006/wordprocessingDrawing" xmlns:w10="urn:schemas-microsoft-com:office:word" xmlns:w="http://schemas.openxmlformats.org/wordprocessingml/2006/main" xmlns:w14="http://schemas.microsoft.com/office/word/2010/wordml" xmlns:w15="http://schemas.microsoft.com/office/word/2012/wordml" xmlns:w16cex="http://schemas.microsoft.com/office/word/2018/wordml/cex" xmlns:w16cid="http://schemas.microsoft.com/office/word/2016/wordml/cid" xmlns:w16="http://schemas.microsoft.com/office/word/2018/wordml" xmlns:w16sdtdh="http://schemas.microsoft.com/office/word/2020/wordml/sdtdatahash" xmlns:w16se="http://schemas.microsoft.com/office/word/2015/wordml/symex" xmlns:wpg="http://schemas.microsoft.com/office/word/2010/wordprocessingGroup" xmlns:wpi="http://schemas.microsoft.com/office/word/2010/wordprocessingInk" xmlns:wne="http://schemas.microsoft.com/office/word/2006/wordml" xmlns:wps="http://schemas.microsoft.com/office/word/2010/wordprocessingShape" mc:Ignorable="w14 w15 w16se w16cid w16 w16cex w16sdtdh wp14">
   <w:body>
     <w:p>
       <w:r>
@@ -602,27 +602,14 @@
     </w:p>
     <w:p>
       <w:pPr>
-        <w:pStyle w:val="Paragrafoelenco"/>
-        <w:numPr>
-          <w:ilvl w:val="0"/>
-          <w:numId w:val="12"/>
-        </w:numPr>
-        <w:rPr>
-          <w:b/>
-          <w:bCs/>
-          <w:sz w:val="32"/>
-          <w:szCs w:val="32"/>
-        </w:rPr>
-      </w:pPr>
-      <w:r>
-        <w:rPr>
-          <w:b/>
-          <w:bCs/>
-          <w:sz w:val="32"/>
-          <w:szCs w:val="32"/>
-        </w:rPr>
-        <w:t>Deployment</w:t>
-      </w:r>
+        <w:ind w:left="360"/>
+        <w:rPr>
+          <w:b/>
+          <w:bCs/>
+          <w:sz w:val="32"/>
+          <w:szCs w:val="32"/>
+        </w:rPr>
+      </w:pPr>
     </w:p>
     <w:p>
       <w:pPr>
@@ -2638,15 +2625,13 @@
         </w:rPr>
         <w:t xml:space="preserve">indica se la </w:t>
       </w:r>
-      <w:proofErr w:type="gramStart"/>
-      <w:r>
-        <w:rPr>
-          <w:sz w:val="32"/>
-          <w:szCs w:val="32"/>
-        </w:rPr>
-        <w:t>persona  presenta</w:t>
-      </w:r>
-      <w:proofErr w:type="gramEnd"/>
+      <w:r>
+        <w:rPr>
+          <w:sz w:val="32"/>
+          <w:szCs w:val="32"/>
+        </w:rPr>
+        <w:t>persona presenta</w:t>
+      </w:r>
       <w:r>
         <w:rPr>
           <w:sz w:val="32"/>
@@ -2668,15 +2653,13 @@
         </w:rPr>
         <w:t>(</w:t>
       </w:r>
-      <w:proofErr w:type="gramStart"/>
-      <w:r>
-        <w:rPr>
-          <w:sz w:val="32"/>
-          <w:szCs w:val="32"/>
-        </w:rPr>
-        <w:t>1  ha</w:t>
-      </w:r>
-      <w:proofErr w:type="gramEnd"/>
+      <w:r>
+        <w:rPr>
+          <w:sz w:val="32"/>
+          <w:szCs w:val="32"/>
+        </w:rPr>
+        <w:t>1 ha</w:t>
+      </w:r>
       <w:r>
         <w:rPr>
           <w:sz w:val="32"/>
@@ -3215,22 +3198,13 @@
         </w:rPr>
         <w:t xml:space="preserve"> problemi respiratori ovvero fiato </w:t>
       </w:r>
-      <w:proofErr w:type="gramStart"/>
-      <w:r>
-        <w:rPr>
-          <w:sz w:val="32"/>
-          <w:szCs w:val="32"/>
-        </w:rPr>
-        <w:t xml:space="preserve">corto </w:t>
-      </w:r>
-      <w:r>
-        <w:rPr>
-          <w:sz w:val="32"/>
-          <w:szCs w:val="32"/>
-        </w:rPr>
-        <w:t>.</w:t>
-      </w:r>
-      <w:proofErr w:type="gramEnd"/>
+      <w:r>
+        <w:rPr>
+          <w:sz w:val="32"/>
+          <w:szCs w:val="32"/>
+        </w:rPr>
+        <w:t>corto.</w:t>
+      </w:r>
       <w:r>
         <w:rPr>
           <w:sz w:val="32"/>
@@ -3671,35 +3645,46 @@
         </w:rPr>
         <w:t>(positivo o negativo</w:t>
       </w:r>
+      <w:r>
+        <w:rPr>
+          <w:rFonts w:ascii="Calibri" w:hAnsi="Calibri" w:cs="Calibri"/>
+          <w:sz w:val="32"/>
+          <w:szCs w:val="32"/>
+        </w:rPr>
+        <w:t>). In</w:t>
+      </w:r>
+      <w:r>
+        <w:rPr>
+          <w:rFonts w:ascii="Calibri" w:hAnsi="Calibri" w:cs="Calibri"/>
+          <w:sz w:val="32"/>
+          <w:szCs w:val="32"/>
+        </w:rPr>
+        <w:t xml:space="preserve"> questo dataset questa caratteristica rappresenta la </w:t>
+      </w:r>
+      <w:r>
+        <w:rPr>
+          <w:rFonts w:ascii="Calibri" w:hAnsi="Calibri" w:cs="Calibri"/>
+          <w:b/>
+          <w:bCs/>
+          <w:color w:val="FF0000"/>
+          <w:sz w:val="32"/>
+          <w:szCs w:val="32"/>
+        </w:rPr>
+        <w:t xml:space="preserve">variabile </w:t>
+      </w:r>
       <w:proofErr w:type="gramStart"/>
       <w:r>
         <w:rPr>
           <w:rFonts w:ascii="Calibri" w:hAnsi="Calibri" w:cs="Calibri"/>
-          <w:sz w:val="32"/>
-          <w:szCs w:val="32"/>
-        </w:rPr>
-        <w:t>).In</w:t>
+          <w:b/>
+          <w:bCs/>
+          <w:color w:val="FF0000"/>
+          <w:sz w:val="32"/>
+          <w:szCs w:val="32"/>
+        </w:rPr>
+        <w:t>dipendente</w:t>
       </w:r>
       <w:proofErr w:type="gramEnd"/>
-      <w:r>
-        <w:rPr>
-          <w:rFonts w:ascii="Calibri" w:hAnsi="Calibri" w:cs="Calibri"/>
-          <w:sz w:val="32"/>
-          <w:szCs w:val="32"/>
-        </w:rPr>
-        <w:t xml:space="preserve"> questo dataset questa caratteristica rappresenta la </w:t>
-      </w:r>
-      <w:r>
-        <w:rPr>
-          <w:rFonts w:ascii="Calibri" w:hAnsi="Calibri" w:cs="Calibri"/>
-          <w:b/>
-          <w:bCs/>
-          <w:color w:val="FF0000"/>
-          <w:sz w:val="32"/>
-          <w:szCs w:val="32"/>
-        </w:rPr>
-        <w:t>variabile dipendente</w:t>
-      </w:r>
       <w:r>
         <w:rPr>
           <w:rFonts w:ascii="Calibri" w:hAnsi="Calibri" w:cs="Calibri"/>
@@ -3949,6 +3934,7 @@
         <w:t>(</w:t>
       </w:r>
       <w:proofErr w:type="spellStart"/>
+      <w:proofErr w:type="gramStart"/>
       <w:r>
         <w:rPr>
           <w:rFonts w:ascii="Calibri" w:hAnsi="Calibri" w:cs="Calibri"/>
@@ -3958,6 +3944,7 @@
         <w:t>si</w:t>
       </w:r>
       <w:proofErr w:type="spellEnd"/>
+      <w:proofErr w:type="gramEnd"/>
       <w:r>
         <w:rPr>
           <w:rFonts w:ascii="Calibri" w:hAnsi="Calibri" w:cs="Calibri"/>
@@ -3966,16 +3953,14 @@
         </w:rPr>
         <w:t xml:space="preserve"> o no</w:t>
       </w:r>
-      <w:proofErr w:type="gramStart"/>
       <w:r>
         <w:rPr>
           <w:rFonts w:ascii="Calibri" w:hAnsi="Calibri" w:cs="Calibri"/>
           <w:sz w:val="32"/>
           <w:szCs w:val="32"/>
         </w:rPr>
-        <w:t>).Riportiamo</w:t>
-      </w:r>
-      <w:proofErr w:type="gramEnd"/>
+        <w:t>). Riportiamo</w:t>
+      </w:r>
       <w:r>
         <w:rPr>
           <w:rFonts w:ascii="Calibri" w:hAnsi="Calibri" w:cs="Calibri"/>
@@ -4580,7 +4565,35 @@
           <w:sz w:val="32"/>
           <w:szCs w:val="32"/>
         </w:rPr>
-        <w:t xml:space="preserve"> Nel </w:t>
+        <w:t xml:space="preserve"> Nel dataset non ci sono dati mancanti, </w:t>
+      </w:r>
+      <w:r>
+        <w:rPr>
+          <w:sz w:val="32"/>
+          <w:szCs w:val="32"/>
+        </w:rPr>
+        <w:t xml:space="preserve">in questo dataset la maggior parte dei dati sono rappresentati sulla stessa scala. </w:t>
+      </w:r>
+      <w:r>
+        <w:rPr>
+          <w:sz w:val="32"/>
+          <w:szCs w:val="32"/>
+        </w:rPr>
+        <w:t>C’è bisogno</w:t>
+      </w:r>
+      <w:r>
+        <w:rPr>
+          <w:sz w:val="32"/>
+          <w:szCs w:val="32"/>
+        </w:rPr>
+        <w:t xml:space="preserve"> di prestare maggiore attenzione ad alcune caratteristiche</w:t>
+      </w:r>
+      <w:r>
+        <w:rPr>
+          <w:sz w:val="32"/>
+          <w:szCs w:val="32"/>
+        </w:rPr>
+        <w:t xml:space="preserve"> come </w:t>
       </w:r>
       <w:proofErr w:type="spellStart"/>
       <w:r>
@@ -4588,7 +4601,14 @@
           <w:sz w:val="32"/>
           <w:szCs w:val="32"/>
         </w:rPr>
-        <w:t>dataset</w:t>
+        <w:t>test_</w:t>
+      </w:r>
+      <w:r>
+        <w:rPr>
+          <w:sz w:val="32"/>
+          <w:szCs w:val="32"/>
+        </w:rPr>
+        <w:t>date</w:t>
       </w:r>
       <w:proofErr w:type="spellEnd"/>
       <w:r>
@@ -4596,37 +4616,14 @@
           <w:sz w:val="32"/>
           <w:szCs w:val="32"/>
         </w:rPr>
-        <w:t xml:space="preserve"> non ci sono dati mancanti, </w:t>
-      </w:r>
-      <w:r>
-        <w:rPr>
-          <w:sz w:val="32"/>
-          <w:szCs w:val="32"/>
-        </w:rPr>
-        <w:t xml:space="preserve">in questo dataset la maggior parte dei dati sono rappresentati sulla stessa scala. </w:t>
-      </w:r>
-      <w:proofErr w:type="gramStart"/>
-      <w:r>
-        <w:rPr>
-          <w:sz w:val="32"/>
-          <w:szCs w:val="32"/>
-        </w:rPr>
-        <w:t>C’è  bisogno</w:t>
-      </w:r>
-      <w:proofErr w:type="gramEnd"/>
-      <w:r>
-        <w:rPr>
-          <w:sz w:val="32"/>
-          <w:szCs w:val="32"/>
-        </w:rPr>
-        <w:t xml:space="preserve"> di prestare maggiore attenzione ad alcune caratteristiche</w:t>
-      </w:r>
-      <w:r>
-        <w:rPr>
-          <w:sz w:val="32"/>
-          <w:szCs w:val="32"/>
-        </w:rPr>
-        <w:t xml:space="preserve"> come </w:t>
+        <w:t xml:space="preserve"> e</w:t>
+      </w:r>
+      <w:r>
+        <w:rPr>
+          <w:sz w:val="32"/>
+          <w:szCs w:val="32"/>
+        </w:rPr>
+        <w:t xml:space="preserve"> </w:t>
       </w:r>
       <w:proofErr w:type="spellStart"/>
       <w:r>
@@ -4634,6 +4631,38 @@
           <w:sz w:val="32"/>
           <w:szCs w:val="32"/>
         </w:rPr>
+        <w:t>test_indication</w:t>
+      </w:r>
+      <w:proofErr w:type="spellEnd"/>
+      <w:r>
+        <w:rPr>
+          <w:sz w:val="32"/>
+          <w:szCs w:val="32"/>
+        </w:rPr>
+        <w:t xml:space="preserve"> nella fase di data </w:t>
+      </w:r>
+      <w:proofErr w:type="spellStart"/>
+      <w:r>
+        <w:rPr>
+          <w:sz w:val="32"/>
+          <w:szCs w:val="32"/>
+        </w:rPr>
+        <w:t>preparation</w:t>
+      </w:r>
+      <w:proofErr w:type="spellEnd"/>
+      <w:r>
+        <w:rPr>
+          <w:sz w:val="32"/>
+          <w:szCs w:val="32"/>
+        </w:rPr>
+        <w:t xml:space="preserve">. Questo perché </w:t>
+      </w:r>
+      <w:proofErr w:type="spellStart"/>
+      <w:r>
+        <w:rPr>
+          <w:sz w:val="32"/>
+          <w:szCs w:val="32"/>
+        </w:rPr>
         <w:t>test_date</w:t>
       </w:r>
       <w:proofErr w:type="spellEnd"/>
@@ -4642,7 +4671,21 @@
           <w:sz w:val="32"/>
           <w:szCs w:val="32"/>
         </w:rPr>
-        <w:t xml:space="preserve">  e </w:t>
+        <w:t xml:space="preserve"> </w:t>
+      </w:r>
+      <w:r>
+        <w:rPr>
+          <w:sz w:val="32"/>
+          <w:szCs w:val="32"/>
+        </w:rPr>
+        <w:t xml:space="preserve">ha un formato e una scala diversa da tutte le altre </w:t>
+      </w:r>
+      <w:r>
+        <w:rPr>
+          <w:sz w:val="32"/>
+          <w:szCs w:val="32"/>
+        </w:rPr>
+        <w:t xml:space="preserve">caratteristiche, mentre, </w:t>
       </w:r>
       <w:proofErr w:type="spellStart"/>
       <w:r>
@@ -4650,92 +4693,14 @@
           <w:sz w:val="32"/>
           <w:szCs w:val="32"/>
         </w:rPr>
-        <w:t>test_indication</w:t>
-      </w:r>
-      <w:proofErr w:type="spellEnd"/>
-      <w:r>
-        <w:rPr>
-          <w:sz w:val="32"/>
-          <w:szCs w:val="32"/>
-        </w:rPr>
-        <w:t xml:space="preserve"> nella fase di data </w:t>
-      </w:r>
-      <w:proofErr w:type="spellStart"/>
-      <w:r>
-        <w:rPr>
-          <w:sz w:val="32"/>
-          <w:szCs w:val="32"/>
-        </w:rPr>
-        <w:t>preparation</w:t>
-      </w:r>
-      <w:proofErr w:type="spellEnd"/>
-      <w:r>
-        <w:rPr>
-          <w:sz w:val="32"/>
-          <w:szCs w:val="32"/>
-        </w:rPr>
-        <w:t xml:space="preserve">. Questo perché </w:t>
-      </w:r>
-      <w:proofErr w:type="spellStart"/>
-      <w:r>
-        <w:rPr>
-          <w:sz w:val="32"/>
-          <w:szCs w:val="32"/>
-        </w:rPr>
-        <w:t>test_date</w:t>
-      </w:r>
-      <w:proofErr w:type="spellEnd"/>
-      <w:r>
-        <w:rPr>
-          <w:sz w:val="32"/>
-          <w:szCs w:val="32"/>
-        </w:rPr>
-        <w:t xml:space="preserve"> </w:t>
-      </w:r>
-      <w:r>
-        <w:rPr>
-          <w:sz w:val="32"/>
-          <w:szCs w:val="32"/>
-        </w:rPr>
-        <w:t xml:space="preserve">ha un formato e una scala diversa da tutte le altre </w:t>
-      </w:r>
-      <w:proofErr w:type="gramStart"/>
-      <w:r>
-        <w:rPr>
-          <w:sz w:val="32"/>
-          <w:szCs w:val="32"/>
-        </w:rPr>
-        <w:t>caratteristiche</w:t>
-      </w:r>
-      <w:r>
-        <w:rPr>
-          <w:sz w:val="32"/>
-          <w:szCs w:val="32"/>
-        </w:rPr>
-        <w:t xml:space="preserve"> </w:t>
-      </w:r>
-      <w:r>
-        <w:rPr>
-          <w:sz w:val="32"/>
-          <w:szCs w:val="32"/>
-        </w:rPr>
-        <w:t>,mentre</w:t>
-      </w:r>
-      <w:proofErr w:type="gramEnd"/>
-      <w:r>
-        <w:rPr>
-          <w:sz w:val="32"/>
-          <w:szCs w:val="32"/>
-        </w:rPr>
-        <w:t xml:space="preserve">,  </w:t>
-      </w:r>
-      <w:proofErr w:type="spellStart"/>
-      <w:r>
-        <w:rPr>
-          <w:sz w:val="32"/>
-          <w:szCs w:val="32"/>
-        </w:rPr>
-        <w:t>test_indication</w:t>
+        <w:t>test</w:t>
+      </w:r>
+      <w:r>
+        <w:rPr>
+          <w:sz w:val="32"/>
+          <w:szCs w:val="32"/>
+        </w:rPr>
+        <w:t>_indication</w:t>
       </w:r>
       <w:proofErr w:type="spellEnd"/>
       <w:r>
@@ -5443,15 +5408,13 @@
         </w:rPr>
         <w:t xml:space="preserve"> precedente analisi dei dati abbiamo notato che non ci sono dati mancanti (righe e/o colonne) o rumorosi e quindi non </w:t>
       </w:r>
-      <w:proofErr w:type="spellStart"/>
-      <w:r>
-        <w:rPr>
-          <w:sz w:val="32"/>
-          <w:szCs w:val="32"/>
-        </w:rPr>
-        <w:t>utilizzaremo</w:t>
-      </w:r>
-      <w:proofErr w:type="spellEnd"/>
+      <w:r>
+        <w:rPr>
+          <w:sz w:val="32"/>
+          <w:szCs w:val="32"/>
+        </w:rPr>
+        <w:t>utilizzeremo</w:t>
+      </w:r>
       <w:r>
         <w:rPr>
           <w:sz w:val="32"/>
@@ -5518,22 +5481,33 @@
           <w:sz w:val="32"/>
           <w:szCs w:val="32"/>
         </w:rPr>
-        <w:t>Variables:</w:t>
-      </w:r>
-      <w:r>
-        <w:rPr>
-          <w:sz w:val="32"/>
-          <w:szCs w:val="32"/>
-        </w:rPr>
-        <w:t>la</w:t>
+        <w:t>Variables</w:t>
       </w:r>
       <w:proofErr w:type="spellEnd"/>
       <w:r>
         <w:rPr>
-          <w:sz w:val="32"/>
-          <w:szCs w:val="32"/>
-        </w:rPr>
-        <w:t xml:space="preserve"> variabile target del nostro da</w:t>
+          <w:b/>
+          <w:bCs/>
+          <w:sz w:val="32"/>
+          <w:szCs w:val="32"/>
+        </w:rPr>
+        <w:t>:</w:t>
+      </w:r>
+      <w:r>
+        <w:rPr>
+          <w:b/>
+          <w:bCs/>
+          <w:sz w:val="32"/>
+          <w:szCs w:val="32"/>
+        </w:rPr>
+        <w:t xml:space="preserve"> </w:t>
+      </w:r>
+      <w:r>
+        <w:rPr>
+          <w:sz w:val="32"/>
+          <w:szCs w:val="32"/>
+        </w:rPr>
+        <w:t>la variabile target del nostro da</w:t>
       </w:r>
       <w:r>
         <w:rPr>
@@ -5580,34 +5554,37 @@
           <w:sz w:val="32"/>
           <w:szCs w:val="32"/>
         </w:rPr>
-        <w:t xml:space="preserve">Data </w:t>
-      </w:r>
-      <w:proofErr w:type="spellStart"/>
-      <w:proofErr w:type="gramStart"/>
-      <w:r>
-        <w:rPr>
-          <w:b/>
-          <w:bCs/>
-          <w:sz w:val="32"/>
-          <w:szCs w:val="32"/>
-        </w:rPr>
-        <w:t>Balancing:</w:t>
-      </w:r>
-      <w:r>
-        <w:rPr>
-          <w:sz w:val="32"/>
-          <w:szCs w:val="32"/>
-        </w:rPr>
-        <w:t>plottando</w:t>
-      </w:r>
-      <w:proofErr w:type="spellEnd"/>
-      <w:proofErr w:type="gramEnd"/>
-      <w:r>
-        <w:rPr>
-          <w:sz w:val="32"/>
-          <w:szCs w:val="32"/>
-        </w:rPr>
-        <w:t xml:space="preserve"> i dati su un grafico a barre abbiamo notato che il nostro dataset  è sbilanciato in quanto presenta mo</w:t>
+        <w:t>Data Balancing:</w:t>
+      </w:r>
+      <w:r>
+        <w:rPr>
+          <w:b/>
+          <w:bCs/>
+          <w:sz w:val="32"/>
+          <w:szCs w:val="32"/>
+        </w:rPr>
+        <w:t xml:space="preserve"> </w:t>
+      </w:r>
+      <w:r>
+        <w:rPr>
+          <w:sz w:val="32"/>
+          <w:szCs w:val="32"/>
+        </w:rPr>
+        <w:t xml:space="preserve">plottando i dati su un grafico a barre abbiamo notato che il nostro </w:t>
+      </w:r>
+      <w:r>
+        <w:rPr>
+          <w:sz w:val="32"/>
+          <w:szCs w:val="32"/>
+        </w:rPr>
+        <w:t>dataset è</w:t>
+      </w:r>
+      <w:r>
+        <w:rPr>
+          <w:sz w:val="32"/>
+          <w:szCs w:val="32"/>
+        </w:rPr>
+        <w:t xml:space="preserve"> sbilanciato in quanto presenta mo</w:t>
       </w:r>
       <w:r>
         <w:rPr>
@@ -5635,23 +5612,21 @@
           <w:sz w:val="32"/>
           <w:szCs w:val="32"/>
         </w:rPr>
-        <w:t xml:space="preserve">casi negativi rispetto a quelli </w:t>
-      </w:r>
-      <w:proofErr w:type="spellStart"/>
-      <w:r>
-        <w:rPr>
-          <w:sz w:val="32"/>
-          <w:szCs w:val="32"/>
-        </w:rPr>
-        <w:t>positivi.Infatti</w:t>
-      </w:r>
-      <w:proofErr w:type="spellEnd"/>
+        <w:t>casi negativi rispetto a quelli positivi.</w:t>
+      </w:r>
       <w:r>
         <w:rPr>
           <w:sz w:val="32"/>
           <w:szCs w:val="32"/>
         </w:rPr>
         <w:t xml:space="preserve"> </w:t>
+      </w:r>
+      <w:r>
+        <w:rPr>
+          <w:sz w:val="32"/>
+          <w:szCs w:val="32"/>
+        </w:rPr>
+        <w:t xml:space="preserve">Infatti </w:t>
       </w:r>
       <w:r>
         <w:rPr>
@@ -6146,13 +6121,27 @@
         <w:lastRenderedPageBreak/>
         <w:t xml:space="preserve">Come si può notare anche dalle immagini il dataset è sbilanciato. Per bilanciarlo </w:t>
       </w:r>
+      <w:r>
+        <w:rPr>
+          <w:sz w:val="32"/>
+          <w:szCs w:val="32"/>
+        </w:rPr>
+        <w:t>utilizzeremo</w:t>
+      </w:r>
+      <w:r>
+        <w:rPr>
+          <w:sz w:val="32"/>
+          <w:szCs w:val="32"/>
+        </w:rPr>
+        <w:t xml:space="preserve"> la tecnica di </w:t>
+      </w:r>
       <w:proofErr w:type="spellStart"/>
       <w:r>
         <w:rPr>
           <w:sz w:val="32"/>
           <w:szCs w:val="32"/>
         </w:rPr>
-        <w:t>utilizzaremo</w:t>
+        <w:t>Undersampling</w:t>
       </w:r>
       <w:proofErr w:type="spellEnd"/>
       <w:r>
@@ -6160,7 +6149,7 @@
           <w:sz w:val="32"/>
           <w:szCs w:val="32"/>
         </w:rPr>
-        <w:t xml:space="preserve"> la tecnica di </w:t>
+        <w:t xml:space="preserve"> perché avendo a disposizione molte righe non abbiamo il problema della </w:t>
       </w:r>
       <w:proofErr w:type="spellStart"/>
       <w:r>
@@ -6168,6 +6157,109 @@
           <w:sz w:val="32"/>
           <w:szCs w:val="32"/>
         </w:rPr>
+        <w:t>sottodimensionalità</w:t>
+      </w:r>
+      <w:proofErr w:type="spellEnd"/>
+      <w:r>
+        <w:rPr>
+          <w:sz w:val="32"/>
+          <w:szCs w:val="32"/>
+        </w:rPr>
+        <w:t xml:space="preserve"> dei dati</w:t>
+      </w:r>
+      <w:r>
+        <w:rPr>
+          <w:sz w:val="32"/>
+          <w:szCs w:val="32"/>
+        </w:rPr>
+        <w:t>. N</w:t>
+      </w:r>
+      <w:r>
+        <w:rPr>
+          <w:sz w:val="32"/>
+          <w:szCs w:val="32"/>
+        </w:rPr>
+        <w:t xml:space="preserve">on utilizziamo </w:t>
+      </w:r>
+      <w:proofErr w:type="spellStart"/>
+      <w:r>
+        <w:rPr>
+          <w:sz w:val="32"/>
+          <w:szCs w:val="32"/>
+        </w:rPr>
+        <w:t>Oversampling</w:t>
+      </w:r>
+      <w:proofErr w:type="spellEnd"/>
+      <w:r>
+        <w:rPr>
+          <w:sz w:val="32"/>
+          <w:szCs w:val="32"/>
+        </w:rPr>
+        <w:t xml:space="preserve"> perché </w:t>
+      </w:r>
+      <w:r>
+        <w:rPr>
+          <w:sz w:val="32"/>
+          <w:szCs w:val="32"/>
+        </w:rPr>
+        <w:t xml:space="preserve">la differenza tra il numero di istanze tra la classe di maggioranza e quella di minoranza è notevole e quindi facendo </w:t>
+      </w:r>
+      <w:proofErr w:type="spellStart"/>
+      <w:r>
+        <w:rPr>
+          <w:sz w:val="32"/>
+          <w:szCs w:val="32"/>
+        </w:rPr>
+        <w:t>Oversampling</w:t>
+      </w:r>
+      <w:proofErr w:type="spellEnd"/>
+      <w:r>
+        <w:rPr>
+          <w:sz w:val="32"/>
+          <w:szCs w:val="32"/>
+        </w:rPr>
+        <w:t xml:space="preserve"> aumenterebbe la probabilità di generare fake data</w:t>
+      </w:r>
+      <w:r>
+        <w:rPr>
+          <w:sz w:val="32"/>
+          <w:szCs w:val="32"/>
+        </w:rPr>
+        <w:t>.</w:t>
+      </w:r>
+    </w:p>
+    <w:p>
+      <w:pPr>
+        <w:pStyle w:val="Paragrafoelenco"/>
+        <w:ind w:left="1440"/>
+        <w:rPr>
+          <w:sz w:val="32"/>
+          <w:szCs w:val="32"/>
+        </w:rPr>
+      </w:pPr>
+    </w:p>
+    <w:p>
+      <w:pPr>
+        <w:pStyle w:val="Paragrafoelenco"/>
+        <w:ind w:left="1440"/>
+        <w:rPr>
+          <w:sz w:val="32"/>
+          <w:szCs w:val="32"/>
+        </w:rPr>
+      </w:pPr>
+      <w:r>
+        <w:rPr>
+          <w:sz w:val="32"/>
+          <w:szCs w:val="32"/>
+        </w:rPr>
+        <w:t>Prima di effettuare l’</w:t>
+      </w:r>
+      <w:proofErr w:type="spellStart"/>
+      <w:r>
+        <w:rPr>
+          <w:sz w:val="32"/>
+          <w:szCs w:val="32"/>
+        </w:rPr>
         <w:t>Undersampling</w:t>
       </w:r>
       <w:proofErr w:type="spellEnd"/>
@@ -6176,76 +6268,21 @@
           <w:sz w:val="32"/>
           <w:szCs w:val="32"/>
         </w:rPr>
-        <w:t xml:space="preserve"> perché avendo a disposizione molte righe non abbiamo il problema della </w:t>
-      </w:r>
-      <w:proofErr w:type="spellStart"/>
-      <w:r>
-        <w:rPr>
-          <w:sz w:val="32"/>
-          <w:szCs w:val="32"/>
-        </w:rPr>
-        <w:t>sottodimensionalità</w:t>
-      </w:r>
-      <w:proofErr w:type="spellEnd"/>
-      <w:r>
-        <w:rPr>
-          <w:sz w:val="32"/>
-          <w:szCs w:val="32"/>
-        </w:rPr>
-        <w:t xml:space="preserve"> dei dati</w:t>
-      </w:r>
-      <w:r>
-        <w:rPr>
-          <w:sz w:val="32"/>
-          <w:szCs w:val="32"/>
-        </w:rPr>
-        <w:t>. N</w:t>
-      </w:r>
-      <w:r>
-        <w:rPr>
-          <w:sz w:val="32"/>
-          <w:szCs w:val="32"/>
-        </w:rPr>
-        <w:t xml:space="preserve">on utilizziamo </w:t>
-      </w:r>
-      <w:proofErr w:type="spellStart"/>
-      <w:r>
-        <w:rPr>
-          <w:sz w:val="32"/>
-          <w:szCs w:val="32"/>
-        </w:rPr>
-        <w:t>Oversampling</w:t>
-      </w:r>
-      <w:proofErr w:type="spellEnd"/>
-      <w:r>
-        <w:rPr>
-          <w:sz w:val="32"/>
-          <w:szCs w:val="32"/>
-        </w:rPr>
-        <w:t xml:space="preserve"> perché </w:t>
-      </w:r>
-      <w:r>
-        <w:rPr>
-          <w:sz w:val="32"/>
-          <w:szCs w:val="32"/>
-        </w:rPr>
-        <w:t xml:space="preserve">la differenza tra il numero di istanze tra la classe di maggioranza e quella di minoranza è notevole e quindi facendo </w:t>
-      </w:r>
-      <w:proofErr w:type="spellStart"/>
-      <w:r>
-        <w:rPr>
-          <w:sz w:val="32"/>
-          <w:szCs w:val="32"/>
-        </w:rPr>
-        <w:t>Oversampling</w:t>
-      </w:r>
-      <w:proofErr w:type="spellEnd"/>
-      <w:r>
-        <w:rPr>
-          <w:sz w:val="32"/>
-          <w:szCs w:val="32"/>
-        </w:rPr>
-        <w:t xml:space="preserve"> aumenterebbe la probabilità di generare fake data</w:t>
+        <w:t xml:space="preserve"> abbiamo diviso il dataset in test set e training set con le seguenti proporzioni:</w:t>
+      </w:r>
+      <w:r>
+        <w:rPr>
+          <w:sz w:val="32"/>
+          <w:szCs w:val="32"/>
+        </w:rPr>
+        <w:t xml:space="preserve"> </w:t>
+      </w:r>
+      <w:r>
+        <w:rPr>
+          <w:sz w:val="32"/>
+          <w:szCs w:val="32"/>
+        </w:rPr>
+        <w:t>30% e 70% rispettivamente</w:t>
       </w:r>
       <w:r>
         <w:rPr>
@@ -6254,70 +6291,6 @@
         </w:rPr>
         <w:t>.</w:t>
       </w:r>
-    </w:p>
-    <w:p>
-      <w:pPr>
-        <w:pStyle w:val="Paragrafoelenco"/>
-        <w:ind w:left="1440"/>
-        <w:rPr>
-          <w:sz w:val="32"/>
-          <w:szCs w:val="32"/>
-        </w:rPr>
-      </w:pPr>
-    </w:p>
-    <w:p>
-      <w:pPr>
-        <w:pStyle w:val="Paragrafoelenco"/>
-        <w:ind w:left="1440"/>
-        <w:rPr>
-          <w:sz w:val="32"/>
-          <w:szCs w:val="32"/>
-        </w:rPr>
-      </w:pPr>
-      <w:r>
-        <w:rPr>
-          <w:sz w:val="32"/>
-          <w:szCs w:val="32"/>
-        </w:rPr>
-        <w:t>Prima di effettuare l’</w:t>
-      </w:r>
-      <w:proofErr w:type="spellStart"/>
-      <w:r>
-        <w:rPr>
-          <w:sz w:val="32"/>
-          <w:szCs w:val="32"/>
-        </w:rPr>
-        <w:t>Undersampling</w:t>
-      </w:r>
-      <w:proofErr w:type="spellEnd"/>
-      <w:r>
-        <w:rPr>
-          <w:sz w:val="32"/>
-          <w:szCs w:val="32"/>
-        </w:rPr>
-        <w:t xml:space="preserve"> abbiamo diviso il dataset in test set e training set con le seguenti proporzioni:</w:t>
-      </w:r>
-      <w:r>
-        <w:rPr>
-          <w:sz w:val="32"/>
-          <w:szCs w:val="32"/>
-        </w:rPr>
-        <w:t xml:space="preserve"> </w:t>
-      </w:r>
-      <w:r>
-        <w:rPr>
-          <w:sz w:val="32"/>
-          <w:szCs w:val="32"/>
-        </w:rPr>
-        <w:t>30% e 70% rispettivamente</w:t>
-      </w:r>
-      <w:r>
-        <w:rPr>
-          <w:sz w:val="32"/>
-          <w:szCs w:val="32"/>
-        </w:rPr>
-        <w:t>.</w:t>
-      </w:r>
       <w:r>
         <w:rPr>
           <w:sz w:val="32"/>
@@ -6339,51 +6312,49 @@
         </w:rPr>
         <w:t xml:space="preserve">il problema in </w:t>
       </w:r>
-      <w:proofErr w:type="spellStart"/>
+      <w:r>
+        <w:rPr>
+          <w:sz w:val="32"/>
+          <w:szCs w:val="32"/>
+        </w:rPr>
+        <w:t>analisi. Il</w:t>
+      </w:r>
+      <w:r>
+        <w:rPr>
+          <w:sz w:val="32"/>
+          <w:szCs w:val="32"/>
+        </w:rPr>
+        <w:t xml:space="preserve"> numero di istanz</w:t>
+      </w:r>
+      <w:r>
+        <w:rPr>
+          <w:sz w:val="32"/>
+          <w:szCs w:val="32"/>
+        </w:rPr>
+        <w:t>e</w:t>
+      </w:r>
+      <w:r>
+        <w:rPr>
+          <w:sz w:val="32"/>
+          <w:szCs w:val="32"/>
+        </w:rPr>
+        <w:t xml:space="preserve"> ottenute per i set </w:t>
+      </w:r>
       <w:proofErr w:type="gramStart"/>
       <w:r>
         <w:rPr>
           <w:sz w:val="32"/>
           <w:szCs w:val="32"/>
         </w:rPr>
-        <w:t>analisi</w:t>
-      </w:r>
-      <w:r>
-        <w:rPr>
-          <w:sz w:val="32"/>
-          <w:szCs w:val="32"/>
-        </w:rPr>
-        <w:t>.</w:t>
-      </w:r>
-      <w:r>
-        <w:rPr>
-          <w:sz w:val="32"/>
-          <w:szCs w:val="32"/>
-        </w:rPr>
-        <w:t>Il</w:t>
-      </w:r>
-      <w:proofErr w:type="spellEnd"/>
+        <w:t>sono</w:t>
+      </w:r>
       <w:proofErr w:type="gramEnd"/>
       <w:r>
         <w:rPr>
           <w:sz w:val="32"/>
           <w:szCs w:val="32"/>
         </w:rPr>
-        <w:t xml:space="preserve"> numero di istanz</w:t>
-      </w:r>
-      <w:r>
-        <w:rPr>
-          <w:sz w:val="32"/>
-          <w:szCs w:val="32"/>
-        </w:rPr>
-        <w:t>e</w:t>
-      </w:r>
-      <w:r>
-        <w:rPr>
-          <w:sz w:val="32"/>
-          <w:szCs w:val="32"/>
-        </w:rPr>
-        <w:t xml:space="preserve"> ottenute per i set sono:</w:t>
+        <w:t>:</w:t>
       </w:r>
     </w:p>
     <w:p>
@@ -6705,22 +6676,13 @@
         </w:rPr>
         <w:t xml:space="preserve"> </w:t>
       </w:r>
-      <w:proofErr w:type="gramStart"/>
-      <w:r>
-        <w:rPr>
-          <w:sz w:val="32"/>
-          <w:szCs w:val="32"/>
-        </w:rPr>
-        <w:t xml:space="preserve">è </w:t>
-      </w:r>
-      <w:r>
-        <w:rPr>
-          <w:sz w:val="32"/>
-          <w:szCs w:val="32"/>
-        </w:rPr>
-        <w:t xml:space="preserve"> il</w:t>
-      </w:r>
-      <w:proofErr w:type="gramEnd"/>
+      <w:r>
+        <w:rPr>
+          <w:sz w:val="32"/>
+          <w:szCs w:val="32"/>
+        </w:rPr>
+        <w:t>è il</w:t>
+      </w:r>
       <w:r>
         <w:rPr>
           <w:sz w:val="32"/>
@@ -7035,23 +6997,7 @@
           <w:sz w:val="32"/>
           <w:szCs w:val="32"/>
         </w:rPr>
-        <w:t xml:space="preserve">il </w:t>
-      </w:r>
-      <w:proofErr w:type="spellStart"/>
-      <w:r>
-        <w:rPr>
-          <w:sz w:val="32"/>
-          <w:szCs w:val="32"/>
-        </w:rPr>
-        <w:t>dataset</w:t>
-      </w:r>
-      <w:proofErr w:type="spellEnd"/>
-      <w:r>
-        <w:rPr>
-          <w:sz w:val="32"/>
-          <w:szCs w:val="32"/>
-        </w:rPr>
-        <w:t xml:space="preserve"> di </w:t>
+        <w:t xml:space="preserve">il dataset di </w:t>
       </w:r>
       <w:proofErr w:type="spellStart"/>
       <w:r>
@@ -7276,6 +7222,41 @@
           <w:szCs w:val="32"/>
         </w:rPr>
       </w:pPr>
+      <w:r>
+        <w:rPr>
+          <w:sz w:val="32"/>
+          <w:szCs w:val="32"/>
+        </w:rPr>
+        <w:t xml:space="preserve">Durante l’addestramento e il test del modello, verificheremo i risultati ottenuti </w:t>
+      </w:r>
+      <w:r>
+        <w:rPr>
+          <w:sz w:val="32"/>
+          <w:szCs w:val="32"/>
+        </w:rPr>
+        <w:t xml:space="preserve">sia </w:t>
+      </w:r>
+      <w:r>
+        <w:rPr>
+          <w:sz w:val="32"/>
+          <w:szCs w:val="32"/>
+        </w:rPr>
+        <w:t>applicando il data balancing</w:t>
+      </w:r>
+      <w:r>
+        <w:rPr>
+          <w:sz w:val="32"/>
+          <w:szCs w:val="32"/>
+        </w:rPr>
+        <w:t xml:space="preserve"> e sia senza applicarlo</w:t>
+      </w:r>
+      <w:r>
+        <w:rPr>
+          <w:sz w:val="32"/>
+          <w:szCs w:val="32"/>
+        </w:rPr>
+        <w:t>.</w:t>
+      </w:r>
     </w:p>
     <w:p>
       <w:pPr>
@@ -7358,7 +7339,6 @@
           <w:sz w:val="32"/>
           <w:szCs w:val="32"/>
         </w:rPr>
-        <w:lastRenderedPageBreak/>
         <w:t>Feature Scaling:</w:t>
       </w:r>
     </w:p>
@@ -7381,18 +7361,60 @@
           <w:sz w:val="32"/>
           <w:szCs w:val="32"/>
         </w:rPr>
-        <w:t xml:space="preserve">All’interno del nostro dataset sono presenti feature con scala diversa, questo potrebbe portare un problema </w:t>
-      </w:r>
-      <w:proofErr w:type="gramStart"/>
-      <w:r>
-        <w:rPr>
-          <w:bCs/>
-          <w:sz w:val="32"/>
-          <w:szCs w:val="32"/>
-        </w:rPr>
-        <w:t>al machine</w:t>
-      </w:r>
-      <w:proofErr w:type="gramEnd"/>
+        <w:t xml:space="preserve">All’interno del nostro dataset sono presenti feature con scala diversa, questo potrebbe portare un problema al machine </w:t>
+      </w:r>
+      <w:proofErr w:type="spellStart"/>
+      <w:r>
+        <w:rPr>
+          <w:bCs/>
+          <w:sz w:val="32"/>
+          <w:szCs w:val="32"/>
+        </w:rPr>
+        <w:t>learner</w:t>
+      </w:r>
+      <w:proofErr w:type="spellEnd"/>
+      <w:r>
+        <w:rPr>
+          <w:bCs/>
+          <w:sz w:val="32"/>
+          <w:szCs w:val="32"/>
+        </w:rPr>
+        <w:t xml:space="preserve"> in quanto potrebbe mal interpretare i dati </w:t>
+      </w:r>
+      <w:r>
+        <w:rPr>
+          <w:bCs/>
+          <w:sz w:val="32"/>
+          <w:szCs w:val="32"/>
+        </w:rPr>
+        <w:t>e</w:t>
+      </w:r>
+      <w:r>
+        <w:rPr>
+          <w:bCs/>
+          <w:sz w:val="32"/>
+          <w:szCs w:val="32"/>
+        </w:rPr>
+        <w:t xml:space="preserve"> considerare una feature più importante di un’altra</w:t>
+      </w:r>
+      <w:r>
+        <w:rPr>
+          <w:bCs/>
+          <w:sz w:val="32"/>
+          <w:szCs w:val="32"/>
+        </w:rPr>
+        <w:t xml:space="preserve">. Inoltre, il nostro dataset contiene il campo </w:t>
+      </w:r>
+      <w:proofErr w:type="spellStart"/>
+      <w:r>
+        <w:rPr>
+          <w:bCs/>
+          <w:sz w:val="32"/>
+          <w:szCs w:val="32"/>
+        </w:rPr>
+        <w:t>test_date</w:t>
+      </w:r>
+      <w:proofErr w:type="spellEnd"/>
       <w:r>
         <w:rPr>
           <w:bCs/>
@@ -7401,66 +7423,6 @@
         </w:rPr>
         <w:t xml:space="preserve"> </w:t>
       </w:r>
-      <w:proofErr w:type="spellStart"/>
-      <w:r>
-        <w:rPr>
-          <w:bCs/>
-          <w:sz w:val="32"/>
-          <w:szCs w:val="32"/>
-        </w:rPr>
-        <w:t>learner</w:t>
-      </w:r>
-      <w:proofErr w:type="spellEnd"/>
-      <w:r>
-        <w:rPr>
-          <w:bCs/>
-          <w:sz w:val="32"/>
-          <w:szCs w:val="32"/>
-        </w:rPr>
-        <w:t xml:space="preserve"> in quanto potrebbe mal interpretare i dati </w:t>
-      </w:r>
-      <w:r>
-        <w:rPr>
-          <w:bCs/>
-          <w:sz w:val="32"/>
-          <w:szCs w:val="32"/>
-        </w:rPr>
-        <w:t>e</w:t>
-      </w:r>
-      <w:r>
-        <w:rPr>
-          <w:bCs/>
-          <w:sz w:val="32"/>
-          <w:szCs w:val="32"/>
-        </w:rPr>
-        <w:t xml:space="preserve"> considerare una feature più importante di un’altra</w:t>
-      </w:r>
-      <w:r>
-        <w:rPr>
-          <w:bCs/>
-          <w:sz w:val="32"/>
-          <w:szCs w:val="32"/>
-        </w:rPr>
-        <w:t xml:space="preserve">. Inoltre, il nostro dataset contiene il campo </w:t>
-      </w:r>
-      <w:proofErr w:type="spellStart"/>
-      <w:r>
-        <w:rPr>
-          <w:bCs/>
-          <w:sz w:val="32"/>
-          <w:szCs w:val="32"/>
-        </w:rPr>
-        <w:t>test_date</w:t>
-      </w:r>
-      <w:proofErr w:type="spellEnd"/>
-      <w:r>
-        <w:rPr>
-          <w:bCs/>
-          <w:sz w:val="32"/>
-          <w:szCs w:val="32"/>
-        </w:rPr>
-        <w:t xml:space="preserve"> </w:t>
-      </w:r>
       <w:r>
         <w:rPr>
           <w:bCs/>
@@ -7475,25 +7437,7 @@
           <w:sz w:val="32"/>
           <w:szCs w:val="32"/>
         </w:rPr>
-        <w:t xml:space="preserve">potrebbe risultare ambiguo </w:t>
-      </w:r>
-      <w:proofErr w:type="gramStart"/>
-      <w:r>
-        <w:rPr>
-          <w:bCs/>
-          <w:sz w:val="32"/>
-          <w:szCs w:val="32"/>
-        </w:rPr>
-        <w:t>al machine</w:t>
-      </w:r>
-      <w:proofErr w:type="gramEnd"/>
-      <w:r>
-        <w:rPr>
-          <w:bCs/>
-          <w:sz w:val="32"/>
-          <w:szCs w:val="32"/>
-        </w:rPr>
-        <w:t xml:space="preserve"> </w:t>
+        <w:t xml:space="preserve">potrebbe risultare ambiguo al machine </w:t>
       </w:r>
       <w:proofErr w:type="spellStart"/>
       <w:r>
@@ -7762,7 +7706,23 @@
           <w:sz w:val="32"/>
           <w:szCs w:val="32"/>
         </w:rPr>
-        <w:t>Abbiamo riportato tutte le feature su scala binaria proprio perché la maggior parte delle caratteristiche all’interno del nostro dataset sono in scala binaria.</w:t>
+        <w:t xml:space="preserve">Abbiamo riportato tutte le feature su scala binaria proprio perché la maggior parte delle caratteristiche all’interno del nostro dataset sono </w:t>
+      </w:r>
+      <w:r>
+        <w:rPr>
+          <w:bCs/>
+          <w:sz w:val="32"/>
+          <w:szCs w:val="32"/>
+        </w:rPr>
+        <w:t>sulla medesima scala</w:t>
+      </w:r>
+      <w:r>
+        <w:rPr>
+          <w:bCs/>
+          <w:sz w:val="32"/>
+          <w:szCs w:val="32"/>
+        </w:rPr>
+        <w:t>.</w:t>
       </w:r>
     </w:p>
     <w:p>
@@ -8432,81 +8392,182 @@
           <w:szCs w:val="32"/>
         </w:rPr>
       </w:pPr>
+      <w:r>
+        <w:rPr>
+          <w:b/>
+          <w:bCs/>
+          <w:sz w:val="32"/>
+          <w:szCs w:val="32"/>
+        </w:rPr>
+        <w:t>Feature Engineering:</w:t>
+      </w:r>
+    </w:p>
+    <w:p>
+      <w:pPr>
+        <w:pStyle w:val="Paragrafoelenco"/>
+        <w:ind w:left="1440"/>
+        <w:rPr>
+          <w:bCs/>
+          <w:sz w:val="32"/>
+          <w:szCs w:val="32"/>
+        </w:rPr>
+      </w:pPr>
+      <w:r>
+        <w:rPr>
+          <w:bCs/>
+          <w:sz w:val="32"/>
+          <w:szCs w:val="32"/>
+        </w:rPr>
+        <w:t>Sulla base dei dati ottenuti fin ora</w:t>
+      </w:r>
+      <w:r>
+        <w:rPr>
+          <w:bCs/>
+          <w:sz w:val="32"/>
+          <w:szCs w:val="32"/>
+        </w:rPr>
+        <w:t>,</w:t>
+      </w:r>
+      <w:r>
+        <w:rPr>
+          <w:bCs/>
+          <w:sz w:val="32"/>
+          <w:szCs w:val="32"/>
+        </w:rPr>
+        <w:t xml:space="preserve"> abbiamo analizzato le feature e attraverso la conoscenza del do</w:t>
+      </w:r>
+      <w:r>
+        <w:rPr>
+          <w:bCs/>
+          <w:sz w:val="32"/>
+          <w:szCs w:val="32"/>
+        </w:rPr>
+        <w:t>minio s</w:t>
+      </w:r>
+      <w:r>
+        <w:rPr>
+          <w:bCs/>
+          <w:sz w:val="32"/>
+          <w:szCs w:val="32"/>
+        </w:rPr>
+        <w:t>iamo arrivati alla conclusione che le 9 variabili indipendenti sono molto rilevanti per la predizione.</w:t>
+      </w:r>
+    </w:p>
+    <w:p>
+      <w:pPr>
+        <w:pStyle w:val="Paragrafoelenco"/>
+        <w:ind w:left="1440"/>
+        <w:rPr>
+          <w:bCs/>
+          <w:sz w:val="32"/>
+          <w:szCs w:val="32"/>
+        </w:rPr>
+      </w:pPr>
+      <w:r>
+        <w:rPr>
+          <w:bCs/>
+          <w:sz w:val="32"/>
+          <w:szCs w:val="32"/>
+        </w:rPr>
+        <w:t>Nonostante ciò</w:t>
+      </w:r>
+      <w:r>
+        <w:rPr>
+          <w:bCs/>
+          <w:sz w:val="32"/>
+          <w:szCs w:val="32"/>
+        </w:rPr>
+        <w:t>,</w:t>
+      </w:r>
+      <w:r>
+        <w:rPr>
+          <w:bCs/>
+          <w:sz w:val="32"/>
+          <w:szCs w:val="32"/>
+        </w:rPr>
+        <w:t xml:space="preserve"> andremo comunque ad effettuare</w:t>
+      </w:r>
+      <w:r>
+        <w:rPr>
+          <w:bCs/>
+          <w:sz w:val="32"/>
+          <w:szCs w:val="32"/>
+        </w:rPr>
+        <w:t xml:space="preserve"> feature </w:t>
+      </w:r>
       <w:proofErr w:type="spellStart"/>
       <w:r>
         <w:rPr>
-          <w:b/>
-          <w:bCs/>
-          <w:sz w:val="32"/>
-          <w:szCs w:val="32"/>
-        </w:rPr>
-        <w:lastRenderedPageBreak/>
-        <w:t>Feature</w:t>
+          <w:bCs/>
+          <w:sz w:val="32"/>
+          <w:szCs w:val="32"/>
+        </w:rPr>
+        <w:t>selection</w:t>
       </w:r>
       <w:proofErr w:type="spellEnd"/>
       <w:r>
         <w:rPr>
-          <w:b/>
-          <w:bCs/>
-          <w:sz w:val="32"/>
-          <w:szCs w:val="32"/>
-        </w:rPr>
-        <w:t xml:space="preserve"> </w:t>
+          <w:bCs/>
+          <w:sz w:val="32"/>
+          <w:szCs w:val="32"/>
+        </w:rPr>
+        <w:t xml:space="preserve"> per confrontare i risultati che otterremo dal modello di machine learning (Dati con feature </w:t>
       </w:r>
       <w:proofErr w:type="spellStart"/>
       <w:r>
         <w:rPr>
-          <w:b/>
-          <w:bCs/>
-          <w:sz w:val="32"/>
-          <w:szCs w:val="32"/>
-        </w:rPr>
-        <w:t>Engineering</w:t>
+          <w:bCs/>
+          <w:sz w:val="32"/>
+          <w:szCs w:val="32"/>
+        </w:rPr>
+        <w:t>selection</w:t>
       </w:r>
       <w:proofErr w:type="spellEnd"/>
       <w:r>
         <w:rPr>
-          <w:b/>
-          <w:bCs/>
-          <w:sz w:val="32"/>
-          <w:szCs w:val="32"/>
-        </w:rPr>
-        <w:t>:</w:t>
-      </w:r>
-    </w:p>
-    <w:p>
-      <w:pPr>
-        <w:pStyle w:val="Paragrafoelenco"/>
-        <w:ind w:left="1440"/>
-        <w:rPr>
-          <w:bCs/>
-          <w:sz w:val="32"/>
-          <w:szCs w:val="32"/>
-        </w:rPr>
-      </w:pPr>
-      <w:r>
-        <w:rPr>
-          <w:bCs/>
-          <w:sz w:val="32"/>
-          <w:szCs w:val="32"/>
-        </w:rPr>
-        <w:t>Sulla base dei dati ottenuti fin ora</w:t>
-      </w:r>
-      <w:r>
-        <w:rPr>
-          <w:bCs/>
-          <w:sz w:val="32"/>
-          <w:szCs w:val="32"/>
-        </w:rPr>
-        <w:t>,</w:t>
-      </w:r>
-      <w:r>
-        <w:rPr>
-          <w:bCs/>
-          <w:sz w:val="32"/>
-          <w:szCs w:val="32"/>
-        </w:rPr>
-        <w:t xml:space="preserve"> abbiamo analizzato le </w:t>
+          <w:bCs/>
+          <w:sz w:val="32"/>
+          <w:szCs w:val="32"/>
+        </w:rPr>
+        <w:t xml:space="preserve"> e non)</w:t>
+      </w:r>
+      <w:r>
+        <w:rPr>
+          <w:bCs/>
+          <w:sz w:val="32"/>
+          <w:szCs w:val="32"/>
+        </w:rPr>
+        <w:t>.</w:t>
+      </w:r>
+    </w:p>
+    <w:p>
+      <w:pPr>
+        <w:pStyle w:val="Paragrafoelenco"/>
+        <w:ind w:left="1440"/>
+        <w:rPr>
+          <w:bCs/>
+          <w:sz w:val="32"/>
+          <w:szCs w:val="32"/>
+        </w:rPr>
+      </w:pPr>
+    </w:p>
+    <w:p>
+      <w:pPr>
+        <w:pStyle w:val="Paragrafoelenco"/>
+        <w:ind w:left="1440"/>
+        <w:rPr>
+          <w:bCs/>
+          <w:sz w:val="32"/>
+          <w:szCs w:val="32"/>
+        </w:rPr>
+      </w:pPr>
+      <w:r>
+        <w:rPr>
+          <w:bCs/>
+          <w:sz w:val="32"/>
+          <w:szCs w:val="32"/>
+        </w:rPr>
+        <w:t xml:space="preserve">Per i dati su cui attuiamo feature </w:t>
       </w:r>
       <w:proofErr w:type="spellStart"/>
       <w:r>
@@ -8515,7 +8576,7 @@
           <w:sz w:val="32"/>
           <w:szCs w:val="32"/>
         </w:rPr>
-        <w:t>feature</w:t>
+        <w:t>selection</w:t>
       </w:r>
       <w:proofErr w:type="spellEnd"/>
       <w:r>
@@ -8524,66 +8585,31 @@
           <w:sz w:val="32"/>
           <w:szCs w:val="32"/>
         </w:rPr>
-        <w:t xml:space="preserve"> e attraverso la conoscenza del do</w:t>
-      </w:r>
-      <w:r>
-        <w:rPr>
-          <w:bCs/>
-          <w:sz w:val="32"/>
-          <w:szCs w:val="32"/>
-        </w:rPr>
-        <w:t>minio s</w:t>
-      </w:r>
-      <w:r>
-        <w:rPr>
-          <w:bCs/>
-          <w:sz w:val="32"/>
-          <w:szCs w:val="32"/>
-        </w:rPr>
-        <w:t>iamo arrivati alla conclusione che le 9 variabili indipendenti sono molto rilevanti per la predizione.</w:t>
-      </w:r>
-    </w:p>
-    <w:p>
-      <w:pPr>
-        <w:pStyle w:val="Paragrafoelenco"/>
-        <w:ind w:left="1440"/>
-        <w:rPr>
-          <w:bCs/>
-          <w:sz w:val="32"/>
-          <w:szCs w:val="32"/>
-        </w:rPr>
-      </w:pPr>
-      <w:r>
-        <w:rPr>
-          <w:bCs/>
-          <w:sz w:val="32"/>
-          <w:szCs w:val="32"/>
-        </w:rPr>
-        <w:t>Nonostante ciò</w:t>
-      </w:r>
-      <w:r>
-        <w:rPr>
-          <w:bCs/>
-          <w:sz w:val="32"/>
-          <w:szCs w:val="32"/>
-        </w:rPr>
-        <w:t>,</w:t>
-      </w:r>
-      <w:r>
-        <w:rPr>
-          <w:bCs/>
-          <w:sz w:val="32"/>
-          <w:szCs w:val="32"/>
-        </w:rPr>
-        <w:t xml:space="preserve"> andremo comunque ad effettuare</w:t>
-      </w:r>
-      <w:r>
-        <w:rPr>
-          <w:bCs/>
-          <w:sz w:val="32"/>
-          <w:szCs w:val="32"/>
-        </w:rPr>
-        <w:t xml:space="preserve"> </w:t>
+        <w:t xml:space="preserve"> u</w:t>
+      </w:r>
+      <w:r>
+        <w:rPr>
+          <w:bCs/>
+          <w:sz w:val="32"/>
+          <w:szCs w:val="32"/>
+        </w:rPr>
+        <w:t>tilizzeremo la tecnica dell’elimin</w:t>
+      </w:r>
+      <w:r>
+        <w:rPr>
+          <w:bCs/>
+          <w:sz w:val="32"/>
+          <w:szCs w:val="32"/>
+        </w:rPr>
+        <w:t>a</w:t>
+      </w:r>
+      <w:r>
+        <w:rPr>
+          <w:bCs/>
+          <w:sz w:val="32"/>
+          <w:szCs w:val="32"/>
+        </w:rPr>
+        <w:t xml:space="preserve">zione </w:t>
       </w:r>
       <w:proofErr w:type="spellStart"/>
       <w:r>
@@ -8592,7 +8618,7 @@
           <w:sz w:val="32"/>
           <w:szCs w:val="32"/>
         </w:rPr>
-        <w:t>feature</w:t>
+        <w:t>univariata</w:t>
       </w:r>
       <w:proofErr w:type="spellEnd"/>
       <w:r>
@@ -8601,7 +8627,7 @@
           <w:sz w:val="32"/>
           <w:szCs w:val="32"/>
         </w:rPr>
-        <w:t xml:space="preserve"> </w:t>
+        <w:t xml:space="preserve"> di feature attraverso l’algoritmo </w:t>
       </w:r>
       <w:proofErr w:type="spellStart"/>
       <w:r>
@@ -8610,7 +8636,7 @@
           <w:sz w:val="32"/>
           <w:szCs w:val="32"/>
         </w:rPr>
-        <w:t>selection</w:t>
+        <w:t>SelectKbest</w:t>
       </w:r>
       <w:proofErr w:type="spellEnd"/>
       <w:r>
@@ -8619,231 +8645,7 @@
           <w:sz w:val="32"/>
           <w:szCs w:val="32"/>
         </w:rPr>
-        <w:t xml:space="preserve"> per confrontare i risultati che otterremo dal modello di machine </w:t>
-      </w:r>
-      <w:proofErr w:type="spellStart"/>
-      <w:r>
-        <w:rPr>
-          <w:bCs/>
-          <w:sz w:val="32"/>
-          <w:szCs w:val="32"/>
-        </w:rPr>
-        <w:t>learning</w:t>
-      </w:r>
-      <w:proofErr w:type="spellEnd"/>
-      <w:r>
-        <w:rPr>
-          <w:bCs/>
-          <w:sz w:val="32"/>
-          <w:szCs w:val="32"/>
-        </w:rPr>
-        <w:t xml:space="preserve"> (Dati con </w:t>
-      </w:r>
-      <w:proofErr w:type="spellStart"/>
-      <w:r>
-        <w:rPr>
-          <w:bCs/>
-          <w:sz w:val="32"/>
-          <w:szCs w:val="32"/>
-        </w:rPr>
-        <w:t>feature</w:t>
-      </w:r>
-      <w:proofErr w:type="spellEnd"/>
-      <w:r>
-        <w:rPr>
-          <w:bCs/>
-          <w:sz w:val="32"/>
-          <w:szCs w:val="32"/>
-        </w:rPr>
-        <w:t xml:space="preserve"> </w:t>
-      </w:r>
-      <w:proofErr w:type="spellStart"/>
-      <w:r>
-        <w:rPr>
-          <w:bCs/>
-          <w:sz w:val="32"/>
-          <w:szCs w:val="32"/>
-        </w:rPr>
-        <w:t>selection</w:t>
-      </w:r>
-      <w:proofErr w:type="spellEnd"/>
-      <w:r>
-        <w:rPr>
-          <w:bCs/>
-          <w:sz w:val="32"/>
-          <w:szCs w:val="32"/>
-        </w:rPr>
-        <w:t xml:space="preserve"> e non)</w:t>
-      </w:r>
-      <w:r>
-        <w:rPr>
-          <w:bCs/>
-          <w:sz w:val="32"/>
-          <w:szCs w:val="32"/>
-        </w:rPr>
-        <w:t>.</w:t>
-      </w:r>
-    </w:p>
-    <w:p>
-      <w:pPr>
-        <w:pStyle w:val="Paragrafoelenco"/>
-        <w:ind w:left="1440"/>
-        <w:rPr>
-          <w:bCs/>
-          <w:sz w:val="32"/>
-          <w:szCs w:val="32"/>
-        </w:rPr>
-      </w:pPr>
-    </w:p>
-    <w:p>
-      <w:pPr>
-        <w:pStyle w:val="Paragrafoelenco"/>
-        <w:ind w:left="1440"/>
-        <w:rPr>
-          <w:bCs/>
-          <w:sz w:val="32"/>
-          <w:szCs w:val="32"/>
-        </w:rPr>
-      </w:pPr>
-      <w:r>
-        <w:rPr>
-          <w:bCs/>
-          <w:sz w:val="32"/>
-          <w:szCs w:val="32"/>
-        </w:rPr>
-        <w:t xml:space="preserve">Per i dati su cui attuiamo </w:t>
-      </w:r>
-      <w:proofErr w:type="spellStart"/>
-      <w:r>
-        <w:rPr>
-          <w:bCs/>
-          <w:sz w:val="32"/>
-          <w:szCs w:val="32"/>
-        </w:rPr>
-        <w:t>feature</w:t>
-      </w:r>
-      <w:proofErr w:type="spellEnd"/>
-      <w:r>
-        <w:rPr>
-          <w:bCs/>
-          <w:sz w:val="32"/>
-          <w:szCs w:val="32"/>
-        </w:rPr>
-        <w:t xml:space="preserve"> </w:t>
-      </w:r>
-      <w:proofErr w:type="spellStart"/>
-      <w:r>
-        <w:rPr>
-          <w:bCs/>
-          <w:sz w:val="32"/>
-          <w:szCs w:val="32"/>
-        </w:rPr>
-        <w:t>selection</w:t>
-      </w:r>
-      <w:proofErr w:type="spellEnd"/>
-      <w:r>
-        <w:rPr>
-          <w:bCs/>
-          <w:sz w:val="32"/>
-          <w:szCs w:val="32"/>
-        </w:rPr>
-        <w:t xml:space="preserve"> u</w:t>
-      </w:r>
-      <w:r>
-        <w:rPr>
-          <w:bCs/>
-          <w:sz w:val="32"/>
-          <w:szCs w:val="32"/>
-        </w:rPr>
-        <w:t>tilizzeremo la tecnica dell’elimin</w:t>
-      </w:r>
-      <w:r>
-        <w:rPr>
-          <w:bCs/>
-          <w:sz w:val="32"/>
-          <w:szCs w:val="32"/>
-        </w:rPr>
-        <w:t>a</w:t>
-      </w:r>
-      <w:r>
-        <w:rPr>
-          <w:bCs/>
-          <w:sz w:val="32"/>
-          <w:szCs w:val="32"/>
-        </w:rPr>
-        <w:t xml:space="preserve">zione </w:t>
-      </w:r>
-      <w:proofErr w:type="spellStart"/>
-      <w:r>
-        <w:rPr>
-          <w:bCs/>
-          <w:sz w:val="32"/>
-          <w:szCs w:val="32"/>
-        </w:rPr>
-        <w:t>univariata</w:t>
-      </w:r>
-      <w:proofErr w:type="spellEnd"/>
-      <w:r>
-        <w:rPr>
-          <w:bCs/>
-          <w:sz w:val="32"/>
-          <w:szCs w:val="32"/>
-        </w:rPr>
-        <w:t xml:space="preserve"> di </w:t>
-      </w:r>
-      <w:proofErr w:type="spellStart"/>
-      <w:r>
-        <w:rPr>
-          <w:bCs/>
-          <w:sz w:val="32"/>
-          <w:szCs w:val="32"/>
-        </w:rPr>
-        <w:t>feature</w:t>
-      </w:r>
-      <w:proofErr w:type="spellEnd"/>
-      <w:r>
-        <w:rPr>
-          <w:bCs/>
-          <w:sz w:val="32"/>
-          <w:szCs w:val="32"/>
-        </w:rPr>
-        <w:t xml:space="preserve"> attraverso l’algoritmo </w:t>
-      </w:r>
-      <w:proofErr w:type="spellStart"/>
-      <w:r>
-        <w:rPr>
-          <w:bCs/>
-          <w:sz w:val="32"/>
-          <w:szCs w:val="32"/>
-        </w:rPr>
-        <w:t>SelectKbest</w:t>
-      </w:r>
-      <w:proofErr w:type="spellEnd"/>
-      <w:r>
-        <w:rPr>
-          <w:bCs/>
-          <w:sz w:val="32"/>
-          <w:szCs w:val="32"/>
-        </w:rPr>
-        <w:t xml:space="preserve">, quindi andremo a selezionare le K </w:t>
-      </w:r>
-      <w:proofErr w:type="spellStart"/>
-      <w:r>
-        <w:rPr>
-          <w:bCs/>
-          <w:sz w:val="32"/>
-          <w:szCs w:val="32"/>
-        </w:rPr>
-        <w:t>feature</w:t>
-      </w:r>
-      <w:proofErr w:type="spellEnd"/>
-      <w:r>
-        <w:rPr>
-          <w:bCs/>
-          <w:sz w:val="32"/>
-          <w:szCs w:val="32"/>
-        </w:rPr>
-        <w:t xml:space="preserve"> migliori correlate con la variabile dipendente.</w:t>
+        <w:t>, quindi andremo a selezionare le K feature migliori correlate con la variabile dipendente.</w:t>
       </w:r>
     </w:p>
     <w:p>
@@ -9057,25 +8859,14 @@
           <w:szCs w:val="32"/>
         </w:rPr>
       </w:pPr>
-      <w:proofErr w:type="spellStart"/>
-      <w:r>
-        <w:rPr>
-          <w:b/>
-          <w:bCs/>
-          <w:sz w:val="32"/>
-          <w:szCs w:val="32"/>
-        </w:rPr>
-        <w:t>Feature</w:t>
-      </w:r>
-      <w:proofErr w:type="spellEnd"/>
-      <w:r>
-        <w:rPr>
-          <w:b/>
-          <w:bCs/>
-          <w:sz w:val="32"/>
-          <w:szCs w:val="32"/>
-        </w:rPr>
-        <w:t xml:space="preserve"> selezionate:</w:t>
+      <w:r>
+        <w:rPr>
+          <w:b/>
+          <w:bCs/>
+          <w:sz w:val="32"/>
+          <w:szCs w:val="32"/>
+        </w:rPr>
+        <w:t>Feature selezionate:</w:t>
       </w:r>
     </w:p>
     <w:p>
@@ -9266,7 +9057,6 @@
           <w:sz w:val="32"/>
           <w:szCs w:val="32"/>
         </w:rPr>
-        <w:lastRenderedPageBreak/>
         <w:t xml:space="preserve">Data </w:t>
       </w:r>
       <w:proofErr w:type="spellStart"/>
@@ -9307,16 +9097,14 @@
         </w:rPr>
         <w:t xml:space="preserve">Dato che ci troviamo di fronte ad un problema di classificazione, ovvero ad </w:t>
       </w:r>
-      <w:proofErr w:type="gramStart"/>
-      <w:r>
-        <w:rPr>
-          <w:bCs/>
-          <w:sz w:val="32"/>
-          <w:szCs w:val="32"/>
-        </w:rPr>
-        <w:t>un istanza</w:t>
-      </w:r>
-      <w:proofErr w:type="gramEnd"/>
+      <w:r>
+        <w:rPr>
+          <w:bCs/>
+          <w:sz w:val="32"/>
+          <w:szCs w:val="32"/>
+        </w:rPr>
+        <w:t>un’istanza</w:t>
+      </w:r>
       <w:r>
         <w:rPr>
           <w:bCs/>
@@ -9423,7 +9211,23 @@
           <w:sz w:val="32"/>
           <w:szCs w:val="32"/>
         </w:rPr>
-        <w:t>In questo modo nella fase successiva di validazione, analizzeremo i risultati ottenuti dei due modelli in modo da poterli confrontare e determinare il modello migliore da utilizzare per il problema in questione.</w:t>
+        <w:t>In questo modo</w:t>
+      </w:r>
+      <w:r>
+        <w:rPr>
+          <w:bCs/>
+          <w:sz w:val="32"/>
+          <w:szCs w:val="32"/>
+        </w:rPr>
+        <w:t>,</w:t>
+      </w:r>
+      <w:r>
+        <w:rPr>
+          <w:bCs/>
+          <w:sz w:val="32"/>
+          <w:szCs w:val="32"/>
+        </w:rPr>
+        <w:t xml:space="preserve"> nella fase successiva di validazione, analizzeremo i risultati ottenuti dei due modelli in modo da poterli confrontare e determinare il modello migliore da utilizzare per il problema in questione.</w:t>
       </w:r>
       <w:r>
         <w:rPr>
@@ -9467,7 +9271,7 @@
           <w:sz w:val="32"/>
           <w:szCs w:val="32"/>
         </w:rPr>
-        <w:t xml:space="preserve"> del Decision Tree con data </w:t>
+        <w:t xml:space="preserve"> del Decision </w:t>
       </w:r>
       <w:proofErr w:type="spellStart"/>
       <w:r>
@@ -9476,7 +9280,16 @@
           <w:sz w:val="32"/>
           <w:szCs w:val="32"/>
         </w:rPr>
-        <w:t>bal</w:t>
+        <w:t>Tree</w:t>
+      </w:r>
+      <w:proofErr w:type="spellEnd"/>
+      <w:r>
+        <w:rPr>
+          <w:bCs/>
+          <w:sz w:val="32"/>
+          <w:szCs w:val="32"/>
+        </w:rPr>
+        <w:t xml:space="preserve"> con data bal</w:t>
       </w:r>
       <w:r>
         <w:rPr>
@@ -9492,34 +9305,7 @@
           <w:sz w:val="32"/>
           <w:szCs w:val="32"/>
         </w:rPr>
-        <w:t>cing</w:t>
-      </w:r>
-      <w:proofErr w:type="spellEnd"/>
-      <w:r>
-        <w:rPr>
-          <w:bCs/>
-          <w:sz w:val="32"/>
-          <w:szCs w:val="32"/>
-        </w:rPr>
-        <w:t xml:space="preserve"> e senza </w:t>
-      </w:r>
-      <w:proofErr w:type="spellStart"/>
-      <w:r>
-        <w:rPr>
-          <w:bCs/>
-          <w:sz w:val="32"/>
-          <w:szCs w:val="32"/>
-        </w:rPr>
-        <w:t>feature</w:t>
-      </w:r>
-      <w:proofErr w:type="spellEnd"/>
-      <w:r>
-        <w:rPr>
-          <w:bCs/>
-          <w:sz w:val="32"/>
-          <w:szCs w:val="32"/>
-        </w:rPr>
-        <w:t xml:space="preserve"> </w:t>
+        <w:t xml:space="preserve">cing e senza feature </w:t>
       </w:r>
       <w:proofErr w:type="spellStart"/>
       <w:r>
@@ -9720,13 +9506,54 @@
           <w:szCs w:val="32"/>
         </w:rPr>
       </w:pPr>
-      <w:r>
-        <w:rPr>
-          <w:bCs/>
-          <w:sz w:val="32"/>
-          <w:szCs w:val="32"/>
-        </w:rPr>
-        <w:t xml:space="preserve">Report dei risultati del Decision Tree con data </w:t>
+    </w:p>
+    <w:p>
+      <w:pPr>
+        <w:pStyle w:val="Paragrafoelenco"/>
+        <w:rPr>
+          <w:bCs/>
+          <w:sz w:val="32"/>
+          <w:szCs w:val="32"/>
+        </w:rPr>
+      </w:pPr>
+    </w:p>
+    <w:p>
+      <w:pPr>
+        <w:pStyle w:val="Paragrafoelenco"/>
+        <w:rPr>
+          <w:bCs/>
+          <w:sz w:val="32"/>
+          <w:szCs w:val="32"/>
+        </w:rPr>
+      </w:pPr>
+    </w:p>
+    <w:p>
+      <w:pPr>
+        <w:pStyle w:val="Paragrafoelenco"/>
+        <w:rPr>
+          <w:bCs/>
+          <w:sz w:val="32"/>
+          <w:szCs w:val="32"/>
+        </w:rPr>
+      </w:pPr>
+    </w:p>
+    <w:p>
+      <w:pPr>
+        <w:pStyle w:val="Paragrafoelenco"/>
+        <w:rPr>
+          <w:bCs/>
+          <w:sz w:val="32"/>
+          <w:szCs w:val="32"/>
+        </w:rPr>
+      </w:pPr>
+      <w:r>
+        <w:rPr>
+          <w:bCs/>
+          <w:sz w:val="32"/>
+          <w:szCs w:val="32"/>
+        </w:rPr>
+        <w:lastRenderedPageBreak/>
+        <w:t xml:space="preserve">Report dei risultati del Decision </w:t>
       </w:r>
       <w:proofErr w:type="spellStart"/>
       <w:r>
@@ -9735,15 +9562,7 @@
           <w:sz w:val="32"/>
           <w:szCs w:val="32"/>
         </w:rPr>
-        <w:t>balan</w:t>
-      </w:r>
-      <w:r>
-        <w:rPr>
-          <w:bCs/>
-          <w:sz w:val="32"/>
-          <w:szCs w:val="32"/>
-        </w:rPr>
-        <w:t>cing</w:t>
+        <w:t>Tree</w:t>
       </w:r>
       <w:proofErr w:type="spellEnd"/>
       <w:r>
@@ -9752,33 +9571,7 @@
           <w:sz w:val="32"/>
           <w:szCs w:val="32"/>
         </w:rPr>
-        <w:t xml:space="preserve"> e con</w:t>
-      </w:r>
-      <w:r>
-        <w:rPr>
-          <w:bCs/>
-          <w:sz w:val="32"/>
-          <w:szCs w:val="32"/>
-        </w:rPr>
-        <w:t xml:space="preserve"> </w:t>
-      </w:r>
-      <w:proofErr w:type="spellStart"/>
-      <w:r>
-        <w:rPr>
-          <w:bCs/>
-          <w:sz w:val="32"/>
-          <w:szCs w:val="32"/>
-        </w:rPr>
-        <w:t>feature</w:t>
-      </w:r>
-      <w:proofErr w:type="spellEnd"/>
-      <w:r>
-        <w:rPr>
-          <w:bCs/>
-          <w:sz w:val="32"/>
-          <w:szCs w:val="32"/>
-        </w:rPr>
-        <w:t xml:space="preserve"> </w:t>
+        <w:t xml:space="preserve"> con data balancing e con feature </w:t>
       </w:r>
       <w:proofErr w:type="spellStart"/>
       <w:r>
@@ -9932,15 +9725,54 @@
           <w:szCs w:val="32"/>
         </w:rPr>
       </w:pPr>
-      <w:r>
-        <w:rPr>
-          <w:bCs/>
-          <w:sz w:val="32"/>
-          <w:szCs w:val="32"/>
-        </w:rPr>
-        <w:lastRenderedPageBreak/>
-        <w:t>Report dei risultati del</w:t>
-      </w:r>
+    </w:p>
+    <w:p>
+      <w:pPr>
+        <w:pStyle w:val="Paragrafoelenco"/>
+        <w:rPr>
+          <w:bCs/>
+          <w:sz w:val="32"/>
+          <w:szCs w:val="32"/>
+        </w:rPr>
+      </w:pPr>
+    </w:p>
+    <w:p>
+      <w:pPr>
+        <w:pStyle w:val="Paragrafoelenco"/>
+        <w:rPr>
+          <w:bCs/>
+          <w:sz w:val="32"/>
+          <w:szCs w:val="32"/>
+        </w:rPr>
+      </w:pPr>
+    </w:p>
+    <w:p>
+      <w:pPr>
+        <w:pStyle w:val="Paragrafoelenco"/>
+        <w:rPr>
+          <w:bCs/>
+          <w:sz w:val="32"/>
+          <w:szCs w:val="32"/>
+        </w:rPr>
+      </w:pPr>
+      <w:r>
+        <w:rPr>
+          <w:bCs/>
+          <w:sz w:val="32"/>
+          <w:szCs w:val="32"/>
+        </w:rPr>
+        <w:t xml:space="preserve">Report dei risultati del </w:t>
+      </w:r>
+      <w:proofErr w:type="spellStart"/>
+      <w:r>
+        <w:rPr>
+          <w:bCs/>
+          <w:sz w:val="32"/>
+          <w:szCs w:val="32"/>
+        </w:rPr>
+        <w:t>Decision</w:t>
+      </w:r>
+      <w:proofErr w:type="spellEnd"/>
       <w:r>
         <w:rPr>
           <w:bCs/>
@@ -9956,6 +9788,502 @@
           <w:sz w:val="32"/>
           <w:szCs w:val="32"/>
         </w:rPr>
+        <w:t>Tree</w:t>
+      </w:r>
+      <w:proofErr w:type="spellEnd"/>
+      <w:r>
+        <w:rPr>
+          <w:bCs/>
+          <w:sz w:val="32"/>
+          <w:szCs w:val="32"/>
+        </w:rPr>
+        <w:t xml:space="preserve"> </w:t>
+      </w:r>
+      <w:r>
+        <w:rPr>
+          <w:bCs/>
+          <w:sz w:val="32"/>
+          <w:szCs w:val="32"/>
+        </w:rPr>
+        <w:t>senza applicare</w:t>
+      </w:r>
+      <w:r>
+        <w:rPr>
+          <w:bCs/>
+          <w:sz w:val="32"/>
+          <w:szCs w:val="32"/>
+        </w:rPr>
+        <w:t xml:space="preserve"> data balancing</w:t>
+      </w:r>
+      <w:r>
+        <w:rPr>
+          <w:bCs/>
+          <w:sz w:val="32"/>
+          <w:szCs w:val="32"/>
+        </w:rPr>
+        <w:t xml:space="preserve"> </w:t>
+      </w:r>
+      <w:r>
+        <w:rPr>
+          <w:bCs/>
+          <w:sz w:val="32"/>
+          <w:szCs w:val="32"/>
+        </w:rPr>
+        <w:t xml:space="preserve">e </w:t>
+      </w:r>
+      <w:r>
+        <w:rPr>
+          <w:bCs/>
+          <w:sz w:val="32"/>
+          <w:szCs w:val="32"/>
+        </w:rPr>
+        <w:t xml:space="preserve">feature </w:t>
+      </w:r>
+      <w:proofErr w:type="spellStart"/>
+      <w:r>
+        <w:rPr>
+          <w:bCs/>
+          <w:sz w:val="32"/>
+          <w:szCs w:val="32"/>
+        </w:rPr>
+        <w:t>selection</w:t>
+      </w:r>
+      <w:proofErr w:type="spellEnd"/>
+      <w:r>
+        <w:rPr>
+          <w:bCs/>
+          <w:sz w:val="32"/>
+          <w:szCs w:val="32"/>
+        </w:rPr>
+        <w:t>:</w:t>
+      </w:r>
+    </w:p>
+    <w:p>
+      <w:pPr>
+        <w:pStyle w:val="Paragrafoelenco"/>
+        <w:rPr>
+          <w:bCs/>
+          <w:sz w:val="32"/>
+          <w:szCs w:val="32"/>
+        </w:rPr>
+      </w:pPr>
+      <w:r>
+        <w:rPr>
+          <w:bCs/>
+          <w:noProof/>
+          <w:sz w:val="32"/>
+          <w:szCs w:val="32"/>
+        </w:rPr>
+        <w:drawing>
+          <wp:anchor distT="0" distB="0" distL="114300" distR="114300" simplePos="0" relativeHeight="251689984" behindDoc="1" locked="0" layoutInCell="1" allowOverlap="1" wp14:anchorId="6B9D9ED0" wp14:editId="3DA641CD">
+            <wp:simplePos x="0" y="0"/>
+            <wp:positionH relativeFrom="column">
+              <wp:posOffset>1267267</wp:posOffset>
+            </wp:positionH>
+            <wp:positionV relativeFrom="paragraph">
+              <wp:posOffset>138513</wp:posOffset>
+            </wp:positionV>
+            <wp:extent cx="4115374" cy="2105319"/>
+            <wp:effectExtent l="0" t="0" r="0" b="9525"/>
+            <wp:wrapNone/>
+            <wp:docPr id="29" name="Immagine 29"/>
+            <wp:cNvGraphicFramePr>
+              <a:graphicFrameLocks xmlns:a="http://schemas.openxmlformats.org/drawingml/2006/main" noChangeAspect="1"/>
+            </wp:cNvGraphicFramePr>
+            <a:graphic xmlns:a="http://schemas.openxmlformats.org/drawingml/2006/main">
+              <a:graphicData uri="http://schemas.openxmlformats.org/drawingml/2006/picture">
+                <pic:pic xmlns:pic="http://schemas.openxmlformats.org/drawingml/2006/picture">
+                  <pic:nvPicPr>
+                    <pic:cNvPr id="29" name="Immagine 29"/>
+                    <pic:cNvPicPr/>
+                  </pic:nvPicPr>
+                  <pic:blipFill>
+                    <a:blip r:embed="rId34">
+                      <a:extLst>
+                        <a:ext uri="{28A0092B-C50C-407E-A947-70E740481C1C}">
+                          <a14:useLocalDpi xmlns:a14="http://schemas.microsoft.com/office/drawing/2010/main" val="0"/>
+                        </a:ext>
+                      </a:extLst>
+                    </a:blip>
+                    <a:stretch>
+                      <a:fillRect/>
+                    </a:stretch>
+                  </pic:blipFill>
+                  <pic:spPr>
+                    <a:xfrm>
+                      <a:off x="0" y="0"/>
+                      <a:ext cx="4115374" cy="2105319"/>
+                    </a:xfrm>
+                    <a:prstGeom prst="rect">
+                      <a:avLst/>
+                    </a:prstGeom>
+                  </pic:spPr>
+                </pic:pic>
+              </a:graphicData>
+            </a:graphic>
+          </wp:anchor>
+        </w:drawing>
+      </w:r>
+    </w:p>
+    <w:p>
+      <w:pPr>
+        <w:pStyle w:val="Paragrafoelenco"/>
+        <w:rPr>
+          <w:bCs/>
+          <w:sz w:val="32"/>
+          <w:szCs w:val="32"/>
+        </w:rPr>
+      </w:pPr>
+    </w:p>
+    <w:p>
+      <w:pPr>
+        <w:pStyle w:val="Paragrafoelenco"/>
+        <w:rPr>
+          <w:bCs/>
+          <w:sz w:val="32"/>
+          <w:szCs w:val="32"/>
+        </w:rPr>
+      </w:pPr>
+    </w:p>
+    <w:p>
+      <w:pPr>
+        <w:pStyle w:val="Paragrafoelenco"/>
+        <w:rPr>
+          <w:bCs/>
+          <w:sz w:val="32"/>
+          <w:szCs w:val="32"/>
+        </w:rPr>
+      </w:pPr>
+    </w:p>
+    <w:p>
+      <w:pPr>
+        <w:pStyle w:val="Paragrafoelenco"/>
+        <w:rPr>
+          <w:bCs/>
+          <w:sz w:val="32"/>
+          <w:szCs w:val="32"/>
+        </w:rPr>
+      </w:pPr>
+    </w:p>
+    <w:p>
+      <w:pPr>
+        <w:pStyle w:val="Paragrafoelenco"/>
+        <w:rPr>
+          <w:bCs/>
+          <w:sz w:val="32"/>
+          <w:szCs w:val="32"/>
+        </w:rPr>
+      </w:pPr>
+    </w:p>
+    <w:p>
+      <w:pPr>
+        <w:pStyle w:val="Paragrafoelenco"/>
+        <w:rPr>
+          <w:bCs/>
+          <w:sz w:val="32"/>
+          <w:szCs w:val="32"/>
+        </w:rPr>
+      </w:pPr>
+    </w:p>
+    <w:p>
+      <w:pPr>
+        <w:pStyle w:val="Paragrafoelenco"/>
+        <w:rPr>
+          <w:bCs/>
+          <w:sz w:val="32"/>
+          <w:szCs w:val="32"/>
+        </w:rPr>
+      </w:pPr>
+    </w:p>
+    <w:p>
+      <w:pPr>
+        <w:pStyle w:val="Paragrafoelenco"/>
+        <w:rPr>
+          <w:bCs/>
+          <w:sz w:val="32"/>
+          <w:szCs w:val="32"/>
+        </w:rPr>
+      </w:pPr>
+    </w:p>
+    <w:p>
+      <w:pPr>
+        <w:pStyle w:val="Paragrafoelenco"/>
+        <w:rPr>
+          <w:bCs/>
+          <w:sz w:val="32"/>
+          <w:szCs w:val="32"/>
+        </w:rPr>
+      </w:pPr>
+    </w:p>
+    <w:p>
+      <w:pPr>
+        <w:pStyle w:val="Paragrafoelenco"/>
+        <w:rPr>
+          <w:bCs/>
+          <w:sz w:val="32"/>
+          <w:szCs w:val="32"/>
+        </w:rPr>
+      </w:pPr>
+      <w:r>
+        <w:rPr>
+          <w:bCs/>
+          <w:sz w:val="32"/>
+          <w:szCs w:val="32"/>
+        </w:rPr>
+        <w:t xml:space="preserve">Report dei risultati del </w:t>
+      </w:r>
+      <w:proofErr w:type="spellStart"/>
+      <w:r>
+        <w:rPr>
+          <w:bCs/>
+          <w:sz w:val="32"/>
+          <w:szCs w:val="32"/>
+        </w:rPr>
+        <w:t>Decision</w:t>
+      </w:r>
+      <w:proofErr w:type="spellEnd"/>
+      <w:r>
+        <w:rPr>
+          <w:bCs/>
+          <w:sz w:val="32"/>
+          <w:szCs w:val="32"/>
+        </w:rPr>
+        <w:t xml:space="preserve"> </w:t>
+      </w:r>
+      <w:proofErr w:type="spellStart"/>
+      <w:r>
+        <w:rPr>
+          <w:bCs/>
+          <w:sz w:val="32"/>
+          <w:szCs w:val="32"/>
+        </w:rPr>
+        <w:t>Tree</w:t>
+      </w:r>
+      <w:proofErr w:type="spellEnd"/>
+      <w:r>
+        <w:rPr>
+          <w:bCs/>
+          <w:sz w:val="32"/>
+          <w:szCs w:val="32"/>
+        </w:rPr>
+        <w:t xml:space="preserve"> senza applicare data balancing</w:t>
+      </w:r>
+      <w:r>
+        <w:rPr>
+          <w:bCs/>
+          <w:sz w:val="32"/>
+          <w:szCs w:val="32"/>
+        </w:rPr>
+        <w:t xml:space="preserve"> ma applicando </w:t>
+      </w:r>
+      <w:r>
+        <w:rPr>
+          <w:bCs/>
+          <w:sz w:val="32"/>
+          <w:szCs w:val="32"/>
+        </w:rPr>
+        <w:t xml:space="preserve">feature </w:t>
+      </w:r>
+      <w:proofErr w:type="spellStart"/>
+      <w:r>
+        <w:rPr>
+          <w:bCs/>
+          <w:sz w:val="32"/>
+          <w:szCs w:val="32"/>
+        </w:rPr>
+        <w:t>selection</w:t>
+      </w:r>
+      <w:proofErr w:type="spellEnd"/>
+      <w:r>
+        <w:rPr>
+          <w:bCs/>
+          <w:sz w:val="32"/>
+          <w:szCs w:val="32"/>
+        </w:rPr>
+        <w:t>:</w:t>
+      </w:r>
+    </w:p>
+    <w:p>
+      <w:pPr>
+        <w:pStyle w:val="Paragrafoelenco"/>
+        <w:rPr>
+          <w:bCs/>
+          <w:sz w:val="32"/>
+          <w:szCs w:val="32"/>
+        </w:rPr>
+      </w:pPr>
+      <w:r>
+        <w:rPr>
+          <w:bCs/>
+          <w:noProof/>
+          <w:sz w:val="32"/>
+          <w:szCs w:val="32"/>
+        </w:rPr>
+        <w:drawing>
+          <wp:anchor distT="0" distB="0" distL="114300" distR="114300" simplePos="0" relativeHeight="251691008" behindDoc="1" locked="0" layoutInCell="1" allowOverlap="1" wp14:anchorId="5E1207FC" wp14:editId="320610CD">
+            <wp:simplePos x="0" y="0"/>
+            <wp:positionH relativeFrom="margin">
+              <wp:align>center</wp:align>
+            </wp:positionH>
+            <wp:positionV relativeFrom="paragraph">
+              <wp:posOffset>194503</wp:posOffset>
+            </wp:positionV>
+            <wp:extent cx="3858163" cy="1991003"/>
+            <wp:effectExtent l="0" t="0" r="0" b="9525"/>
+            <wp:wrapNone/>
+            <wp:docPr id="30" name="Immagine 30"/>
+            <wp:cNvGraphicFramePr>
+              <a:graphicFrameLocks xmlns:a="http://schemas.openxmlformats.org/drawingml/2006/main" noChangeAspect="1"/>
+            </wp:cNvGraphicFramePr>
+            <a:graphic xmlns:a="http://schemas.openxmlformats.org/drawingml/2006/main">
+              <a:graphicData uri="http://schemas.openxmlformats.org/drawingml/2006/picture">
+                <pic:pic xmlns:pic="http://schemas.openxmlformats.org/drawingml/2006/picture">
+                  <pic:nvPicPr>
+                    <pic:cNvPr id="30" name="Immagine 30"/>
+                    <pic:cNvPicPr/>
+                  </pic:nvPicPr>
+                  <pic:blipFill>
+                    <a:blip r:embed="rId35">
+                      <a:extLst>
+                        <a:ext uri="{28A0092B-C50C-407E-A947-70E740481C1C}">
+                          <a14:useLocalDpi xmlns:a14="http://schemas.microsoft.com/office/drawing/2010/main" val="0"/>
+                        </a:ext>
+                      </a:extLst>
+                    </a:blip>
+                    <a:stretch>
+                      <a:fillRect/>
+                    </a:stretch>
+                  </pic:blipFill>
+                  <pic:spPr>
+                    <a:xfrm>
+                      <a:off x="0" y="0"/>
+                      <a:ext cx="3858163" cy="1991003"/>
+                    </a:xfrm>
+                    <a:prstGeom prst="rect">
+                      <a:avLst/>
+                    </a:prstGeom>
+                  </pic:spPr>
+                </pic:pic>
+              </a:graphicData>
+            </a:graphic>
+          </wp:anchor>
+        </w:drawing>
+      </w:r>
+    </w:p>
+    <w:p>
+      <w:pPr>
+        <w:pStyle w:val="Paragrafoelenco"/>
+        <w:rPr>
+          <w:bCs/>
+          <w:sz w:val="32"/>
+          <w:szCs w:val="32"/>
+        </w:rPr>
+      </w:pPr>
+    </w:p>
+    <w:p>
+      <w:pPr>
+        <w:pStyle w:val="Paragrafoelenco"/>
+        <w:rPr>
+          <w:bCs/>
+          <w:sz w:val="32"/>
+          <w:szCs w:val="32"/>
+        </w:rPr>
+      </w:pPr>
+    </w:p>
+    <w:p>
+      <w:pPr>
+        <w:pStyle w:val="Paragrafoelenco"/>
+        <w:rPr>
+          <w:bCs/>
+          <w:sz w:val="32"/>
+          <w:szCs w:val="32"/>
+        </w:rPr>
+      </w:pPr>
+    </w:p>
+    <w:p>
+      <w:pPr>
+        <w:pStyle w:val="Paragrafoelenco"/>
+        <w:rPr>
+          <w:bCs/>
+          <w:sz w:val="32"/>
+          <w:szCs w:val="32"/>
+        </w:rPr>
+      </w:pPr>
+    </w:p>
+    <w:p>
+      <w:pPr>
+        <w:pStyle w:val="Paragrafoelenco"/>
+        <w:rPr>
+          <w:bCs/>
+          <w:sz w:val="32"/>
+          <w:szCs w:val="32"/>
+        </w:rPr>
+      </w:pPr>
+    </w:p>
+    <w:p>
+      <w:pPr>
+        <w:pStyle w:val="Paragrafoelenco"/>
+        <w:rPr>
+          <w:bCs/>
+          <w:sz w:val="32"/>
+          <w:szCs w:val="32"/>
+        </w:rPr>
+      </w:pPr>
+    </w:p>
+    <w:p>
+      <w:pPr>
+        <w:pStyle w:val="Paragrafoelenco"/>
+        <w:rPr>
+          <w:bCs/>
+          <w:sz w:val="32"/>
+          <w:szCs w:val="32"/>
+        </w:rPr>
+      </w:pPr>
+    </w:p>
+    <w:p>
+      <w:pPr>
+        <w:pStyle w:val="Paragrafoelenco"/>
+        <w:rPr>
+          <w:bCs/>
+          <w:sz w:val="32"/>
+          <w:szCs w:val="32"/>
+        </w:rPr>
+      </w:pPr>
+    </w:p>
+    <w:p>
+      <w:pPr>
+        <w:pStyle w:val="Paragrafoelenco"/>
+        <w:rPr>
+          <w:bCs/>
+          <w:sz w:val="32"/>
+          <w:szCs w:val="32"/>
+        </w:rPr>
+      </w:pPr>
+    </w:p>
+    <w:p>
+      <w:pPr>
+        <w:pStyle w:val="Paragrafoelenco"/>
+        <w:rPr>
+          <w:bCs/>
+          <w:sz w:val="32"/>
+          <w:szCs w:val="32"/>
+        </w:rPr>
+      </w:pPr>
+      <w:r>
+        <w:rPr>
+          <w:bCs/>
+          <w:sz w:val="32"/>
+          <w:szCs w:val="32"/>
+        </w:rPr>
+        <w:t xml:space="preserve">Report dei risultati del </w:t>
+      </w:r>
+      <w:proofErr w:type="spellStart"/>
+      <w:r>
+        <w:rPr>
+          <w:bCs/>
+          <w:sz w:val="32"/>
+          <w:szCs w:val="32"/>
+        </w:rPr>
         <w:t>Naive</w:t>
       </w:r>
       <w:proofErr w:type="spellEnd"/>
@@ -9983,43 +10311,7 @@
           <w:sz w:val="32"/>
           <w:szCs w:val="32"/>
         </w:rPr>
-        <w:t xml:space="preserve"> con data </w:t>
-      </w:r>
-      <w:proofErr w:type="spellStart"/>
-      <w:r>
-        <w:rPr>
-          <w:bCs/>
-          <w:sz w:val="32"/>
-          <w:szCs w:val="32"/>
-        </w:rPr>
-        <w:t>balancing</w:t>
-      </w:r>
-      <w:proofErr w:type="spellEnd"/>
-      <w:r>
-        <w:rPr>
-          <w:bCs/>
-          <w:sz w:val="32"/>
-          <w:szCs w:val="32"/>
-        </w:rPr>
-        <w:t xml:space="preserve"> e con </w:t>
-      </w:r>
-      <w:proofErr w:type="spellStart"/>
-      <w:r>
-        <w:rPr>
-          <w:bCs/>
-          <w:sz w:val="32"/>
-          <w:szCs w:val="32"/>
-        </w:rPr>
-        <w:t>feature</w:t>
-      </w:r>
-      <w:proofErr w:type="spellEnd"/>
-      <w:r>
-        <w:rPr>
-          <w:bCs/>
-          <w:sz w:val="32"/>
-          <w:szCs w:val="32"/>
-        </w:rPr>
-        <w:t xml:space="preserve"> </w:t>
+        <w:t xml:space="preserve"> con data balancing e con feature </w:t>
       </w:r>
       <w:proofErr w:type="spellStart"/>
       <w:r>
@@ -10081,7 +10373,7 @@
                     <pic:cNvPicPr/>
                   </pic:nvPicPr>
                   <pic:blipFill>
-                    <a:blip r:embed="rId34">
+                    <a:blip r:embed="rId36">
                       <a:extLst>
                         <a:ext uri="{28A0092B-C50C-407E-A947-70E740481C1C}">
                           <a14:useLocalDpi xmlns:a14="http://schemas.microsoft.com/office/drawing/2010/main" val="0"/>
@@ -10163,37 +10455,6 @@
     </w:p>
     <w:p>
       <w:pPr>
-        <w:pStyle w:val="Paragrafoelenco"/>
-        <w:rPr>
-          <w:bCs/>
-          <w:sz w:val="32"/>
-          <w:szCs w:val="32"/>
-        </w:rPr>
-      </w:pPr>
-    </w:p>
-    <w:p>
-      <w:pPr>
-        <w:pStyle w:val="Paragrafoelenco"/>
-        <w:rPr>
-          <w:bCs/>
-          <w:sz w:val="32"/>
-          <w:szCs w:val="32"/>
-        </w:rPr>
-      </w:pPr>
-    </w:p>
-    <w:p>
-      <w:pPr>
-        <w:pStyle w:val="Paragrafoelenco"/>
-        <w:rPr>
-          <w:bCs/>
-          <w:sz w:val="32"/>
-          <w:szCs w:val="32"/>
-        </w:rPr>
-      </w:pPr>
-    </w:p>
-    <w:p>
-      <w:pPr>
-        <w:pStyle w:val="Paragrafoelenco"/>
         <w:rPr>
           <w:bCs/>
           <w:sz w:val="32"/>
@@ -10210,6 +10471,16 @@
           <w:szCs w:val="32"/>
         </w:rPr>
       </w:pPr>
+    </w:p>
+    <w:p>
+      <w:pPr>
+        <w:ind w:left="360"/>
+        <w:rPr>
+          <w:bCs/>
+          <w:sz w:val="32"/>
+          <w:szCs w:val="32"/>
+        </w:rPr>
+      </w:pPr>
       <w:r>
         <w:rPr>
           <w:bCs/>
@@ -10252,7 +10523,7 @@
           <w:sz w:val="32"/>
           <w:szCs w:val="32"/>
         </w:rPr>
-        <w:t xml:space="preserve"> con data </w:t>
+        <w:t xml:space="preserve"> con data balancing e senza feature </w:t>
       </w:r>
       <w:proofErr w:type="spellStart"/>
       <w:r>
@@ -10261,15 +10532,7 @@
           <w:sz w:val="32"/>
           <w:szCs w:val="32"/>
         </w:rPr>
-        <w:t>balan</w:t>
-      </w:r>
-      <w:r>
-        <w:rPr>
-          <w:bCs/>
-          <w:sz w:val="32"/>
-          <w:szCs w:val="32"/>
-        </w:rPr>
-        <w:t>cing</w:t>
+        <w:t>selection</w:t>
       </w:r>
       <w:proofErr w:type="spellEnd"/>
       <w:r>
@@ -10278,50 +10541,6 @@
           <w:sz w:val="32"/>
           <w:szCs w:val="32"/>
         </w:rPr>
-        <w:t xml:space="preserve"> e senza</w:t>
-      </w:r>
-      <w:r>
-        <w:rPr>
-          <w:bCs/>
-          <w:sz w:val="32"/>
-          <w:szCs w:val="32"/>
-        </w:rPr>
-        <w:t xml:space="preserve"> </w:t>
-      </w:r>
-      <w:proofErr w:type="spellStart"/>
-      <w:r>
-        <w:rPr>
-          <w:bCs/>
-          <w:sz w:val="32"/>
-          <w:szCs w:val="32"/>
-        </w:rPr>
-        <w:t>feature</w:t>
-      </w:r>
-      <w:proofErr w:type="spellEnd"/>
-      <w:r>
-        <w:rPr>
-          <w:bCs/>
-          <w:sz w:val="32"/>
-          <w:szCs w:val="32"/>
-        </w:rPr>
-        <w:t xml:space="preserve"> </w:t>
-      </w:r>
-      <w:proofErr w:type="spellStart"/>
-      <w:r>
-        <w:rPr>
-          <w:bCs/>
-          <w:sz w:val="32"/>
-          <w:szCs w:val="32"/>
-        </w:rPr>
-        <w:t>selection</w:t>
-      </w:r>
-      <w:proofErr w:type="spellEnd"/>
-      <w:r>
-        <w:rPr>
-          <w:bCs/>
-          <w:sz w:val="32"/>
-          <w:szCs w:val="32"/>
-        </w:rPr>
         <w:t>:</w:t>
       </w:r>
     </w:p>
@@ -10334,8 +10553,6 @@
           <w:szCs w:val="32"/>
         </w:rPr>
       </w:pPr>
-      <w:bookmarkStart w:id="0" w:name="_GoBack"/>
-      <w:bookmarkEnd w:id="0"/>
       <w:r>
         <w:rPr>
           <w:bCs/>
@@ -10345,7 +10562,7 @@
           <w:lang w:eastAsia="it-IT"/>
         </w:rPr>
         <w:drawing>
-          <wp:anchor distT="0" distB="0" distL="114300" distR="114300" simplePos="0" relativeHeight="251688960" behindDoc="1" locked="0" layoutInCell="1" allowOverlap="1" wp14:anchorId="167596D1" wp14:editId="484D7DFA">
+          <wp:anchor distT="0" distB="0" distL="114300" distR="114300" simplePos="0" relativeHeight="251688960" behindDoc="1" locked="0" layoutInCell="1" allowOverlap="1" wp14:anchorId="167596D1" wp14:editId="3AD9BB88">
             <wp:simplePos x="0" y="0"/>
             <wp:positionH relativeFrom="margin">
               <wp:align>center</wp:align>
@@ -10368,7 +10585,7 @@
                     <pic:cNvPicPr/>
                   </pic:nvPicPr>
                   <pic:blipFill>
-                    <a:blip r:embed="rId35">
+                    <a:blip r:embed="rId37">
                       <a:extLst>
                         <a:ext uri="{28A0092B-C50C-407E-A947-70E740481C1C}">
                           <a14:useLocalDpi xmlns:a14="http://schemas.microsoft.com/office/drawing/2010/main" val="0"/>
@@ -10460,6 +10677,143 @@
     </w:p>
     <w:p>
       <w:pPr>
+        <w:rPr>
+          <w:bCs/>
+          <w:sz w:val="32"/>
+          <w:szCs w:val="32"/>
+        </w:rPr>
+      </w:pPr>
+      <w:r>
+        <w:rPr>
+          <w:bCs/>
+          <w:sz w:val="32"/>
+          <w:szCs w:val="32"/>
+        </w:rPr>
+        <w:t xml:space="preserve">Report dei risultati del </w:t>
+      </w:r>
+      <w:proofErr w:type="spellStart"/>
+      <w:r>
+        <w:rPr>
+          <w:bCs/>
+          <w:sz w:val="32"/>
+          <w:szCs w:val="32"/>
+        </w:rPr>
+        <w:t>Naive</w:t>
+      </w:r>
+      <w:proofErr w:type="spellEnd"/>
+      <w:r>
+        <w:rPr>
+          <w:bCs/>
+          <w:sz w:val="32"/>
+          <w:szCs w:val="32"/>
+        </w:rPr>
+        <w:t xml:space="preserve"> </w:t>
+      </w:r>
+      <w:proofErr w:type="spellStart"/>
+      <w:r>
+        <w:rPr>
+          <w:bCs/>
+          <w:sz w:val="32"/>
+          <w:szCs w:val="32"/>
+        </w:rPr>
+        <w:t>Bayes</w:t>
+      </w:r>
+      <w:proofErr w:type="spellEnd"/>
+      <w:r>
+        <w:rPr>
+          <w:bCs/>
+          <w:sz w:val="32"/>
+          <w:szCs w:val="32"/>
+        </w:rPr>
+        <w:t xml:space="preserve"> senza applicare data balancing ma applicando feature </w:t>
+      </w:r>
+      <w:proofErr w:type="spellStart"/>
+      <w:r>
+        <w:rPr>
+          <w:bCs/>
+          <w:sz w:val="32"/>
+          <w:szCs w:val="32"/>
+        </w:rPr>
+        <w:t>selection</w:t>
+      </w:r>
+      <w:proofErr w:type="spellEnd"/>
+      <w:r>
+        <w:rPr>
+          <w:bCs/>
+          <w:sz w:val="32"/>
+          <w:szCs w:val="32"/>
+        </w:rPr>
+        <w:t>:</w:t>
+      </w:r>
+    </w:p>
+    <w:p>
+      <w:pPr>
+        <w:rPr>
+          <w:bCs/>
+          <w:sz w:val="32"/>
+          <w:szCs w:val="32"/>
+        </w:rPr>
+      </w:pPr>
+      <w:r>
+        <w:rPr>
+          <w:bCs/>
+          <w:noProof/>
+          <w:sz w:val="32"/>
+          <w:szCs w:val="32"/>
+        </w:rPr>
+        <w:drawing>
+          <wp:anchor distT="0" distB="0" distL="114300" distR="114300" simplePos="0" relativeHeight="251692032" behindDoc="1" locked="0" layoutInCell="1" allowOverlap="1" wp14:anchorId="20AD55AE" wp14:editId="7C9E2157">
+            <wp:simplePos x="0" y="0"/>
+            <wp:positionH relativeFrom="column">
+              <wp:posOffset>885301</wp:posOffset>
+            </wp:positionH>
+            <wp:positionV relativeFrom="paragraph">
+              <wp:posOffset>75040</wp:posOffset>
+            </wp:positionV>
+            <wp:extent cx="4391638" cy="1905266"/>
+            <wp:effectExtent l="0" t="0" r="9525" b="0"/>
+            <wp:wrapNone/>
+            <wp:docPr id="31" name="Immagine 31" descr="Immagine che contiene testo, schermo&#10;&#10;Descrizione generata automaticamente"/>
+            <wp:cNvGraphicFramePr>
+              <a:graphicFrameLocks xmlns:a="http://schemas.openxmlformats.org/drawingml/2006/main" noChangeAspect="1"/>
+            </wp:cNvGraphicFramePr>
+            <a:graphic xmlns:a="http://schemas.openxmlformats.org/drawingml/2006/main">
+              <a:graphicData uri="http://schemas.openxmlformats.org/drawingml/2006/picture">
+                <pic:pic xmlns:pic="http://schemas.openxmlformats.org/drawingml/2006/picture">
+                  <pic:nvPicPr>
+                    <pic:cNvPr id="31" name="Immagine 31" descr="Immagine che contiene testo, schermo&#10;&#10;Descrizione generata automaticamente"/>
+                    <pic:cNvPicPr/>
+                  </pic:nvPicPr>
+                  <pic:blipFill>
+                    <a:blip r:embed="rId38">
+                      <a:extLst>
+                        <a:ext uri="{28A0092B-C50C-407E-A947-70E740481C1C}">
+                          <a14:useLocalDpi xmlns:a14="http://schemas.microsoft.com/office/drawing/2010/main" val="0"/>
+                        </a:ext>
+                      </a:extLst>
+                    </a:blip>
+                    <a:stretch>
+                      <a:fillRect/>
+                    </a:stretch>
+                  </pic:blipFill>
+                  <pic:spPr>
+                    <a:xfrm>
+                      <a:off x="0" y="0"/>
+                      <a:ext cx="4391638" cy="1905266"/>
+                    </a:xfrm>
+                    <a:prstGeom prst="rect">
+                      <a:avLst/>
+                    </a:prstGeom>
+                  </pic:spPr>
+                </pic:pic>
+              </a:graphicData>
+            </a:graphic>
+          </wp:anchor>
+        </w:drawing>
+      </w:r>
+    </w:p>
+    <w:p>
+      <w:pPr>
         <w:ind w:left="360"/>
         <w:rPr>
           <w:bCs/>
@@ -10477,6 +10831,174 @@
           <w:szCs w:val="32"/>
         </w:rPr>
       </w:pPr>
+    </w:p>
+    <w:p>
+      <w:pPr>
+        <w:ind w:left="360"/>
+        <w:rPr>
+          <w:bCs/>
+          <w:sz w:val="32"/>
+          <w:szCs w:val="32"/>
+        </w:rPr>
+      </w:pPr>
+    </w:p>
+    <w:p>
+      <w:pPr>
+        <w:ind w:left="360"/>
+        <w:rPr>
+          <w:bCs/>
+          <w:sz w:val="32"/>
+          <w:szCs w:val="32"/>
+        </w:rPr>
+      </w:pPr>
+    </w:p>
+    <w:p>
+      <w:pPr>
+        <w:ind w:left="360"/>
+        <w:rPr>
+          <w:bCs/>
+          <w:sz w:val="32"/>
+          <w:szCs w:val="32"/>
+        </w:rPr>
+      </w:pPr>
+    </w:p>
+    <w:p>
+      <w:pPr>
+        <w:rPr>
+          <w:bCs/>
+          <w:sz w:val="32"/>
+          <w:szCs w:val="32"/>
+        </w:rPr>
+      </w:pPr>
+      <w:r>
+        <w:rPr>
+          <w:bCs/>
+          <w:sz w:val="32"/>
+          <w:szCs w:val="32"/>
+        </w:rPr>
+        <w:t xml:space="preserve">Report dei risultati del </w:t>
+      </w:r>
+      <w:proofErr w:type="spellStart"/>
+      <w:r>
+        <w:rPr>
+          <w:bCs/>
+          <w:sz w:val="32"/>
+          <w:szCs w:val="32"/>
+        </w:rPr>
+        <w:t>Naive</w:t>
+      </w:r>
+      <w:proofErr w:type="spellEnd"/>
+      <w:r>
+        <w:rPr>
+          <w:bCs/>
+          <w:sz w:val="32"/>
+          <w:szCs w:val="32"/>
+        </w:rPr>
+        <w:t xml:space="preserve"> </w:t>
+      </w:r>
+      <w:proofErr w:type="spellStart"/>
+      <w:r>
+        <w:rPr>
+          <w:bCs/>
+          <w:sz w:val="32"/>
+          <w:szCs w:val="32"/>
+        </w:rPr>
+        <w:t>Bayes</w:t>
+      </w:r>
+      <w:proofErr w:type="spellEnd"/>
+      <w:r>
+        <w:rPr>
+          <w:bCs/>
+          <w:sz w:val="32"/>
+          <w:szCs w:val="32"/>
+        </w:rPr>
+        <w:t xml:space="preserve"> senza applicare data balancing e feature </w:t>
+      </w:r>
+      <w:proofErr w:type="spellStart"/>
+      <w:r>
+        <w:rPr>
+          <w:bCs/>
+          <w:sz w:val="32"/>
+          <w:szCs w:val="32"/>
+        </w:rPr>
+        <w:t>selection</w:t>
+      </w:r>
+      <w:proofErr w:type="spellEnd"/>
+      <w:r>
+        <w:rPr>
+          <w:bCs/>
+          <w:sz w:val="32"/>
+          <w:szCs w:val="32"/>
+        </w:rPr>
+        <w:t>:</w:t>
+      </w:r>
+    </w:p>
+    <w:p>
+      <w:pPr>
+        <w:ind w:left="360"/>
+        <w:rPr>
+          <w:bCs/>
+          <w:sz w:val="32"/>
+          <w:szCs w:val="32"/>
+        </w:rPr>
+      </w:pPr>
+      <w:r>
+        <w:rPr>
+          <w:bCs/>
+          <w:noProof/>
+          <w:sz w:val="32"/>
+          <w:szCs w:val="32"/>
+        </w:rPr>
+        <w:drawing>
+          <wp:anchor distT="0" distB="0" distL="114300" distR="114300" simplePos="0" relativeHeight="251693056" behindDoc="1" locked="0" layoutInCell="1" allowOverlap="1" wp14:anchorId="48F824F6" wp14:editId="1CC27A66">
+            <wp:simplePos x="0" y="0"/>
+            <wp:positionH relativeFrom="column">
+              <wp:posOffset>639224</wp:posOffset>
+            </wp:positionH>
+            <wp:positionV relativeFrom="paragraph">
+              <wp:posOffset>116951</wp:posOffset>
+            </wp:positionV>
+            <wp:extent cx="4344006" cy="1924319"/>
+            <wp:effectExtent l="0" t="0" r="0" b="0"/>
+            <wp:wrapNone/>
+            <wp:docPr id="32" name="Immagine 32" descr="Immagine che contiene testo, schermo&#10;&#10;Descrizione generata automaticamente"/>
+            <wp:cNvGraphicFramePr>
+              <a:graphicFrameLocks xmlns:a="http://schemas.openxmlformats.org/drawingml/2006/main" noChangeAspect="1"/>
+            </wp:cNvGraphicFramePr>
+            <a:graphic xmlns:a="http://schemas.openxmlformats.org/drawingml/2006/main">
+              <a:graphicData uri="http://schemas.openxmlformats.org/drawingml/2006/picture">
+                <pic:pic xmlns:pic="http://schemas.openxmlformats.org/drawingml/2006/picture">
+                  <pic:nvPicPr>
+                    <pic:cNvPr id="32" name="Immagine 32" descr="Immagine che contiene testo, schermo&#10;&#10;Descrizione generata automaticamente"/>
+                    <pic:cNvPicPr/>
+                  </pic:nvPicPr>
+                  <pic:blipFill>
+                    <a:blip r:embed="rId39">
+                      <a:extLst>
+                        <a:ext uri="{28A0092B-C50C-407E-A947-70E740481C1C}">
+                          <a14:useLocalDpi xmlns:a14="http://schemas.microsoft.com/office/drawing/2010/main" val="0"/>
+                        </a:ext>
+                      </a:extLst>
+                    </a:blip>
+                    <a:stretch>
+                      <a:fillRect/>
+                    </a:stretch>
+                  </pic:blipFill>
+                  <pic:spPr>
+                    <a:xfrm>
+                      <a:off x="0" y="0"/>
+                      <a:ext cx="4344006" cy="1924319"/>
+                    </a:xfrm>
+                    <a:prstGeom prst="rect">
+                      <a:avLst/>
+                    </a:prstGeom>
+                  </pic:spPr>
+                </pic:pic>
+              </a:graphicData>
+            </a:graphic>
+          </wp:anchor>
+        </w:drawing>
+      </w:r>
     </w:p>
     <w:p>
       <w:pPr>
@@ -10566,40 +11088,6 @@
     </w:p>
     <w:p>
       <w:pPr>
-        <w:pStyle w:val="Paragrafoelenco"/>
-        <w:numPr>
-          <w:ilvl w:val="0"/>
-          <w:numId w:val="5"/>
-        </w:numPr>
-        <w:rPr>
-          <w:b/>
-          <w:bCs/>
-          <w:sz w:val="32"/>
-          <w:szCs w:val="32"/>
-        </w:rPr>
-      </w:pPr>
-      <w:r>
-        <w:rPr>
-          <w:b/>
-          <w:bCs/>
-          <w:sz w:val="32"/>
-          <w:szCs w:val="32"/>
-        </w:rPr>
-        <w:t>Deployment</w:t>
-      </w:r>
-    </w:p>
-    <w:p>
-      <w:pPr>
-        <w:pStyle w:val="Paragrafoelenco"/>
-        <w:ind w:left="1440"/>
-        <w:rPr>
-          <w:sz w:val="32"/>
-          <w:szCs w:val="32"/>
-        </w:rPr>
-      </w:pPr>
-    </w:p>
-    <w:p>
-      <w:pPr>
         <w:rPr>
           <w:sz w:val="32"/>
           <w:szCs w:val="32"/>
@@ -10612,18 +11100,649 @@
         </w:rPr>
         <w:t xml:space="preserve"> </w:t>
       </w:r>
-    </w:p>
-    <w:p>
-      <w:pPr>
-        <w:pStyle w:val="Paragrafoelenco"/>
-        <w:ind w:left="1440"/>
-        <w:rPr>
-          <w:b/>
-          <w:bCs/>
-          <w:sz w:val="32"/>
-          <w:szCs w:val="32"/>
-        </w:rPr>
-      </w:pPr>
+      <w:r>
+        <w:rPr>
+          <w:sz w:val="32"/>
+          <w:szCs w:val="32"/>
+        </w:rPr>
+        <w:t xml:space="preserve">Osservando i risultati ottenuti applicando i due classificatori, ovvero </w:t>
+      </w:r>
+      <w:proofErr w:type="spellStart"/>
+      <w:r>
+        <w:rPr>
+          <w:sz w:val="32"/>
+          <w:szCs w:val="32"/>
+        </w:rPr>
+        <w:t>Naive</w:t>
+      </w:r>
+      <w:proofErr w:type="spellEnd"/>
+      <w:r>
+        <w:rPr>
+          <w:sz w:val="32"/>
+          <w:szCs w:val="32"/>
+        </w:rPr>
+        <w:t xml:space="preserve"> </w:t>
+      </w:r>
+      <w:proofErr w:type="spellStart"/>
+      <w:r>
+        <w:rPr>
+          <w:sz w:val="32"/>
+          <w:szCs w:val="32"/>
+        </w:rPr>
+        <w:t>Bayes</w:t>
+      </w:r>
+      <w:proofErr w:type="spellEnd"/>
+      <w:r>
+        <w:rPr>
+          <w:sz w:val="32"/>
+          <w:szCs w:val="32"/>
+        </w:rPr>
+        <w:t xml:space="preserve"> e </w:t>
+      </w:r>
+      <w:proofErr w:type="spellStart"/>
+      <w:r>
+        <w:rPr>
+          <w:sz w:val="32"/>
+          <w:szCs w:val="32"/>
+        </w:rPr>
+        <w:t>Decision</w:t>
+      </w:r>
+      <w:proofErr w:type="spellEnd"/>
+      <w:r>
+        <w:rPr>
+          <w:sz w:val="32"/>
+          <w:szCs w:val="32"/>
+        </w:rPr>
+        <w:t xml:space="preserve"> </w:t>
+      </w:r>
+      <w:proofErr w:type="spellStart"/>
+      <w:r>
+        <w:rPr>
+          <w:sz w:val="32"/>
+          <w:szCs w:val="32"/>
+        </w:rPr>
+        <w:t>Tree</w:t>
+      </w:r>
+      <w:proofErr w:type="spellEnd"/>
+      <w:r>
+        <w:rPr>
+          <w:sz w:val="32"/>
+          <w:szCs w:val="32"/>
+        </w:rPr>
+        <w:t>, notiamo che quest’ultimo ha un’</w:t>
+      </w:r>
+      <w:proofErr w:type="spellStart"/>
+      <w:r>
+        <w:rPr>
+          <w:sz w:val="32"/>
+          <w:szCs w:val="32"/>
+        </w:rPr>
+        <w:t>accura</w:t>
+      </w:r>
+      <w:r>
+        <w:rPr>
+          <w:sz w:val="32"/>
+          <w:szCs w:val="32"/>
+        </w:rPr>
+        <w:t>c</w:t>
+      </w:r>
+      <w:r>
+        <w:rPr>
+          <w:sz w:val="32"/>
+          <w:szCs w:val="32"/>
+        </w:rPr>
+        <w:t>y</w:t>
+      </w:r>
+      <w:proofErr w:type="spellEnd"/>
+      <w:r>
+        <w:rPr>
+          <w:sz w:val="32"/>
+          <w:szCs w:val="32"/>
+        </w:rPr>
+        <w:t xml:space="preserve"> leggermente migliore di </w:t>
+      </w:r>
+      <w:proofErr w:type="spellStart"/>
+      <w:r>
+        <w:rPr>
+          <w:sz w:val="32"/>
+          <w:szCs w:val="32"/>
+        </w:rPr>
+        <w:t>Naive</w:t>
+      </w:r>
+      <w:proofErr w:type="spellEnd"/>
+      <w:r>
+        <w:rPr>
+          <w:sz w:val="32"/>
+          <w:szCs w:val="32"/>
+        </w:rPr>
+        <w:t xml:space="preserve"> </w:t>
+      </w:r>
+      <w:proofErr w:type="spellStart"/>
+      <w:r>
+        <w:rPr>
+          <w:sz w:val="32"/>
+          <w:szCs w:val="32"/>
+        </w:rPr>
+        <w:t>Bayes</w:t>
+      </w:r>
+      <w:proofErr w:type="spellEnd"/>
+      <w:r>
+        <w:rPr>
+          <w:sz w:val="32"/>
+          <w:szCs w:val="32"/>
+        </w:rPr>
+        <w:t xml:space="preserve">, mentre per le altre metriche otteniamo gli stessi esiti. </w:t>
+      </w:r>
+      <w:r>
+        <w:rPr>
+          <w:sz w:val="32"/>
+          <w:szCs w:val="32"/>
+        </w:rPr>
+        <w:t xml:space="preserve">È comunque da tener in considerazione che il nostro progetto tratta un problema di natura sbilanciato e </w:t>
+      </w:r>
+      <w:r>
+        <w:rPr>
+          <w:sz w:val="32"/>
+          <w:szCs w:val="32"/>
+        </w:rPr>
+        <w:t>anche applicando il balancing</w:t>
+      </w:r>
+      <w:r>
+        <w:rPr>
+          <w:sz w:val="32"/>
+          <w:szCs w:val="32"/>
+        </w:rPr>
+        <w:t>,</w:t>
+      </w:r>
+      <w:r>
+        <w:rPr>
+          <w:sz w:val="32"/>
+          <w:szCs w:val="32"/>
+        </w:rPr>
+        <w:t xml:space="preserve"> il classificatore </w:t>
+      </w:r>
+      <w:r>
+        <w:rPr>
+          <w:sz w:val="32"/>
+          <w:szCs w:val="32"/>
+        </w:rPr>
+        <w:t xml:space="preserve">sarà comunque </w:t>
+      </w:r>
+      <w:r>
+        <w:rPr>
+          <w:sz w:val="32"/>
+          <w:szCs w:val="32"/>
+        </w:rPr>
+        <w:t>più bravo a stabilire se una persona è negativa rispetto a stabilire se una persona è positiva. Q</w:t>
+      </w:r>
+      <w:r>
+        <w:rPr>
+          <w:sz w:val="32"/>
+          <w:szCs w:val="32"/>
+        </w:rPr>
+        <w:t xml:space="preserve">uindi </w:t>
+      </w:r>
+      <w:r>
+        <w:rPr>
+          <w:sz w:val="32"/>
+          <w:szCs w:val="32"/>
+        </w:rPr>
+        <w:t>non possiamo fidarci ciecamente delle metriche</w:t>
+      </w:r>
+      <w:r>
+        <w:rPr>
+          <w:sz w:val="32"/>
+          <w:szCs w:val="32"/>
+        </w:rPr>
+        <w:t>,</w:t>
+      </w:r>
+      <w:r>
+        <w:rPr>
+          <w:sz w:val="32"/>
+          <w:szCs w:val="32"/>
+        </w:rPr>
+        <w:t xml:space="preserve"> </w:t>
+      </w:r>
+      <w:r>
+        <w:rPr>
+          <w:sz w:val="32"/>
+          <w:szCs w:val="32"/>
+        </w:rPr>
+        <w:t>infatti</w:t>
+      </w:r>
+      <w:r>
+        <w:rPr>
+          <w:sz w:val="32"/>
+          <w:szCs w:val="32"/>
+        </w:rPr>
+        <w:t xml:space="preserve"> nel visualizzare i risultati ottenuti senza applicare </w:t>
+      </w:r>
+      <w:r>
+        <w:rPr>
+          <w:sz w:val="32"/>
+          <w:szCs w:val="32"/>
+        </w:rPr>
+        <w:t xml:space="preserve">data </w:t>
+      </w:r>
+      <w:r>
+        <w:rPr>
+          <w:sz w:val="32"/>
+          <w:szCs w:val="32"/>
+        </w:rPr>
+        <w:t>balancing</w:t>
+      </w:r>
+      <w:r>
+        <w:rPr>
+          <w:sz w:val="32"/>
+          <w:szCs w:val="32"/>
+        </w:rPr>
+        <w:t xml:space="preserve">, </w:t>
+      </w:r>
+      <w:r>
+        <w:rPr>
+          <w:sz w:val="32"/>
+          <w:szCs w:val="32"/>
+        </w:rPr>
+        <w:t>potremmo essere tratti in inganno</w:t>
+      </w:r>
+      <w:r>
+        <w:rPr>
+          <w:sz w:val="32"/>
+          <w:szCs w:val="32"/>
+        </w:rPr>
+        <w:t>,</w:t>
+      </w:r>
+      <w:r>
+        <w:rPr>
+          <w:sz w:val="32"/>
+          <w:szCs w:val="32"/>
+        </w:rPr>
+        <w:t xml:space="preserve"> dato che la </w:t>
+      </w:r>
+      <w:proofErr w:type="spellStart"/>
+      <w:r>
+        <w:rPr>
+          <w:sz w:val="32"/>
+          <w:szCs w:val="32"/>
+        </w:rPr>
+        <w:t>precision</w:t>
+      </w:r>
+      <w:proofErr w:type="spellEnd"/>
+      <w:r>
+        <w:rPr>
+          <w:sz w:val="32"/>
+          <w:szCs w:val="32"/>
+        </w:rPr>
+        <w:t xml:space="preserve"> per i positivi è aumentata così come</w:t>
+      </w:r>
+      <w:r>
+        <w:rPr>
+          <w:sz w:val="32"/>
+          <w:szCs w:val="32"/>
+        </w:rPr>
+        <w:t xml:space="preserve"> per</w:t>
+      </w:r>
+      <w:r>
+        <w:rPr>
+          <w:sz w:val="32"/>
+          <w:szCs w:val="32"/>
+        </w:rPr>
+        <w:t xml:space="preserve"> l’</w:t>
+      </w:r>
+      <w:proofErr w:type="spellStart"/>
+      <w:r>
+        <w:rPr>
+          <w:sz w:val="32"/>
+          <w:szCs w:val="32"/>
+        </w:rPr>
+        <w:t>accuracy</w:t>
+      </w:r>
+      <w:proofErr w:type="spellEnd"/>
+      <w:r>
+        <w:rPr>
+          <w:sz w:val="32"/>
+          <w:szCs w:val="32"/>
+        </w:rPr>
+        <w:t>; q</w:t>
+      </w:r>
+      <w:r>
+        <w:rPr>
+          <w:sz w:val="32"/>
+          <w:szCs w:val="32"/>
+        </w:rPr>
+        <w:t xml:space="preserve">uesto perché il classificatore ha più istanze negative (dato che non si è applicato data balancing) da cui poter apprendere e di conseguenza è più bravo a </w:t>
+      </w:r>
+      <w:r>
+        <w:rPr>
+          <w:sz w:val="32"/>
+          <w:szCs w:val="32"/>
+        </w:rPr>
+        <w:t xml:space="preserve">differenziare </w:t>
+      </w:r>
+      <w:r>
+        <w:rPr>
+          <w:sz w:val="32"/>
+          <w:szCs w:val="32"/>
+        </w:rPr>
+        <w:t>quest’ultimi</w:t>
+      </w:r>
+      <w:r>
+        <w:rPr>
+          <w:sz w:val="32"/>
+          <w:szCs w:val="32"/>
+        </w:rPr>
+        <w:t xml:space="preserve"> </w:t>
+      </w:r>
+      <w:r>
+        <w:rPr>
+          <w:sz w:val="32"/>
+          <w:szCs w:val="32"/>
+        </w:rPr>
+        <w:t>da</w:t>
+      </w:r>
+      <w:r>
+        <w:rPr>
+          <w:sz w:val="32"/>
+          <w:szCs w:val="32"/>
+        </w:rPr>
+        <w:t xml:space="preserve">i </w:t>
+      </w:r>
+      <w:r>
+        <w:rPr>
+          <w:sz w:val="32"/>
+          <w:szCs w:val="32"/>
+        </w:rPr>
+        <w:t>positivi e</w:t>
+      </w:r>
+      <w:r>
+        <w:rPr>
+          <w:sz w:val="32"/>
+          <w:szCs w:val="32"/>
+        </w:rPr>
+        <w:t xml:space="preserve"> quindi ottiene un’</w:t>
+      </w:r>
+      <w:proofErr w:type="spellStart"/>
+      <w:r>
+        <w:rPr>
+          <w:sz w:val="32"/>
+          <w:szCs w:val="32"/>
+        </w:rPr>
+        <w:t>accuracy</w:t>
+      </w:r>
+      <w:proofErr w:type="spellEnd"/>
+      <w:r>
+        <w:rPr>
+          <w:sz w:val="32"/>
+          <w:szCs w:val="32"/>
+        </w:rPr>
+        <w:t xml:space="preserve"> e una </w:t>
+      </w:r>
+      <w:proofErr w:type="spellStart"/>
+      <w:r>
+        <w:rPr>
+          <w:sz w:val="32"/>
+          <w:szCs w:val="32"/>
+        </w:rPr>
+        <w:t>precison</w:t>
+      </w:r>
+      <w:proofErr w:type="spellEnd"/>
+      <w:r>
+        <w:rPr>
+          <w:sz w:val="32"/>
+          <w:szCs w:val="32"/>
+        </w:rPr>
+        <w:t xml:space="preserve"> migliore. </w:t>
+      </w:r>
+      <w:r>
+        <w:rPr>
+          <w:sz w:val="32"/>
+          <w:szCs w:val="32"/>
+        </w:rPr>
+        <w:t xml:space="preserve"> Possiamo affermare che il data balancing deve essere applicato altrimenti non </w:t>
+      </w:r>
+      <w:r>
+        <w:rPr>
+          <w:sz w:val="32"/>
+          <w:szCs w:val="32"/>
+        </w:rPr>
+        <w:t>possiamo fidarci delle metriche</w:t>
+      </w:r>
+      <w:r>
+        <w:rPr>
+          <w:sz w:val="32"/>
+          <w:szCs w:val="32"/>
+        </w:rPr>
+        <w:t>;</w:t>
+      </w:r>
+      <w:r>
+        <w:rPr>
+          <w:sz w:val="32"/>
+          <w:szCs w:val="32"/>
+        </w:rPr>
+        <w:t xml:space="preserve"> ma per quanto riguarda l’operazione di feature </w:t>
+      </w:r>
+      <w:proofErr w:type="spellStart"/>
+      <w:r>
+        <w:rPr>
+          <w:sz w:val="32"/>
+          <w:szCs w:val="32"/>
+        </w:rPr>
+        <w:t>selection</w:t>
+      </w:r>
+      <w:proofErr w:type="spellEnd"/>
+      <w:r>
+        <w:rPr>
+          <w:sz w:val="32"/>
+          <w:szCs w:val="32"/>
+        </w:rPr>
+        <w:t>, notiamo che il cambiamento degli esiti nell’</w:t>
+      </w:r>
+      <w:r>
+        <w:rPr>
+          <w:sz w:val="32"/>
+          <w:szCs w:val="32"/>
+        </w:rPr>
+        <w:t>applic</w:t>
+      </w:r>
+      <w:r>
+        <w:rPr>
+          <w:sz w:val="32"/>
+          <w:szCs w:val="32"/>
+        </w:rPr>
+        <w:t>are</w:t>
+      </w:r>
+      <w:r>
+        <w:rPr>
+          <w:sz w:val="32"/>
+          <w:szCs w:val="32"/>
+        </w:rPr>
+        <w:t xml:space="preserve"> o meno questa tecnica</w:t>
+      </w:r>
+      <w:r>
+        <w:rPr>
+          <w:sz w:val="32"/>
+          <w:szCs w:val="32"/>
+        </w:rPr>
+        <w:t xml:space="preserve"> non è significante poiché è minimo. </w:t>
+      </w:r>
+      <w:r>
+        <w:rPr>
+          <w:sz w:val="32"/>
+          <w:szCs w:val="32"/>
+        </w:rPr>
+        <w:t>Infatti,</w:t>
+      </w:r>
+      <w:r>
+        <w:rPr>
+          <w:sz w:val="32"/>
+          <w:szCs w:val="32"/>
+        </w:rPr>
+        <w:t xml:space="preserve"> la feature eliminata (gender) non è molto rilevante per la predizione che </w:t>
+      </w:r>
+      <w:r>
+        <w:rPr>
+          <w:sz w:val="32"/>
+          <w:szCs w:val="32"/>
+        </w:rPr>
+        <w:lastRenderedPageBreak/>
+        <w:t>deve effettuare il modello</w:t>
+      </w:r>
+      <w:r>
+        <w:rPr>
+          <w:sz w:val="32"/>
+          <w:szCs w:val="32"/>
+        </w:rPr>
+        <w:t>.</w:t>
+      </w:r>
+      <w:r>
+        <w:rPr>
+          <w:sz w:val="32"/>
+          <w:szCs w:val="32"/>
+        </w:rPr>
+        <w:t xml:space="preserve"> Ovviamente se vogliamo avere una maggiore velocità di apprendimento del modello dobbiamo applicare la tecnica di feature </w:t>
+      </w:r>
+      <w:proofErr w:type="spellStart"/>
+      <w:r>
+        <w:rPr>
+          <w:sz w:val="32"/>
+          <w:szCs w:val="32"/>
+        </w:rPr>
+        <w:t>selection</w:t>
+      </w:r>
+      <w:proofErr w:type="spellEnd"/>
+      <w:r>
+        <w:rPr>
+          <w:sz w:val="32"/>
+          <w:szCs w:val="32"/>
+        </w:rPr>
+        <w:t xml:space="preserve"> anche se la differenza è lieve. Quindi per il problema in analisi conviene applicare come classificatore il </w:t>
+      </w:r>
+      <w:proofErr w:type="spellStart"/>
+      <w:r>
+        <w:rPr>
+          <w:sz w:val="32"/>
+          <w:szCs w:val="32"/>
+        </w:rPr>
+        <w:t>Decision</w:t>
+      </w:r>
+      <w:proofErr w:type="spellEnd"/>
+      <w:r>
+        <w:rPr>
+          <w:sz w:val="32"/>
+          <w:szCs w:val="32"/>
+        </w:rPr>
+        <w:t xml:space="preserve"> </w:t>
+      </w:r>
+      <w:proofErr w:type="spellStart"/>
+      <w:r>
+        <w:rPr>
+          <w:sz w:val="32"/>
+          <w:szCs w:val="32"/>
+        </w:rPr>
+        <w:t>Tree</w:t>
+      </w:r>
+      <w:proofErr w:type="spellEnd"/>
+      <w:r>
+        <w:rPr>
+          <w:sz w:val="32"/>
+          <w:szCs w:val="32"/>
+        </w:rPr>
+        <w:t xml:space="preserve"> con la seguente configurazione: applicando sia data balancing e sia feature </w:t>
+      </w:r>
+      <w:proofErr w:type="spellStart"/>
+      <w:r>
+        <w:rPr>
+          <w:sz w:val="32"/>
+          <w:szCs w:val="32"/>
+        </w:rPr>
+        <w:t>selection</w:t>
+      </w:r>
+      <w:proofErr w:type="spellEnd"/>
+      <w:r>
+        <w:rPr>
+          <w:sz w:val="32"/>
+          <w:szCs w:val="32"/>
+        </w:rPr>
+        <w:t>.</w:t>
+      </w:r>
+      <w:r>
+        <w:rPr>
+          <w:sz w:val="32"/>
+          <w:szCs w:val="32"/>
+        </w:rPr>
+        <w:t xml:space="preserve"> </w:t>
+      </w:r>
+      <w:proofErr w:type="gramStart"/>
+      <w:r>
+        <w:rPr>
+          <w:sz w:val="32"/>
+          <w:szCs w:val="32"/>
+        </w:rPr>
+        <w:t>Inoltre</w:t>
+      </w:r>
+      <w:proofErr w:type="gramEnd"/>
+      <w:r>
+        <w:rPr>
+          <w:sz w:val="32"/>
+          <w:szCs w:val="32"/>
+        </w:rPr>
+        <w:t xml:space="preserve"> il nostro progetto rispetta i business success </w:t>
+      </w:r>
+      <w:proofErr w:type="spellStart"/>
+      <w:r>
+        <w:rPr>
+          <w:sz w:val="32"/>
+          <w:szCs w:val="32"/>
+        </w:rPr>
+        <w:t>criteria</w:t>
+      </w:r>
+      <w:proofErr w:type="spellEnd"/>
+      <w:r>
+        <w:rPr>
+          <w:sz w:val="32"/>
+          <w:szCs w:val="32"/>
+        </w:rPr>
+        <w:t xml:space="preserve"> in quanto bisogna avere almeno il 50% di </w:t>
+      </w:r>
+      <w:proofErr w:type="spellStart"/>
+      <w:r>
+        <w:rPr>
+          <w:sz w:val="32"/>
+          <w:szCs w:val="32"/>
+        </w:rPr>
+        <w:t>accuracy</w:t>
+      </w:r>
+      <w:proofErr w:type="spellEnd"/>
+      <w:r>
+        <w:rPr>
+          <w:sz w:val="32"/>
+          <w:szCs w:val="32"/>
+        </w:rPr>
+        <w:t xml:space="preserve"> ma </w:t>
+      </w:r>
+      <w:r>
+        <w:rPr>
+          <w:sz w:val="32"/>
+          <w:szCs w:val="32"/>
+        </w:rPr>
+        <w:t xml:space="preserve">non viene richiesto che il modello abbiamo una certa velocità e quindi potremmo scegliere una delle due configurazioni (applicando feature </w:t>
+      </w:r>
+      <w:proofErr w:type="spellStart"/>
+      <w:r>
+        <w:rPr>
+          <w:sz w:val="32"/>
+          <w:szCs w:val="32"/>
+        </w:rPr>
+        <w:t>selection</w:t>
+      </w:r>
+      <w:proofErr w:type="spellEnd"/>
+      <w:r>
+        <w:rPr>
+          <w:sz w:val="32"/>
+          <w:szCs w:val="32"/>
+        </w:rPr>
+        <w:t xml:space="preserve"> o non). </w:t>
+      </w:r>
     </w:p>
     <w:sectPr>
       <w:pgSz w:w="11906" w:h="16838"/>
@@ -10636,7 +11755,7 @@
 </file>
 
 <file path=word/numbering.xml><?xml version="1.0" encoding="utf-8"?>
-<w:numbering xmlns:wpc="http://schemas.microsoft.com/office/word/2010/wordprocessingCanvas" xmlns:cx="http://schemas.microsoft.com/office/drawing/2014/chartex" xmlns:cx1="http://schemas.microsoft.com/office/drawing/2015/9/8/chartex" xmlns:mc="http://schemas.openxmlformats.org/markup-compatibility/2006" xmlns:o="urn:schemas-microsoft-com:office:office" xmlns:r="http://schemas.openxmlformats.org/officeDocument/2006/relationships" xmlns:m="http://schemas.openxmlformats.org/officeDocument/2006/math" xmlns:v="urn:schemas-microsoft-com:vml" xmlns:wp14="http://schemas.microsoft.com/office/word/2010/wordprocessingDrawing" xmlns:wp="http://schemas.openxmlformats.org/drawingml/2006/wordprocessingDrawing" xmlns:w10="urn:schemas-microsoft-com:office:word" xmlns:w="http://schemas.openxmlformats.org/wordprocessingml/2006/main" xmlns:w14="http://schemas.microsoft.com/office/word/2010/wordml" xmlns:w15="http://schemas.microsoft.com/office/word/2012/wordml" xmlns:w16se="http://schemas.microsoft.com/office/word/2015/wordml/symex" xmlns:wpg="http://schemas.microsoft.com/office/word/2010/wordprocessingGroup" xmlns:wpi="http://schemas.microsoft.com/office/word/2010/wordprocessingInk" xmlns:wne="http://schemas.microsoft.com/office/word/2006/wordml" xmlns:wps="http://schemas.microsoft.com/office/word/2010/wordprocessingShape" mc:Ignorable="w14 w15 w16se wp14">
+<w:numbering xmlns:wpc="http://schemas.microsoft.com/office/word/2010/wordprocessingCanvas" xmlns:cx="http://schemas.microsoft.com/office/drawing/2014/chartex" xmlns:cx1="http://schemas.microsoft.com/office/drawing/2015/9/8/chartex" xmlns:cx2="http://schemas.microsoft.com/office/drawing/2015/10/21/chartex" xmlns:cx3="http://schemas.microsoft.com/office/drawing/2016/5/9/chartex" xmlns:cx4="http://schemas.microsoft.com/office/drawing/2016/5/10/chartex" xmlns:cx5="http://schemas.microsoft.com/office/drawing/2016/5/11/chartex" xmlns:cx6="http://schemas.microsoft.com/office/drawing/2016/5/12/chartex" xmlns:cx7="http://schemas.microsoft.com/office/drawing/2016/5/13/chartex" xmlns:cx8="http://schemas.microsoft.com/office/drawing/2016/5/14/chartex" xmlns:mc="http://schemas.openxmlformats.org/markup-compatibility/2006" xmlns:aink="http://schemas.microsoft.com/office/drawing/2016/ink" xmlns:am3d="http://schemas.microsoft.com/office/drawing/2017/model3d" xmlns:o="urn:schemas-microsoft-com:office:office" xmlns:r="http://schemas.openxmlformats.org/officeDocument/2006/relationships" xmlns:m="http://schemas.openxmlformats.org/officeDocument/2006/math" xmlns:v="urn:schemas-microsoft-com:vml" xmlns:wp14="http://schemas.microsoft.com/office/word/2010/wordprocessingDrawing" xmlns:wp="http://schemas.openxmlformats.org/drawingml/2006/wordprocessingDrawing" xmlns:w10="urn:schemas-microsoft-com:office:word" xmlns:w="http://schemas.openxmlformats.org/wordprocessingml/2006/main" xmlns:w14="http://schemas.microsoft.com/office/word/2010/wordml" xmlns:w15="http://schemas.microsoft.com/office/word/2012/wordml" xmlns:w16cex="http://schemas.microsoft.com/office/word/2018/wordml/cex" xmlns:w16cid="http://schemas.microsoft.com/office/word/2016/wordml/cid" xmlns:w16="http://schemas.microsoft.com/office/word/2018/wordml" xmlns:w16sdtdh="http://schemas.microsoft.com/office/word/2020/wordml/sdtdatahash" xmlns:w16se="http://schemas.microsoft.com/office/word/2015/wordml/symex" xmlns:wpg="http://schemas.microsoft.com/office/word/2010/wordprocessingGroup" xmlns:wpi="http://schemas.microsoft.com/office/word/2010/wordprocessingInk" xmlns:wne="http://schemas.microsoft.com/office/word/2006/wordml" xmlns:wps="http://schemas.microsoft.com/office/word/2010/wordprocessingShape" mc:Ignorable="w14 w15 w16se w16cid w16 w16cex w16sdtdh wp14">
   <w:abstractNum w:abstractNumId="0" w15:restartNumberingAfterBreak="0">
     <w:nsid w:val="026912BD"/>
     <w:multiLevelType w:val="multilevel"/>
@@ -12594,7 +13713,7 @@
 </file>
 
 <file path=word/styles.xml><?xml version="1.0" encoding="utf-8"?>
-<w:styles xmlns:mc="http://schemas.openxmlformats.org/markup-compatibility/2006" xmlns:r="http://schemas.openxmlformats.org/officeDocument/2006/relationships" xmlns:w="http://schemas.openxmlformats.org/wordprocessingml/2006/main" xmlns:w14="http://schemas.microsoft.com/office/word/2010/wordml" xmlns:w15="http://schemas.microsoft.com/office/word/2012/wordml" xmlns:w16se="http://schemas.microsoft.com/office/word/2015/wordml/symex" mc:Ignorable="w14 w15 w16se">
+<w:styles xmlns:mc="http://schemas.openxmlformats.org/markup-compatibility/2006" xmlns:r="http://schemas.openxmlformats.org/officeDocument/2006/relationships" xmlns:w="http://schemas.openxmlformats.org/wordprocessingml/2006/main" xmlns:w14="http://schemas.microsoft.com/office/word/2010/wordml" xmlns:w15="http://schemas.microsoft.com/office/word/2012/wordml" xmlns:w16cex="http://schemas.microsoft.com/office/word/2018/wordml/cex" xmlns:w16cid="http://schemas.microsoft.com/office/word/2016/wordml/cid" xmlns:w16="http://schemas.microsoft.com/office/word/2018/wordml" xmlns:w16sdtdh="http://schemas.microsoft.com/office/word/2020/wordml/sdtdatahash" xmlns:w16se="http://schemas.microsoft.com/office/word/2015/wordml/symex" mc:Ignorable="w14 w15 w16se w16cid w16 w16cex w16sdtdh">
   <w:docDefaults>
     <w:rPrDefault>
       <w:rPr>
@@ -12610,7 +13729,7 @@
       </w:pPr>
     </w:pPrDefault>
   </w:docDefaults>
-  <w:latentStyles w:defLockedState="0" w:defUIPriority="99" w:defSemiHidden="0" w:defUnhideWhenUsed="0" w:defQFormat="0" w:count="371">
+  <w:latentStyles w:defLockedState="0" w:defUIPriority="99" w:defSemiHidden="0" w:defUnhideWhenUsed="0" w:defQFormat="0" w:count="376">
     <w:lsdException w:name="Normal" w:uiPriority="0" w:qFormat="1"/>
     <w:lsdException w:name="heading 1" w:uiPriority="9" w:qFormat="1"/>
     <w:lsdException w:name="heading 2" w:semiHidden="1" w:uiPriority="9" w:unhideWhenUsed="1" w:qFormat="1"/>
@@ -12716,7 +13835,6 @@
     <w:lsdException w:name="HTML Sample" w:semiHidden="1" w:unhideWhenUsed="1"/>
     <w:lsdException w:name="HTML Typewriter" w:semiHidden="1" w:unhideWhenUsed="1"/>
     <w:lsdException w:name="HTML Variable" w:semiHidden="1" w:unhideWhenUsed="1"/>
-    <w:lsdException w:name="Normal Table" w:semiHidden="1" w:unhideWhenUsed="1"/>
     <w:lsdException w:name="annotation subject" w:semiHidden="1" w:unhideWhenUsed="1"/>
     <w:lsdException w:name="No List" w:semiHidden="1" w:unhideWhenUsed="1"/>
     <w:lsdException w:name="Outline List 1" w:semiHidden="1" w:unhideWhenUsed="1"/>
@@ -12759,11 +13877,8 @@
     <w:lsdException w:name="Table Contemporary" w:semiHidden="1" w:unhideWhenUsed="1"/>
     <w:lsdException w:name="Table Elegant" w:semiHidden="1" w:unhideWhenUsed="1"/>
     <w:lsdException w:name="Table Professional" w:semiHidden="1" w:unhideWhenUsed="1"/>
-    <w:lsdException w:name="Table Subtle 1" w:semiHidden="1" w:unhideWhenUsed="1"/>
     <w:lsdException w:name="Table Subtle 2" w:semiHidden="1" w:unhideWhenUsed="1"/>
     <w:lsdException w:name="Table Web 1" w:semiHidden="1" w:unhideWhenUsed="1"/>
-    <w:lsdException w:name="Table Web 2" w:semiHidden="1" w:unhideWhenUsed="1"/>
-    <w:lsdException w:name="Table Web 3" w:semiHidden="1" w:unhideWhenUsed="1"/>
     <w:lsdException w:name="Balloon Text" w:semiHidden="1" w:unhideWhenUsed="1"/>
     <w:lsdException w:name="Table Grid" w:uiPriority="39"/>
     <w:lsdException w:name="Table Theme" w:semiHidden="1" w:unhideWhenUsed="1"/>
@@ -12982,6 +14097,11 @@
     <w:lsdException w:name="List Table 5 Dark Accent 6" w:uiPriority="50"/>
     <w:lsdException w:name="List Table 6 Colorful Accent 6" w:uiPriority="51"/>
     <w:lsdException w:name="List Table 7 Colorful Accent 6" w:uiPriority="52"/>
+    <w:lsdException w:name="Mention" w:semiHidden="1" w:unhideWhenUsed="1"/>
+    <w:lsdException w:name="Smart Hyperlink" w:semiHidden="1" w:unhideWhenUsed="1"/>
+    <w:lsdException w:name="Hashtag" w:semiHidden="1" w:unhideWhenUsed="1"/>
+    <w:lsdException w:name="Unresolved Mention" w:semiHidden="1" w:unhideWhenUsed="1"/>
+    <w:lsdException w:name="Smart Link" w:semiHidden="1" w:unhideWhenUsed="1"/>
   </w:latentStyles>
   <w:style w:type="paragraph" w:default="1" w:styleId="Normale">
     <w:name w:val="Normal"/>
@@ -13055,8 +14175,8 @@
       <w:u w:val="single"/>
     </w:rPr>
   </w:style>
-  <w:style w:type="character" w:customStyle="1" w:styleId="UnresolvedMention">
-    <w:name w:val="Unresolved Mention"/>
+  <w:style w:type="character" w:customStyle="1" w:styleId="Menzionenonrisolta1">
+    <w:name w:val="Menzione non risolta1"/>
     <w:basedOn w:val="Carpredefinitoparagrafo"/>
     <w:uiPriority w:val="99"/>
     <w:semiHidden/>

</xml_diff>

<commit_message>
correzione di alcuni aspetti del documento
</commit_message>
<xml_diff>
--- a/Documentazione/SAARF-19.docx
+++ b/Documentazione/SAARF-19.docx
@@ -1708,7 +1708,23 @@
           <w:sz w:val="32"/>
           <w:szCs w:val="32"/>
         </w:rPr>
-        <w:t xml:space="preserve"> e trattiamo un virus nuovo, vuol dire che i dati a disposizione per far apprendere il modello non sono sicuramente accurati. Inoltre è da notare che il modello predice la positività o meno di una persona in base ai sintomi</w:t>
+        <w:t xml:space="preserve"> e trattiamo un virus nuovo, vuol dire che i dati a disposizione per far apprendere il modello non sono sicuramente accurati. </w:t>
+      </w:r>
+      <w:proofErr w:type="gramStart"/>
+      <w:r>
+        <w:rPr>
+          <w:sz w:val="32"/>
+          <w:szCs w:val="32"/>
+        </w:rPr>
+        <w:t>Inoltre</w:t>
+      </w:r>
+      <w:proofErr w:type="gramEnd"/>
+      <w:r>
+        <w:rPr>
+          <w:sz w:val="32"/>
+          <w:szCs w:val="32"/>
+        </w:rPr>
+        <w:t xml:space="preserve"> è da notare che il modello predice la positività o meno di una persona in base ai sintomi</w:t>
       </w:r>
       <w:r>
         <w:rPr>
@@ -1743,7 +1759,35 @@
           <w:sz w:val="32"/>
           <w:szCs w:val="32"/>
         </w:rPr>
-        <w:t xml:space="preserve"> covid ma p</w:t>
+        <w:t xml:space="preserve"> </w:t>
+      </w:r>
+      <w:r>
+        <w:rPr>
+          <w:sz w:val="32"/>
+          <w:szCs w:val="32"/>
+        </w:rPr>
+        <w:t xml:space="preserve">il </w:t>
+      </w:r>
+      <w:r>
+        <w:rPr>
+          <w:sz w:val="32"/>
+          <w:szCs w:val="32"/>
+        </w:rPr>
+        <w:t>covid</w:t>
+      </w:r>
+      <w:r>
+        <w:rPr>
+          <w:sz w:val="32"/>
+          <w:szCs w:val="32"/>
+        </w:rPr>
+        <w:t>,</w:t>
+      </w:r>
+      <w:r>
+        <w:rPr>
+          <w:sz w:val="32"/>
+          <w:szCs w:val="32"/>
+        </w:rPr>
+        <w:t xml:space="preserve"> ma p</w:t>
       </w:r>
       <w:r>
         <w:rPr>
@@ -1771,7 +1815,21 @@
           <w:sz w:val="32"/>
           <w:szCs w:val="32"/>
         </w:rPr>
-        <w:t xml:space="preserve"> sintomi simili.</w:t>
+        <w:t xml:space="preserve"> sintomi</w:t>
+      </w:r>
+      <w:r>
+        <w:rPr>
+          <w:sz w:val="32"/>
+          <w:szCs w:val="32"/>
+        </w:rPr>
+        <w:t xml:space="preserve"> simili</w:t>
+      </w:r>
+      <w:r>
+        <w:rPr>
+          <w:sz w:val="32"/>
+          <w:szCs w:val="32"/>
+        </w:rPr>
+        <w:t>.</w:t>
       </w:r>
       <w:r>
         <w:rPr>
@@ -2292,7 +2350,37 @@
           <w:sz w:val="32"/>
           <w:szCs w:val="32"/>
         </w:rPr>
-        <w:t>Nel dataset sono presenti 10 colonne che si differenziano:</w:t>
+        <w:t xml:space="preserve">Nel dataset sono presenti </w:t>
+      </w:r>
+      <w:proofErr w:type="gramStart"/>
+      <w:r>
+        <w:rPr>
+          <w:sz w:val="32"/>
+          <w:szCs w:val="32"/>
+        </w:rPr>
+        <w:t>10</w:t>
+      </w:r>
+      <w:proofErr w:type="gramEnd"/>
+      <w:r>
+        <w:rPr>
+          <w:sz w:val="32"/>
+          <w:szCs w:val="32"/>
+        </w:rPr>
+        <w:t xml:space="preserve"> colonne che </w:t>
+      </w:r>
+      <w:r>
+        <w:rPr>
+          <w:sz w:val="32"/>
+          <w:szCs w:val="32"/>
+        </w:rPr>
+        <w:t>sono</w:t>
+      </w:r>
+      <w:r>
+        <w:rPr>
+          <w:sz w:val="32"/>
+          <w:szCs w:val="32"/>
+        </w:rPr>
+        <w:t>:</w:t>
       </w:r>
     </w:p>
     <w:p>
@@ -2309,6 +2397,121 @@
           <w:szCs w:val="32"/>
         </w:rPr>
       </w:pPr>
+      <w:proofErr w:type="spellStart"/>
+      <w:r>
+        <w:rPr>
+          <w:b/>
+          <w:bCs/>
+          <w:sz w:val="32"/>
+          <w:szCs w:val="32"/>
+        </w:rPr>
+        <w:t>t</w:t>
+      </w:r>
+      <w:r>
+        <w:rPr>
+          <w:b/>
+          <w:bCs/>
+          <w:sz w:val="32"/>
+          <w:szCs w:val="32"/>
+        </w:rPr>
+        <w:t>est_data</w:t>
+      </w:r>
+      <w:proofErr w:type="spellEnd"/>
+      <w:r>
+        <w:rPr>
+          <w:sz w:val="32"/>
+          <w:szCs w:val="32"/>
+        </w:rPr>
+        <w:t xml:space="preserve">: rappresenta la data </w:t>
+      </w:r>
+      <w:r>
+        <w:rPr>
+          <w:sz w:val="32"/>
+          <w:szCs w:val="32"/>
+        </w:rPr>
+        <w:t xml:space="preserve">di </w:t>
+      </w:r>
+      <w:r>
+        <w:rPr>
+          <w:sz w:val="32"/>
+          <w:szCs w:val="32"/>
+        </w:rPr>
+        <w:t xml:space="preserve">esecuzione del </w:t>
+      </w:r>
+      <w:r>
+        <w:rPr>
+          <w:sz w:val="32"/>
+          <w:szCs w:val="32"/>
+        </w:rPr>
+        <w:t xml:space="preserve">test. </w:t>
+      </w:r>
+      <w:proofErr w:type="gramStart"/>
+      <w:r>
+        <w:rPr>
+          <w:sz w:val="32"/>
+          <w:szCs w:val="32"/>
+        </w:rPr>
+        <w:t>La</w:t>
+      </w:r>
+      <w:proofErr w:type="gramEnd"/>
+      <w:r>
+        <w:rPr>
+          <w:sz w:val="32"/>
+          <w:szCs w:val="32"/>
+        </w:rPr>
+        <w:t xml:space="preserve"> data è </w:t>
+      </w:r>
+      <w:r>
+        <w:rPr>
+          <w:sz w:val="32"/>
+          <w:szCs w:val="32"/>
+        </w:rPr>
+        <w:t xml:space="preserve">espressa nel formato americano, quindi </w:t>
+      </w:r>
+      <w:proofErr w:type="spellStart"/>
+      <w:r>
+        <w:rPr>
+          <w:sz w:val="32"/>
+          <w:szCs w:val="32"/>
+        </w:rPr>
+        <w:t>yyyy</w:t>
+      </w:r>
+      <w:proofErr w:type="spellEnd"/>
+      <w:r>
+        <w:rPr>
+          <w:sz w:val="32"/>
+          <w:szCs w:val="32"/>
+        </w:rPr>
+        <w:t>-mm-</w:t>
+      </w:r>
+      <w:proofErr w:type="spellStart"/>
+      <w:r>
+        <w:rPr>
+          <w:sz w:val="32"/>
+          <w:szCs w:val="32"/>
+        </w:rPr>
+        <w:t>dd</w:t>
+      </w:r>
+      <w:proofErr w:type="spellEnd"/>
+      <w:r>
+        <w:rPr>
+          <w:sz w:val="32"/>
+          <w:szCs w:val="32"/>
+        </w:rPr>
+        <w:t>. Riportiamo l’analisi di questa caratteristica:</w:t>
+      </w:r>
+    </w:p>
+    <w:p>
+      <w:pPr>
+        <w:pStyle w:val="Paragrafoelenco"/>
+        <w:ind w:left="2496"/>
+        <w:rPr>
+          <w:b/>
+          <w:bCs/>
+          <w:sz w:val="32"/>
+          <w:szCs w:val="32"/>
+        </w:rPr>
+      </w:pPr>
       <w:r>
         <w:rPr>
           <w:b/>
@@ -2319,13 +2522,13 @@
           <w:lang w:eastAsia="it-IT"/>
         </w:rPr>
         <w:drawing>
-          <wp:anchor distT="0" distB="0" distL="114300" distR="114300" simplePos="0" relativeHeight="251659264" behindDoc="1" locked="0" layoutInCell="1" allowOverlap="1" wp14:anchorId="1ED71CD4" wp14:editId="552C9DD2">
+          <wp:anchor distT="0" distB="0" distL="114300" distR="114300" simplePos="0" relativeHeight="251659264" behindDoc="1" locked="0" layoutInCell="1" allowOverlap="1" wp14:anchorId="1ED71CD4" wp14:editId="16317D1B">
             <wp:simplePos x="0" y="0"/>
             <wp:positionH relativeFrom="column">
-              <wp:posOffset>367416</wp:posOffset>
+              <wp:posOffset>368284</wp:posOffset>
             </wp:positionH>
             <wp:positionV relativeFrom="paragraph">
-              <wp:posOffset>1036513</wp:posOffset>
+              <wp:posOffset>137629</wp:posOffset>
             </wp:positionV>
             <wp:extent cx="6346770" cy="1526346"/>
             <wp:effectExtent l="0" t="0" r="0" b="0"/>
@@ -2381,98 +2584,6 @@
           </wp:anchor>
         </w:drawing>
       </w:r>
-      <w:proofErr w:type="spellStart"/>
-      <w:r>
-        <w:rPr>
-          <w:b/>
-          <w:bCs/>
-          <w:sz w:val="32"/>
-          <w:szCs w:val="32"/>
-        </w:rPr>
-        <w:t>t</w:t>
-      </w:r>
-      <w:r>
-        <w:rPr>
-          <w:b/>
-          <w:bCs/>
-          <w:sz w:val="32"/>
-          <w:szCs w:val="32"/>
-        </w:rPr>
-        <w:t>est_data</w:t>
-      </w:r>
-      <w:proofErr w:type="spellEnd"/>
-      <w:r>
-        <w:rPr>
-          <w:sz w:val="32"/>
-          <w:szCs w:val="32"/>
-        </w:rPr>
-        <w:t xml:space="preserve">: rappresenta la data </w:t>
-      </w:r>
-      <w:r>
-        <w:rPr>
-          <w:sz w:val="32"/>
-          <w:szCs w:val="32"/>
-        </w:rPr>
-        <w:t>del test effettuato</w:t>
-      </w:r>
-      <w:r>
-        <w:rPr>
-          <w:sz w:val="32"/>
-          <w:szCs w:val="32"/>
-        </w:rPr>
-        <w:t xml:space="preserve"> </w:t>
-      </w:r>
-      <w:r>
-        <w:rPr>
-          <w:sz w:val="32"/>
-          <w:szCs w:val="32"/>
-        </w:rPr>
-        <w:t xml:space="preserve">(se è positivo o negativo). La data è rappresentata dal formato di data americano </w:t>
-      </w:r>
-      <w:proofErr w:type="spellStart"/>
-      <w:r>
-        <w:rPr>
-          <w:sz w:val="32"/>
-          <w:szCs w:val="32"/>
-        </w:rPr>
-        <w:t>yyyy</w:t>
-      </w:r>
-      <w:proofErr w:type="spellEnd"/>
-      <w:r>
-        <w:rPr>
-          <w:sz w:val="32"/>
-          <w:szCs w:val="32"/>
-        </w:rPr>
-        <w:t>-mm-</w:t>
-      </w:r>
-      <w:proofErr w:type="spellStart"/>
-      <w:r>
-        <w:rPr>
-          <w:sz w:val="32"/>
-          <w:szCs w:val="32"/>
-        </w:rPr>
-        <w:t>dd</w:t>
-      </w:r>
-      <w:proofErr w:type="spellEnd"/>
-      <w:r>
-        <w:rPr>
-          <w:sz w:val="32"/>
-          <w:szCs w:val="32"/>
-        </w:rPr>
-        <w:t>. Riportiamo l’analisi di questa caratteristica:</w:t>
-      </w:r>
-    </w:p>
-    <w:p>
-      <w:pPr>
-        <w:pStyle w:val="Paragrafoelenco"/>
-        <w:ind w:left="2496"/>
-        <w:rPr>
-          <w:b/>
-          <w:bCs/>
-          <w:sz w:val="32"/>
-          <w:szCs w:val="32"/>
-        </w:rPr>
-      </w:pPr>
     </w:p>
     <w:p>
       <w:pPr>
@@ -3670,9 +3781,8 @@
           <w:sz w:val="32"/>
           <w:szCs w:val="32"/>
         </w:rPr>
-        <w:t xml:space="preserve">variabile </w:t>
-      </w:r>
-      <w:proofErr w:type="gramStart"/>
+        <w:t>variabile dipendente</w:t>
+      </w:r>
       <w:r>
         <w:rPr>
           <w:rFonts w:ascii="Calibri" w:hAnsi="Calibri" w:cs="Calibri"/>
@@ -3682,9 +3792,8 @@
           <w:sz w:val="32"/>
           <w:szCs w:val="32"/>
         </w:rPr>
-        <w:t>dipendente</w:t>
-      </w:r>
-      <w:proofErr w:type="gramEnd"/>
+        <w:t>.</w:t>
+      </w:r>
       <w:r>
         <w:rPr>
           <w:rFonts w:ascii="Calibri" w:hAnsi="Calibri" w:cs="Calibri"/>
@@ -3899,23 +4008,21 @@
         </w:rPr>
         <w:t xml:space="preserve">: indica se la persona ha </w:t>
       </w:r>
-      <w:proofErr w:type="spellStart"/>
       <w:r>
         <w:rPr>
           <w:rFonts w:ascii="Calibri" w:hAnsi="Calibri" w:cs="Calibri"/>
           <w:sz w:val="32"/>
           <w:szCs w:val="32"/>
         </w:rPr>
-        <w:t>piu</w:t>
-      </w:r>
-      <w:proofErr w:type="spellEnd"/>
+        <w:t>più</w:t>
+      </w:r>
       <w:r>
         <w:rPr>
           <w:rFonts w:ascii="Calibri" w:hAnsi="Calibri" w:cs="Calibri"/>
           <w:sz w:val="32"/>
           <w:szCs w:val="32"/>
         </w:rPr>
-        <w:t xml:space="preserve"> di 60 anni o meno di 60 anni. Viene espresso sotto forma di espressioni booleane</w:t>
+        <w:t xml:space="preserve"> di 60 anni o meno di 60 anni. Viene espresso sotto forma boolean</w:t>
       </w:r>
       <w:r>
         <w:rPr>
@@ -3923,6 +4030,14 @@
           <w:sz w:val="32"/>
           <w:szCs w:val="32"/>
         </w:rPr>
+        <w:t>a</w:t>
+      </w:r>
+      <w:r>
+        <w:rPr>
+          <w:rFonts w:ascii="Calibri" w:hAnsi="Calibri" w:cs="Calibri"/>
+          <w:sz w:val="32"/>
+          <w:szCs w:val="32"/>
+        </w:rPr>
         <w:t xml:space="preserve"> </w:t>
       </w:r>
       <w:r>
@@ -3933,18 +4048,14 @@
         </w:rPr>
         <w:t>(</w:t>
       </w:r>
-      <w:proofErr w:type="spellStart"/>
-      <w:proofErr w:type="gramStart"/>
       <w:r>
         <w:rPr>
           <w:rFonts w:ascii="Calibri" w:hAnsi="Calibri" w:cs="Calibri"/>
           <w:sz w:val="32"/>
           <w:szCs w:val="32"/>
         </w:rPr>
-        <w:t>si</w:t>
-      </w:r>
-      <w:proofErr w:type="spellEnd"/>
-      <w:proofErr w:type="gramEnd"/>
+        <w:t>yes</w:t>
+      </w:r>
       <w:r>
         <w:rPr>
           <w:rFonts w:ascii="Calibri" w:hAnsi="Calibri" w:cs="Calibri"/>
@@ -4149,7 +4260,33 @@
           <w:sz w:val="32"/>
           <w:szCs w:val="32"/>
         </w:rPr>
-        <w:t>(maschio o femmina). Riportiamo l’analisi di questa caratteristica:</w:t>
+        <w:t>(</w:t>
+      </w:r>
+      <w:r>
+        <w:rPr>
+          <w:rFonts w:ascii="Calibri" w:hAnsi="Calibri" w:cs="Calibri"/>
+          <w:sz w:val="32"/>
+          <w:szCs w:val="32"/>
+        </w:rPr>
+        <w:t xml:space="preserve">male o </w:t>
+      </w:r>
+      <w:proofErr w:type="spellStart"/>
+      <w:r>
+        <w:rPr>
+          <w:rFonts w:ascii="Calibri" w:hAnsi="Calibri" w:cs="Calibri"/>
+          <w:sz w:val="32"/>
+          <w:szCs w:val="32"/>
+        </w:rPr>
+        <w:t>female</w:t>
+      </w:r>
+      <w:proofErr w:type="spellEnd"/>
+      <w:r>
+        <w:rPr>
+          <w:rFonts w:ascii="Calibri" w:hAnsi="Calibri" w:cs="Calibri"/>
+          <w:sz w:val="32"/>
+          <w:szCs w:val="32"/>
+        </w:rPr>
+        <w:t>). Riportiamo l’analisi di questa caratteristica:</w:t>
       </w:r>
     </w:p>
     <w:p>
@@ -4350,6 +4487,82 @@
           <w:sz w:val="32"/>
           <w:szCs w:val="32"/>
         </w:rPr>
+        <w:t>:</w:t>
+      </w:r>
+    </w:p>
+    <w:p>
+      <w:pPr>
+        <w:pStyle w:val="Paragrafoelenco"/>
+        <w:numPr>
+          <w:ilvl w:val="2"/>
+          <w:numId w:val="15"/>
+        </w:numPr>
+        <w:rPr>
+          <w:rFonts w:ascii="Calibri" w:hAnsi="Calibri" w:cs="Calibri"/>
+          <w:b/>
+          <w:bCs/>
+          <w:sz w:val="32"/>
+          <w:szCs w:val="32"/>
+        </w:rPr>
+      </w:pPr>
+      <w:r>
+        <w:rPr>
+          <w:rFonts w:ascii="Calibri" w:hAnsi="Calibri" w:cs="Calibri"/>
+          <w:sz w:val="32"/>
+          <w:szCs w:val="32"/>
+        </w:rPr>
+        <w:t xml:space="preserve">contact with </w:t>
+      </w:r>
+      <w:proofErr w:type="spellStart"/>
+      <w:r>
+        <w:rPr>
+          <w:rFonts w:ascii="Calibri" w:hAnsi="Calibri" w:cs="Calibri"/>
+          <w:sz w:val="32"/>
+          <w:szCs w:val="32"/>
+        </w:rPr>
+        <w:t>confirmed</w:t>
+      </w:r>
+      <w:proofErr w:type="spellEnd"/>
+      <w:r>
+        <w:rPr>
+          <w:rFonts w:ascii="Calibri" w:hAnsi="Calibri" w:cs="Calibri"/>
+          <w:sz w:val="32"/>
+          <w:szCs w:val="32"/>
+        </w:rPr>
+        <w:t xml:space="preserve"> indica che la persona ha avuto un contatto con una persona positiva;</w:t>
+      </w:r>
+    </w:p>
+    <w:p>
+      <w:pPr>
+        <w:pStyle w:val="Paragrafoelenco"/>
+        <w:numPr>
+          <w:ilvl w:val="2"/>
+          <w:numId w:val="15"/>
+        </w:numPr>
+        <w:rPr>
+          <w:rFonts w:ascii="Calibri" w:hAnsi="Calibri" w:cs="Calibri"/>
+          <w:b/>
+          <w:bCs/>
+          <w:sz w:val="32"/>
+          <w:szCs w:val="32"/>
+        </w:rPr>
+      </w:pPr>
+      <w:proofErr w:type="spellStart"/>
+      <w:r>
+        <w:rPr>
+          <w:rFonts w:ascii="Calibri" w:hAnsi="Calibri" w:cs="Calibri"/>
+          <w:sz w:val="32"/>
+          <w:szCs w:val="32"/>
+        </w:rPr>
+        <w:t>other</w:t>
+      </w:r>
+      <w:proofErr w:type="spellEnd"/>
+      <w:r>
+        <w:rPr>
+          <w:rFonts w:ascii="Calibri" w:hAnsi="Calibri" w:cs="Calibri"/>
+          <w:sz w:val="32"/>
+          <w:szCs w:val="32"/>
+        </w:rPr>
         <w:t xml:space="preserve"> </w:t>
       </w:r>
       <w:r>
@@ -4358,7 +4571,62 @@
           <w:sz w:val="32"/>
           <w:szCs w:val="32"/>
         </w:rPr>
-        <w:t>(contatto con un positivo, non lo so oppure non lo sai ma vieni da un viaggio dall’estero). Riportiamo l’analisi di questa caratteristica:</w:t>
+        <w:t>indica che la persona non è sicura di aver avuto contatti con positivi;</w:t>
+      </w:r>
+    </w:p>
+    <w:p>
+      <w:pPr>
+        <w:pStyle w:val="Paragrafoelenco"/>
+        <w:numPr>
+          <w:ilvl w:val="2"/>
+          <w:numId w:val="15"/>
+        </w:numPr>
+        <w:rPr>
+          <w:rFonts w:ascii="Calibri" w:hAnsi="Calibri" w:cs="Calibri"/>
+          <w:b/>
+          <w:bCs/>
+          <w:sz w:val="32"/>
+          <w:szCs w:val="32"/>
+        </w:rPr>
+      </w:pPr>
+      <w:proofErr w:type="spellStart"/>
+      <w:r>
+        <w:rPr>
+          <w:rFonts w:ascii="Calibri" w:hAnsi="Calibri" w:cs="Calibri"/>
+          <w:sz w:val="32"/>
+          <w:szCs w:val="32"/>
+        </w:rPr>
+        <w:t>above</w:t>
+      </w:r>
+      <w:proofErr w:type="spellEnd"/>
+      <w:r>
+        <w:rPr>
+          <w:rFonts w:ascii="Calibri" w:hAnsi="Calibri" w:cs="Calibri"/>
+          <w:sz w:val="32"/>
+          <w:szCs w:val="32"/>
+        </w:rPr>
+        <w:t xml:space="preserve"> indica che la persona non è sicura di aver avuto contatti con positivi ma torna da un viaggio all’estero.</w:t>
+      </w:r>
+    </w:p>
+    <w:p>
+      <w:pPr>
+        <w:pStyle w:val="Paragrafoelenco"/>
+        <w:ind w:left="2496"/>
+        <w:rPr>
+          <w:rFonts w:ascii="Calibri" w:hAnsi="Calibri" w:cs="Calibri"/>
+          <w:b/>
+          <w:bCs/>
+          <w:sz w:val="32"/>
+          <w:szCs w:val="32"/>
+        </w:rPr>
+      </w:pPr>
+      <w:r>
+        <w:rPr>
+          <w:rFonts w:ascii="Calibri" w:hAnsi="Calibri" w:cs="Calibri"/>
+          <w:sz w:val="32"/>
+          <w:szCs w:val="32"/>
+        </w:rPr>
+        <w:t>Riportiamo l’analisi di questa caratteristica:</w:t>
       </w:r>
     </w:p>
     <w:p>
@@ -4565,14 +4833,21 @@
           <w:sz w:val="32"/>
           <w:szCs w:val="32"/>
         </w:rPr>
-        <w:t xml:space="preserve"> Nel dataset non ci sono dati mancanti, </w:t>
-      </w:r>
-      <w:r>
-        <w:rPr>
-          <w:sz w:val="32"/>
-          <w:szCs w:val="32"/>
-        </w:rPr>
-        <w:t xml:space="preserve">in questo dataset la maggior parte dei dati sono rappresentati sulla stessa scala. </w:t>
+        <w:t xml:space="preserve"> Nel dataset non ci sono dati mancanti</w:t>
+      </w:r>
+      <w:r>
+        <w:rPr>
+          <w:sz w:val="32"/>
+          <w:szCs w:val="32"/>
+        </w:rPr>
+        <w:t xml:space="preserve"> e</w:t>
+      </w:r>
+      <w:r>
+        <w:rPr>
+          <w:sz w:val="32"/>
+          <w:szCs w:val="32"/>
+        </w:rPr>
+        <w:t xml:space="preserve"> la maggior parte dei dati sono rappresentati sulla stessa scala. </w:t>
       </w:r>
       <w:r>
         <w:rPr>
@@ -4639,7 +4914,15 @@
           <w:sz w:val="32"/>
           <w:szCs w:val="32"/>
         </w:rPr>
-        <w:t xml:space="preserve"> nella fase di data </w:t>
+        <w:t xml:space="preserve"> nella fase di </w:t>
+      </w:r>
+      <w:r>
+        <w:rPr>
+          <w:sz w:val="32"/>
+          <w:szCs w:val="32"/>
+        </w:rPr>
+        <w:lastRenderedPageBreak/>
+        <w:t xml:space="preserve">data </w:t>
       </w:r>
       <w:proofErr w:type="spellStart"/>
       <w:r>
@@ -4671,6 +4954,22 @@
           <w:sz w:val="32"/>
           <w:szCs w:val="32"/>
         </w:rPr>
+        <w:t xml:space="preserve"> e </w:t>
+      </w:r>
+      <w:proofErr w:type="spellStart"/>
+      <w:r>
+        <w:rPr>
+          <w:sz w:val="32"/>
+          <w:szCs w:val="32"/>
+        </w:rPr>
+        <w:t>test_indication</w:t>
+      </w:r>
+      <w:proofErr w:type="spellEnd"/>
+      <w:r>
+        <w:rPr>
+          <w:sz w:val="32"/>
+          <w:szCs w:val="32"/>
+        </w:rPr>
         <w:t xml:space="preserve"> </w:t>
       </w:r>
       <w:r>
@@ -4678,37 +4977,28 @@
           <w:sz w:val="32"/>
           <w:szCs w:val="32"/>
         </w:rPr>
-        <w:t xml:space="preserve">ha un formato e una scala diversa da tutte le altre </w:t>
-      </w:r>
-      <w:r>
-        <w:rPr>
-          <w:sz w:val="32"/>
-          <w:szCs w:val="32"/>
-        </w:rPr>
-        <w:t xml:space="preserve">caratteristiche, mentre, </w:t>
-      </w:r>
-      <w:proofErr w:type="spellStart"/>
-      <w:r>
-        <w:rPr>
-          <w:sz w:val="32"/>
-          <w:szCs w:val="32"/>
-        </w:rPr>
-        <w:t>test</w:t>
-      </w:r>
-      <w:r>
-        <w:rPr>
-          <w:sz w:val="32"/>
-          <w:szCs w:val="32"/>
-        </w:rPr>
-        <w:t>_indication</w:t>
-      </w:r>
-      <w:proofErr w:type="spellEnd"/>
-      <w:r>
-        <w:rPr>
-          <w:sz w:val="32"/>
-          <w:szCs w:val="32"/>
-        </w:rPr>
-        <w:t xml:space="preserve"> per la sua rappresentazione in scala.</w:t>
+        <w:t>ha</w:t>
+      </w:r>
+      <w:r>
+        <w:rPr>
+          <w:sz w:val="32"/>
+          <w:szCs w:val="32"/>
+        </w:rPr>
+        <w:t>nno</w:t>
+      </w:r>
+      <w:r>
+        <w:rPr>
+          <w:sz w:val="32"/>
+          <w:szCs w:val="32"/>
+        </w:rPr>
+        <w:t xml:space="preserve"> un formato e una scala diversa</w:t>
+      </w:r>
+      <w:r>
+        <w:rPr>
+          <w:sz w:val="32"/>
+          <w:szCs w:val="32"/>
+        </w:rPr>
+        <w:t>.</w:t>
       </w:r>
       <w:r>
         <w:rPr>
@@ -4772,18 +5062,6 @@
           <w:szCs w:val="32"/>
         </w:rPr>
       </w:pPr>
-    </w:p>
-    <w:p>
-      <w:pPr>
-        <w:pStyle w:val="Paragrafoelenco"/>
-        <w:ind w:left="1440"/>
-        <w:rPr>
-          <w:b/>
-          <w:bCs/>
-          <w:sz w:val="32"/>
-          <w:szCs w:val="32"/>
-        </w:rPr>
-      </w:pPr>
       <w:r>
         <w:rPr>
           <w:noProof/>
@@ -4791,15 +5069,14 @@
           <w:szCs w:val="32"/>
           <w:lang w:eastAsia="it-IT"/>
         </w:rPr>
-        <w:lastRenderedPageBreak/>
         <w:drawing>
-          <wp:anchor distT="0" distB="0" distL="114300" distR="114300" simplePos="0" relativeHeight="251669504" behindDoc="1" locked="0" layoutInCell="1" allowOverlap="1" wp14:anchorId="469EBD3E" wp14:editId="64C4ED34">
+          <wp:anchor distT="0" distB="0" distL="114300" distR="114300" simplePos="0" relativeHeight="251669504" behindDoc="1" locked="0" layoutInCell="1" allowOverlap="1" wp14:anchorId="469EBD3E" wp14:editId="3290FD48">
             <wp:simplePos x="0" y="0"/>
-            <wp:positionH relativeFrom="column">
-              <wp:posOffset>11430</wp:posOffset>
+            <wp:positionH relativeFrom="margin">
+              <wp:posOffset>15903</wp:posOffset>
             </wp:positionH>
             <wp:positionV relativeFrom="paragraph">
-              <wp:posOffset>-653305</wp:posOffset>
+              <wp:posOffset>35753</wp:posOffset>
             </wp:positionV>
             <wp:extent cx="6446741" cy="4659465"/>
             <wp:effectExtent l="0" t="0" r="0" b="8255"/>
@@ -4833,7 +5110,7 @@
                   <pic:spPr bwMode="auto">
                     <a:xfrm>
                       <a:off x="0" y="0"/>
-                      <a:ext cx="6466340" cy="4673630"/>
+                      <a:ext cx="6446741" cy="4659465"/>
                     </a:xfrm>
                     <a:prstGeom prst="rect">
                       <a:avLst/>
@@ -4937,6 +5214,18 @@
           <w:bCs/>
           <w:sz w:val="32"/>
           <w:szCs w:val="32"/>
+        </w:rPr>
+      </w:pPr>
+    </w:p>
+    <w:p>
+      <w:pPr>
+        <w:pStyle w:val="Paragrafoelenco"/>
+        <w:ind w:left="1440"/>
+        <w:rPr>
+          <w:b/>
+          <w:bCs/>
+          <w:sz w:val="32"/>
+          <w:szCs w:val="32"/>
           <w:u w:val="single"/>
         </w:rPr>
       </w:pPr>
@@ -5036,6 +5325,162 @@
           <w:szCs w:val="32"/>
         </w:rPr>
       </w:pPr>
+    </w:p>
+    <w:p>
+      <w:pPr>
+        <w:pStyle w:val="Paragrafoelenco"/>
+        <w:ind w:left="1440"/>
+        <w:rPr>
+          <w:b/>
+          <w:bCs/>
+          <w:sz w:val="32"/>
+          <w:szCs w:val="32"/>
+        </w:rPr>
+      </w:pPr>
+    </w:p>
+    <w:p>
+      <w:pPr>
+        <w:pStyle w:val="Paragrafoelenco"/>
+        <w:ind w:left="1440"/>
+        <w:rPr>
+          <w:b/>
+          <w:bCs/>
+          <w:sz w:val="32"/>
+          <w:szCs w:val="32"/>
+        </w:rPr>
+      </w:pPr>
+    </w:p>
+    <w:p>
+      <w:pPr>
+        <w:pStyle w:val="Paragrafoelenco"/>
+        <w:ind w:left="1440"/>
+        <w:rPr>
+          <w:b/>
+          <w:bCs/>
+          <w:sz w:val="32"/>
+          <w:szCs w:val="32"/>
+        </w:rPr>
+      </w:pPr>
+    </w:p>
+    <w:p>
+      <w:pPr>
+        <w:pStyle w:val="Paragrafoelenco"/>
+        <w:ind w:left="1440"/>
+        <w:rPr>
+          <w:b/>
+          <w:bCs/>
+          <w:sz w:val="32"/>
+          <w:szCs w:val="32"/>
+        </w:rPr>
+      </w:pPr>
+    </w:p>
+    <w:p>
+      <w:pPr>
+        <w:pStyle w:val="Paragrafoelenco"/>
+        <w:ind w:left="1440"/>
+        <w:rPr>
+          <w:b/>
+          <w:bCs/>
+          <w:sz w:val="32"/>
+          <w:szCs w:val="32"/>
+        </w:rPr>
+      </w:pPr>
+    </w:p>
+    <w:p>
+      <w:pPr>
+        <w:pStyle w:val="Paragrafoelenco"/>
+        <w:ind w:left="1440"/>
+        <w:rPr>
+          <w:b/>
+          <w:bCs/>
+          <w:sz w:val="32"/>
+          <w:szCs w:val="32"/>
+        </w:rPr>
+      </w:pPr>
+    </w:p>
+    <w:p>
+      <w:pPr>
+        <w:pStyle w:val="Paragrafoelenco"/>
+        <w:ind w:left="1440"/>
+        <w:rPr>
+          <w:b/>
+          <w:bCs/>
+          <w:sz w:val="32"/>
+          <w:szCs w:val="32"/>
+        </w:rPr>
+      </w:pPr>
+    </w:p>
+    <w:p>
+      <w:pPr>
+        <w:pStyle w:val="Paragrafoelenco"/>
+        <w:ind w:left="1440"/>
+        <w:rPr>
+          <w:b/>
+          <w:bCs/>
+          <w:sz w:val="32"/>
+          <w:szCs w:val="32"/>
+        </w:rPr>
+      </w:pPr>
+    </w:p>
+    <w:p>
+      <w:pPr>
+        <w:pStyle w:val="Paragrafoelenco"/>
+        <w:ind w:left="1440"/>
+        <w:rPr>
+          <w:b/>
+          <w:bCs/>
+          <w:sz w:val="32"/>
+          <w:szCs w:val="32"/>
+        </w:rPr>
+      </w:pPr>
+    </w:p>
+    <w:p>
+      <w:pPr>
+        <w:pStyle w:val="Paragrafoelenco"/>
+        <w:ind w:left="1440"/>
+        <w:rPr>
+          <w:b/>
+          <w:bCs/>
+          <w:sz w:val="32"/>
+          <w:szCs w:val="32"/>
+        </w:rPr>
+      </w:pPr>
+    </w:p>
+    <w:p>
+      <w:pPr>
+        <w:pStyle w:val="Paragrafoelenco"/>
+        <w:ind w:left="1440"/>
+        <w:rPr>
+          <w:b/>
+          <w:bCs/>
+          <w:sz w:val="32"/>
+          <w:szCs w:val="32"/>
+        </w:rPr>
+      </w:pPr>
+    </w:p>
+    <w:p>
+      <w:pPr>
+        <w:pStyle w:val="Paragrafoelenco"/>
+        <w:ind w:left="1440"/>
+        <w:rPr>
+          <w:b/>
+          <w:bCs/>
+          <w:sz w:val="32"/>
+          <w:szCs w:val="32"/>
+        </w:rPr>
+      </w:pPr>
+    </w:p>
+    <w:p>
+      <w:pPr>
+        <w:pStyle w:val="Paragrafoelenco"/>
+        <w:ind w:left="1440"/>
+        <w:rPr>
+          <w:b/>
+          <w:bCs/>
+          <w:sz w:val="32"/>
+          <w:szCs w:val="32"/>
+        </w:rPr>
+      </w:pPr>
       <w:r>
         <w:rPr>
           <w:b/>
@@ -5045,17 +5490,18 @@
           <w:szCs w:val="32"/>
           <w:lang w:eastAsia="it-IT"/>
         </w:rPr>
+        <w:lastRenderedPageBreak/>
         <w:drawing>
-          <wp:anchor distT="0" distB="0" distL="114300" distR="114300" simplePos="0" relativeHeight="251670528" behindDoc="1" locked="0" layoutInCell="1" allowOverlap="1" wp14:anchorId="452F9C35" wp14:editId="2AE53B3F">
+          <wp:anchor distT="0" distB="0" distL="114300" distR="114300" simplePos="0" relativeHeight="251670528" behindDoc="1" locked="0" layoutInCell="1" allowOverlap="1" wp14:anchorId="452F9C35" wp14:editId="07A1F96B">
             <wp:simplePos x="0" y="0"/>
             <wp:positionH relativeFrom="margin">
-              <wp:align>left</wp:align>
+              <wp:posOffset>194310</wp:posOffset>
             </wp:positionH>
             <wp:positionV relativeFrom="paragraph">
-              <wp:posOffset>102318</wp:posOffset>
+              <wp:posOffset>-685110</wp:posOffset>
             </wp:positionV>
-            <wp:extent cx="6416702" cy="5469890"/>
-            <wp:effectExtent l="0" t="0" r="3175" b="0"/>
+            <wp:extent cx="5542059" cy="4724267"/>
+            <wp:effectExtent l="0" t="0" r="1905" b="635"/>
             <wp:wrapNone/>
             <wp:docPr id="15" name="Immagine 15"/>
             <wp:cNvGraphicFramePr>
@@ -5086,7 +5532,7 @@
                   <pic:spPr bwMode="auto">
                     <a:xfrm>
                       <a:off x="0" y="0"/>
-                      <a:ext cx="6416702" cy="5469890"/>
+                      <a:ext cx="5551525" cy="4732336"/>
                     </a:xfrm>
                     <a:prstGeom prst="rect">
                       <a:avLst/>
@@ -5292,30 +5738,6 @@
     <w:p>
       <w:pPr>
         <w:pStyle w:val="Paragrafoelenco"/>
-        <w:ind w:left="1440"/>
-        <w:rPr>
-          <w:b/>
-          <w:bCs/>
-          <w:sz w:val="32"/>
-          <w:szCs w:val="32"/>
-        </w:rPr>
-      </w:pPr>
-    </w:p>
-    <w:p>
-      <w:pPr>
-        <w:pStyle w:val="Paragrafoelenco"/>
-        <w:ind w:left="1440"/>
-        <w:rPr>
-          <w:b/>
-          <w:bCs/>
-          <w:sz w:val="32"/>
-          <w:szCs w:val="32"/>
-        </w:rPr>
-      </w:pPr>
-    </w:p>
-    <w:p>
-      <w:pPr>
-        <w:pStyle w:val="Paragrafoelenco"/>
         <w:numPr>
           <w:ilvl w:val="0"/>
           <w:numId w:val="5"/>
@@ -5334,7 +5756,6 @@
           <w:sz w:val="32"/>
           <w:szCs w:val="32"/>
         </w:rPr>
-        <w:lastRenderedPageBreak/>
         <w:t xml:space="preserve">Data </w:t>
       </w:r>
       <w:proofErr w:type="spellStart"/>
@@ -5373,7 +5794,6 @@
         <w:t xml:space="preserve">Data </w:t>
       </w:r>
       <w:proofErr w:type="spellStart"/>
-      <w:proofErr w:type="gramStart"/>
       <w:r>
         <w:rPr>
           <w:b/>
@@ -5383,6 +5803,7 @@
         </w:rPr>
         <w:t>Cleaning</w:t>
       </w:r>
+      <w:proofErr w:type="spellEnd"/>
       <w:r>
         <w:rPr>
           <w:b/>
@@ -5394,19 +5815,19 @@
       </w:r>
       <w:r>
         <w:rPr>
-          <w:sz w:val="32"/>
-          <w:szCs w:val="32"/>
-        </w:rPr>
-        <w:t>dalla</w:t>
-      </w:r>
-      <w:proofErr w:type="spellEnd"/>
-      <w:proofErr w:type="gramEnd"/>
-      <w:r>
-        <w:rPr>
-          <w:sz w:val="32"/>
-          <w:szCs w:val="32"/>
-        </w:rPr>
-        <w:t xml:space="preserve"> precedente analisi dei dati abbiamo notato che non ci sono dati mancanti (righe e/o colonne) o rumorosi e quindi non </w:t>
+          <w:b/>
+          <w:bCs/>
+          <w:sz w:val="32"/>
+          <w:szCs w:val="32"/>
+        </w:rPr>
+        <w:t xml:space="preserve"> </w:t>
+      </w:r>
+      <w:r>
+        <w:rPr>
+          <w:sz w:val="32"/>
+          <w:szCs w:val="32"/>
+        </w:rPr>
+        <w:t xml:space="preserve">dalla precedente analisi dei dati abbiamo notato che non ci sono dati mancanti (righe e/o colonne) o rumorosi e quindi non </w:t>
       </w:r>
       <w:r>
         <w:rPr>
@@ -5858,18 +6279,6 @@
           <w:szCs w:val="32"/>
         </w:rPr>
       </w:pPr>
-    </w:p>
-    <w:p>
-      <w:pPr>
-        <w:pStyle w:val="Paragrafoelenco"/>
-        <w:ind w:left="1440"/>
-        <w:rPr>
-          <w:b/>
-          <w:bCs/>
-          <w:sz w:val="32"/>
-          <w:szCs w:val="32"/>
-        </w:rPr>
-      </w:pPr>
       <w:r>
         <w:rPr>
           <w:b/>
@@ -5879,14 +6288,15 @@
           <w:szCs w:val="32"/>
           <w:lang w:eastAsia="it-IT"/>
         </w:rPr>
+        <w:lastRenderedPageBreak/>
         <w:drawing>
-          <wp:anchor distT="0" distB="0" distL="114300" distR="114300" simplePos="0" relativeHeight="251672576" behindDoc="1" locked="0" layoutInCell="1" allowOverlap="1" wp14:anchorId="5C56C82F" wp14:editId="40B094CC">
+          <wp:anchor distT="0" distB="0" distL="114300" distR="114300" simplePos="0" relativeHeight="251672576" behindDoc="1" locked="0" layoutInCell="1" allowOverlap="1" wp14:anchorId="5C56C82F" wp14:editId="3C38BC98">
             <wp:simplePos x="0" y="0"/>
             <wp:positionH relativeFrom="margin">
               <wp:align>center</wp:align>
             </wp:positionH>
             <wp:positionV relativeFrom="paragraph">
-              <wp:posOffset>166322</wp:posOffset>
+              <wp:posOffset>4334</wp:posOffset>
             </wp:positionV>
             <wp:extent cx="4163060" cy="4202430"/>
             <wp:effectExtent l="0" t="0" r="8890" b="7620"/>
@@ -6109,16 +6519,27 @@
         <w:pStyle w:val="Paragrafoelenco"/>
         <w:ind w:left="1440"/>
         <w:rPr>
-          <w:sz w:val="32"/>
-          <w:szCs w:val="32"/>
-        </w:rPr>
-      </w:pPr>
-      <w:r>
-        <w:rPr>
-          <w:sz w:val="32"/>
-          <w:szCs w:val="32"/>
-        </w:rPr>
-        <w:lastRenderedPageBreak/>
+          <w:b/>
+          <w:bCs/>
+          <w:sz w:val="32"/>
+          <w:szCs w:val="32"/>
+        </w:rPr>
+      </w:pPr>
+    </w:p>
+    <w:p>
+      <w:pPr>
+        <w:pStyle w:val="Paragrafoelenco"/>
+        <w:ind w:left="1440"/>
+        <w:rPr>
+          <w:sz w:val="32"/>
+          <w:szCs w:val="32"/>
+        </w:rPr>
+      </w:pPr>
+      <w:r>
+        <w:rPr>
+          <w:sz w:val="32"/>
+          <w:szCs w:val="32"/>
+        </w:rPr>
         <w:t xml:space="preserve">Come si può notare anche dalle immagini il dataset è sbilanciato. Per bilanciarlo </w:t>
       </w:r>
       <w:r>
@@ -6432,6 +6853,14 @@
     </w:p>
     <w:p>
       <w:pPr>
+        <w:rPr>
+          <w:sz w:val="32"/>
+          <w:szCs w:val="32"/>
+        </w:rPr>
+      </w:pPr>
+    </w:p>
+    <w:p>
+      <w:pPr>
         <w:pStyle w:val="Paragrafoelenco"/>
         <w:ind w:left="1440"/>
         <w:rPr>
@@ -6439,61 +6868,12 @@
           <w:szCs w:val="32"/>
         </w:rPr>
       </w:pPr>
-    </w:p>
-    <w:p>
-      <w:pPr>
-        <w:pStyle w:val="Paragrafoelenco"/>
-        <w:ind w:left="1440"/>
-        <w:rPr>
-          <w:sz w:val="32"/>
-          <w:szCs w:val="32"/>
-        </w:rPr>
-      </w:pPr>
-    </w:p>
-    <w:p>
-      <w:pPr>
-        <w:pStyle w:val="Paragrafoelenco"/>
-        <w:ind w:left="1440"/>
-        <w:rPr>
-          <w:sz w:val="32"/>
-          <w:szCs w:val="32"/>
-        </w:rPr>
-      </w:pPr>
-    </w:p>
-    <w:p>
-      <w:pPr>
-        <w:pStyle w:val="Paragrafoelenco"/>
-        <w:ind w:left="1440"/>
-        <w:rPr>
-          <w:sz w:val="32"/>
-          <w:szCs w:val="32"/>
-        </w:rPr>
-      </w:pPr>
-    </w:p>
-    <w:p>
-      <w:pPr>
-        <w:pStyle w:val="Paragrafoelenco"/>
-        <w:ind w:left="1440"/>
-        <w:rPr>
-          <w:sz w:val="32"/>
-          <w:szCs w:val="32"/>
-        </w:rPr>
-      </w:pPr>
-    </w:p>
-    <w:p>
-      <w:pPr>
-        <w:pStyle w:val="Paragrafoelenco"/>
-        <w:ind w:left="1440"/>
-        <w:rPr>
-          <w:sz w:val="32"/>
-          <w:szCs w:val="32"/>
-        </w:rPr>
-      </w:pPr>
-      <w:r>
-        <w:rPr>
-          <w:sz w:val="32"/>
-          <w:szCs w:val="32"/>
-        </w:rPr>
+      <w:r>
+        <w:rPr>
+          <w:sz w:val="32"/>
+          <w:szCs w:val="32"/>
+        </w:rPr>
+        <w:lastRenderedPageBreak/>
         <w:t>Con</w:t>
       </w:r>
       <w:r>
@@ -6768,7 +7148,6 @@
           <w:szCs w:val="32"/>
           <w:lang w:eastAsia="it-IT"/>
         </w:rPr>
-        <w:lastRenderedPageBreak/>
         <w:drawing>
           <wp:anchor distT="0" distB="0" distL="114300" distR="114300" simplePos="0" relativeHeight="251677696" behindDoc="1" locked="0" layoutInCell="1" allowOverlap="1" wp14:anchorId="3C5888C0" wp14:editId="27B650EF">
             <wp:simplePos x="0" y="0"/>
@@ -7025,16 +7404,6 @@
           <w:szCs w:val="32"/>
         </w:rPr>
       </w:pPr>
-    </w:p>
-    <w:p>
-      <w:pPr>
-        <w:pStyle w:val="Paragrafoelenco"/>
-        <w:ind w:left="1440"/>
-        <w:rPr>
-          <w:sz w:val="32"/>
-          <w:szCs w:val="32"/>
-        </w:rPr>
-      </w:pPr>
       <w:r>
         <w:rPr>
           <w:noProof/>
@@ -7043,16 +7412,16 @@
           <w:lang w:eastAsia="it-IT"/>
         </w:rPr>
         <w:drawing>
-          <wp:anchor distT="0" distB="0" distL="114300" distR="114300" simplePos="0" relativeHeight="251679744" behindDoc="1" locked="0" layoutInCell="1" allowOverlap="1" wp14:anchorId="72CAADDB" wp14:editId="7B20856B">
+          <wp:anchor distT="0" distB="0" distL="114300" distR="114300" simplePos="0" relativeHeight="251679744" behindDoc="1" locked="0" layoutInCell="1" allowOverlap="1" wp14:anchorId="72CAADDB" wp14:editId="5A51BD4E">
             <wp:simplePos x="0" y="0"/>
             <wp:positionH relativeFrom="column">
-              <wp:posOffset>246477</wp:posOffset>
+              <wp:posOffset>210213</wp:posOffset>
             </wp:positionH>
             <wp:positionV relativeFrom="paragraph">
-              <wp:posOffset>4445</wp:posOffset>
+              <wp:posOffset>67199</wp:posOffset>
             </wp:positionV>
-            <wp:extent cx="6120130" cy="2931160"/>
-            <wp:effectExtent l="0" t="0" r="0" b="2540"/>
+            <wp:extent cx="6120130" cy="3116911"/>
+            <wp:effectExtent l="0" t="0" r="0" b="7620"/>
             <wp:wrapNone/>
             <wp:docPr id="22" name="Immagine 22"/>
             <wp:cNvGraphicFramePr>
@@ -7080,7 +7449,7 @@
                   <pic:spPr>
                     <a:xfrm>
                       <a:off x="0" y="0"/>
-                      <a:ext cx="6120130" cy="2931160"/>
+                      <a:ext cx="6128482" cy="3121164"/>
                     </a:xfrm>
                     <a:prstGeom prst="rect">
                       <a:avLst/>
@@ -7089,6 +7458,9 @@
                 </pic:pic>
               </a:graphicData>
             </a:graphic>
+            <wp14:sizeRelV relativeFrom="margin">
+              <wp14:pctHeight>0</wp14:pctHeight>
+            </wp14:sizeRelV>
           </wp:anchor>
         </w:drawing>
       </w:r>
@@ -7155,6 +7527,14 @@
     </w:p>
     <w:p>
       <w:pPr>
+        <w:rPr>
+          <w:sz w:val="32"/>
+          <w:szCs w:val="32"/>
+        </w:rPr>
+      </w:pPr>
+    </w:p>
+    <w:p>
+      <w:pPr>
         <w:pStyle w:val="Paragrafoelenco"/>
         <w:ind w:left="1440"/>
         <w:rPr>
@@ -7172,61 +7552,12 @@
           <w:szCs w:val="32"/>
         </w:rPr>
       </w:pPr>
-    </w:p>
-    <w:p>
-      <w:pPr>
-        <w:pStyle w:val="Paragrafoelenco"/>
-        <w:ind w:left="1440"/>
-        <w:rPr>
-          <w:sz w:val="32"/>
-          <w:szCs w:val="32"/>
-        </w:rPr>
-      </w:pPr>
-    </w:p>
-    <w:p>
-      <w:pPr>
-        <w:pStyle w:val="Paragrafoelenco"/>
-        <w:ind w:left="1440"/>
-        <w:rPr>
-          <w:sz w:val="32"/>
-          <w:szCs w:val="32"/>
-        </w:rPr>
-      </w:pPr>
-    </w:p>
-    <w:p>
-      <w:pPr>
-        <w:pStyle w:val="Paragrafoelenco"/>
-        <w:ind w:left="1440"/>
-        <w:rPr>
-          <w:sz w:val="32"/>
-          <w:szCs w:val="32"/>
-        </w:rPr>
-      </w:pPr>
-    </w:p>
-    <w:p>
-      <w:pPr>
-        <w:pStyle w:val="Paragrafoelenco"/>
-        <w:ind w:left="1440"/>
-        <w:rPr>
-          <w:sz w:val="32"/>
-          <w:szCs w:val="32"/>
-        </w:rPr>
-      </w:pPr>
-    </w:p>
-    <w:p>
-      <w:pPr>
-        <w:pStyle w:val="Paragrafoelenco"/>
-        <w:ind w:left="1440"/>
-        <w:rPr>
-          <w:sz w:val="32"/>
-          <w:szCs w:val="32"/>
-        </w:rPr>
-      </w:pPr>
-      <w:r>
-        <w:rPr>
-          <w:sz w:val="32"/>
-          <w:szCs w:val="32"/>
-        </w:rPr>
+      <w:r>
+        <w:rPr>
+          <w:sz w:val="32"/>
+          <w:szCs w:val="32"/>
+        </w:rPr>
+        <w:lastRenderedPageBreak/>
         <w:t xml:space="preserve">Durante l’addestramento e il test del modello, verificheremo i risultati ottenuti </w:t>
       </w:r>
       <w:r>
@@ -7257,66 +7588,6 @@
         </w:rPr>
         <w:t>.</w:t>
       </w:r>
-    </w:p>
-    <w:p>
-      <w:pPr>
-        <w:pStyle w:val="Paragrafoelenco"/>
-        <w:ind w:left="1440"/>
-        <w:rPr>
-          <w:sz w:val="32"/>
-          <w:szCs w:val="32"/>
-        </w:rPr>
-      </w:pPr>
-    </w:p>
-    <w:p>
-      <w:pPr>
-        <w:pStyle w:val="Paragrafoelenco"/>
-        <w:ind w:left="1440"/>
-        <w:rPr>
-          <w:sz w:val="32"/>
-          <w:szCs w:val="32"/>
-        </w:rPr>
-      </w:pPr>
-    </w:p>
-    <w:p>
-      <w:pPr>
-        <w:pStyle w:val="Paragrafoelenco"/>
-        <w:ind w:left="1440"/>
-        <w:rPr>
-          <w:sz w:val="32"/>
-          <w:szCs w:val="32"/>
-        </w:rPr>
-      </w:pPr>
-    </w:p>
-    <w:p>
-      <w:pPr>
-        <w:pStyle w:val="Paragrafoelenco"/>
-        <w:ind w:left="1440"/>
-        <w:rPr>
-          <w:sz w:val="32"/>
-          <w:szCs w:val="32"/>
-        </w:rPr>
-      </w:pPr>
-    </w:p>
-    <w:p>
-      <w:pPr>
-        <w:pStyle w:val="Paragrafoelenco"/>
-        <w:ind w:left="1440"/>
-        <w:rPr>
-          <w:sz w:val="32"/>
-          <w:szCs w:val="32"/>
-        </w:rPr>
-      </w:pPr>
-    </w:p>
-    <w:p>
-      <w:pPr>
-        <w:pStyle w:val="Paragrafoelenco"/>
-        <w:ind w:left="1440"/>
-        <w:rPr>
-          <w:sz w:val="32"/>
-          <w:szCs w:val="32"/>
-        </w:rPr>
-      </w:pPr>
     </w:p>
     <w:p>
       <w:pPr>
@@ -8336,40 +8607,6 @@
     </w:p>
     <w:p>
       <w:pPr>
-        <w:pStyle w:val="Paragrafoelenco"/>
-        <w:ind w:left="1440"/>
-        <w:rPr>
-          <w:b/>
-          <w:bCs/>
-          <w:sz w:val="32"/>
-          <w:szCs w:val="32"/>
-        </w:rPr>
-      </w:pPr>
-    </w:p>
-    <w:p>
-      <w:pPr>
-        <w:pStyle w:val="Paragrafoelenco"/>
-        <w:ind w:left="1440"/>
-        <w:rPr>
-          <w:b/>
-          <w:bCs/>
-          <w:sz w:val="32"/>
-          <w:szCs w:val="32"/>
-        </w:rPr>
-      </w:pPr>
-    </w:p>
-    <w:p>
-      <w:pPr>
-        <w:rPr>
-          <w:b/>
-          <w:bCs/>
-          <w:sz w:val="32"/>
-          <w:szCs w:val="32"/>
-        </w:rPr>
-      </w:pPr>
-    </w:p>
-    <w:p>
-      <w:pPr>
         <w:rPr>
           <w:b/>
           <w:bCs/>
@@ -8399,6 +8636,7 @@
           <w:sz w:val="32"/>
           <w:szCs w:val="32"/>
         </w:rPr>
+        <w:lastRenderedPageBreak/>
         <w:t>Feature Engineering:</w:t>
       </w:r>
     </w:p>
@@ -9057,6 +9295,7 @@
           <w:sz w:val="32"/>
           <w:szCs w:val="32"/>
         </w:rPr>
+        <w:lastRenderedPageBreak/>
         <w:t xml:space="preserve">Data </w:t>
       </w:r>
       <w:proofErr w:type="spellStart"/>
@@ -9271,7 +9510,25 @@
           <w:sz w:val="32"/>
           <w:szCs w:val="32"/>
         </w:rPr>
-        <w:t xml:space="preserve"> del Decision </w:t>
+        <w:t xml:space="preserve"> del </w:t>
+      </w:r>
+      <w:proofErr w:type="spellStart"/>
+      <w:r>
+        <w:rPr>
+          <w:bCs/>
+          <w:sz w:val="32"/>
+          <w:szCs w:val="32"/>
+        </w:rPr>
+        <w:t>Decision</w:t>
+      </w:r>
+      <w:proofErr w:type="spellEnd"/>
+      <w:r>
+        <w:rPr>
+          <w:bCs/>
+          <w:sz w:val="32"/>
+          <w:szCs w:val="32"/>
+        </w:rPr>
+        <w:t xml:space="preserve"> </w:t>
       </w:r>
       <w:proofErr w:type="spellStart"/>
       <w:r>
@@ -9552,74 +9809,92 @@
           <w:sz w:val="32"/>
           <w:szCs w:val="32"/>
         </w:rPr>
+        <w:t xml:space="preserve">Report dei risultati del </w:t>
+      </w:r>
+      <w:proofErr w:type="spellStart"/>
+      <w:r>
+        <w:rPr>
+          <w:bCs/>
+          <w:sz w:val="32"/>
+          <w:szCs w:val="32"/>
+        </w:rPr>
+        <w:t>Decision</w:t>
+      </w:r>
+      <w:proofErr w:type="spellEnd"/>
+      <w:r>
+        <w:rPr>
+          <w:bCs/>
+          <w:sz w:val="32"/>
+          <w:szCs w:val="32"/>
+        </w:rPr>
+        <w:t xml:space="preserve"> </w:t>
+      </w:r>
+      <w:proofErr w:type="spellStart"/>
+      <w:r>
+        <w:rPr>
+          <w:bCs/>
+          <w:sz w:val="32"/>
+          <w:szCs w:val="32"/>
+        </w:rPr>
+        <w:t>Tree</w:t>
+      </w:r>
+      <w:proofErr w:type="spellEnd"/>
+      <w:r>
+        <w:rPr>
+          <w:bCs/>
+          <w:sz w:val="32"/>
+          <w:szCs w:val="32"/>
+        </w:rPr>
+        <w:t xml:space="preserve"> con data balancing e con feature </w:t>
+      </w:r>
+      <w:proofErr w:type="spellStart"/>
+      <w:r>
+        <w:rPr>
+          <w:bCs/>
+          <w:sz w:val="32"/>
+          <w:szCs w:val="32"/>
+        </w:rPr>
+        <w:t>selection</w:t>
+      </w:r>
+      <w:proofErr w:type="spellEnd"/>
+      <w:r>
+        <w:rPr>
+          <w:bCs/>
+          <w:sz w:val="32"/>
+          <w:szCs w:val="32"/>
+        </w:rPr>
+        <w:t>:</w:t>
+      </w:r>
+    </w:p>
+    <w:p>
+      <w:pPr>
+        <w:pStyle w:val="Paragrafoelenco"/>
+        <w:rPr>
+          <w:bCs/>
+          <w:sz w:val="32"/>
+          <w:szCs w:val="32"/>
+        </w:rPr>
+      </w:pPr>
+    </w:p>
+    <w:p>
+      <w:pPr>
+        <w:pStyle w:val="Paragrafoelenco"/>
+        <w:rPr>
+          <w:bCs/>
+          <w:sz w:val="32"/>
+          <w:szCs w:val="32"/>
+        </w:rPr>
+      </w:pPr>
+      <w:r>
+        <w:rPr>
+          <w:b/>
+          <w:bCs/>
+          <w:noProof/>
+          <w:sz w:val="32"/>
+          <w:szCs w:val="32"/>
+          <w:lang w:eastAsia="it-IT"/>
+        </w:rPr>
         <w:lastRenderedPageBreak/>
-        <w:t xml:space="preserve">Report dei risultati del Decision </w:t>
-      </w:r>
-      <w:proofErr w:type="spellStart"/>
-      <w:r>
-        <w:rPr>
-          <w:bCs/>
-          <w:sz w:val="32"/>
-          <w:szCs w:val="32"/>
-        </w:rPr>
-        <w:t>Tree</w:t>
-      </w:r>
-      <w:proofErr w:type="spellEnd"/>
-      <w:r>
-        <w:rPr>
-          <w:bCs/>
-          <w:sz w:val="32"/>
-          <w:szCs w:val="32"/>
-        </w:rPr>
-        <w:t xml:space="preserve"> con data balancing e con feature </w:t>
-      </w:r>
-      <w:proofErr w:type="spellStart"/>
-      <w:r>
-        <w:rPr>
-          <w:bCs/>
-          <w:sz w:val="32"/>
-          <w:szCs w:val="32"/>
-        </w:rPr>
-        <w:t>selection</w:t>
-      </w:r>
-      <w:proofErr w:type="spellEnd"/>
-      <w:r>
-        <w:rPr>
-          <w:bCs/>
-          <w:sz w:val="32"/>
-          <w:szCs w:val="32"/>
-        </w:rPr>
-        <w:t>:</w:t>
-      </w:r>
-    </w:p>
-    <w:p>
-      <w:pPr>
-        <w:pStyle w:val="Paragrafoelenco"/>
-        <w:rPr>
-          <w:bCs/>
-          <w:sz w:val="32"/>
-          <w:szCs w:val="32"/>
-        </w:rPr>
-      </w:pPr>
-    </w:p>
-    <w:p>
-      <w:pPr>
-        <w:pStyle w:val="Paragrafoelenco"/>
-        <w:rPr>
-          <w:bCs/>
-          <w:sz w:val="32"/>
-          <w:szCs w:val="32"/>
-        </w:rPr>
-      </w:pPr>
-      <w:r>
-        <w:rPr>
-          <w:b/>
-          <w:bCs/>
-          <w:noProof/>
-          <w:sz w:val="32"/>
-          <w:szCs w:val="32"/>
-          <w:lang w:eastAsia="it-IT"/>
-        </w:rPr>
         <w:drawing>
           <wp:anchor distT="0" distB="0" distL="114300" distR="114300" simplePos="0" relativeHeight="251686912" behindDoc="1" locked="0" layoutInCell="1" allowOverlap="1" wp14:anchorId="65F9A0C9" wp14:editId="6530C7B7">
             <wp:simplePos x="0" y="0"/>
@@ -9797,31 +10072,7 @@
           <w:sz w:val="32"/>
           <w:szCs w:val="32"/>
         </w:rPr>
-        <w:t xml:space="preserve"> </w:t>
-      </w:r>
-      <w:r>
-        <w:rPr>
-          <w:bCs/>
-          <w:sz w:val="32"/>
-          <w:szCs w:val="32"/>
-        </w:rPr>
-        <w:t>senza applicare</w:t>
-      </w:r>
-      <w:r>
-        <w:rPr>
-          <w:bCs/>
-          <w:sz w:val="32"/>
-          <w:szCs w:val="32"/>
-        </w:rPr>
-        <w:t xml:space="preserve"> data balancing</w:t>
-      </w:r>
-      <w:r>
-        <w:rPr>
-          <w:bCs/>
-          <w:sz w:val="32"/>
-          <w:szCs w:val="32"/>
-        </w:rPr>
-        <w:t xml:space="preserve"> </w:t>
+        <w:t xml:space="preserve"> senza applicare data balancing </w:t>
       </w:r>
       <w:r>
         <w:rPr>
@@ -10066,23 +10317,7 @@
           <w:sz w:val="32"/>
           <w:szCs w:val="32"/>
         </w:rPr>
-        <w:t xml:space="preserve"> senza applicare data balancing</w:t>
-      </w:r>
-      <w:r>
-        <w:rPr>
-          <w:bCs/>
-          <w:sz w:val="32"/>
-          <w:szCs w:val="32"/>
-        </w:rPr>
-        <w:t xml:space="preserve"> ma applicando </w:t>
-      </w:r>
-      <w:r>
-        <w:rPr>
-          <w:bCs/>
-          <w:sz w:val="32"/>
-          <w:szCs w:val="32"/>
-        </w:rPr>
-        <w:t xml:space="preserve">feature </w:t>
+        <w:t xml:space="preserve"> senza applicare data balancing ma applicando feature </w:t>
       </w:r>
       <w:proofErr w:type="spellStart"/>
       <w:r>
@@ -10349,6 +10584,7 @@
           <w:szCs w:val="32"/>
           <w:lang w:eastAsia="it-IT"/>
         </w:rPr>
+        <w:lastRenderedPageBreak/>
         <w:drawing>
           <wp:anchor distT="0" distB="0" distL="114300" distR="114300" simplePos="0" relativeHeight="251687936" behindDoc="1" locked="0" layoutInCell="1" allowOverlap="1" wp14:anchorId="66627D61" wp14:editId="4553D22B">
             <wp:simplePos x="0" y="0"/>
@@ -10949,6 +11185,7 @@
           <w:sz w:val="32"/>
           <w:szCs w:val="32"/>
         </w:rPr>
+        <w:lastRenderedPageBreak/>
         <w:drawing>
           <wp:anchor distT="0" distB="0" distL="114300" distR="114300" simplePos="0" relativeHeight="251693056" behindDoc="1" locked="0" layoutInCell="1" allowOverlap="1" wp14:anchorId="48F824F6" wp14:editId="1CC27A66">
             <wp:simplePos x="0" y="0"/>
@@ -11231,21 +11468,7 @@
           <w:sz w:val="32"/>
           <w:szCs w:val="32"/>
         </w:rPr>
-        <w:t xml:space="preserve">, mentre per le altre metriche otteniamo gli stessi esiti. </w:t>
-      </w:r>
-      <w:r>
-        <w:rPr>
-          <w:sz w:val="32"/>
-          <w:szCs w:val="32"/>
-        </w:rPr>
-        <w:t xml:space="preserve">È comunque da tener in considerazione che il nostro progetto tratta un problema di natura sbilanciato e </w:t>
-      </w:r>
-      <w:r>
-        <w:rPr>
-          <w:sz w:val="32"/>
-          <w:szCs w:val="32"/>
-        </w:rPr>
-        <w:t>anche applicando il balancing</w:t>
+        <w:t>, mentre per le altre metriche otteniamo gli stessi esiti. È comunque da tener in considerazione che il nostro progetto tratta un problema di natura sbilanciato e anche applicando il balancing</w:t>
       </w:r>
       <w:r>
         <w:rPr>
@@ -11273,21 +11496,7 @@
           <w:sz w:val="32"/>
           <w:szCs w:val="32"/>
         </w:rPr>
-        <w:t>più bravo a stabilire se una persona è negativa rispetto a stabilire se una persona è positiva. Q</w:t>
-      </w:r>
-      <w:r>
-        <w:rPr>
-          <w:sz w:val="32"/>
-          <w:szCs w:val="32"/>
-        </w:rPr>
-        <w:t xml:space="preserve">uindi </w:t>
-      </w:r>
-      <w:r>
-        <w:rPr>
-          <w:sz w:val="32"/>
-          <w:szCs w:val="32"/>
-        </w:rPr>
-        <w:t>non possiamo fidarci ciecamente delle metriche</w:t>
+        <w:t>più bravo a stabilire se una persona è negativa rispetto a stabilire se una persona è positiva. Quindi non possiamo fidarci ciecamente delle metriche</w:t>
       </w:r>
       <w:r>
         <w:rPr>
@@ -11535,35 +11744,7 @@
           <w:sz w:val="32"/>
           <w:szCs w:val="32"/>
         </w:rPr>
-        <w:t>, notiamo che il cambiamento degli esiti nell’</w:t>
-      </w:r>
-      <w:r>
-        <w:rPr>
-          <w:sz w:val="32"/>
-          <w:szCs w:val="32"/>
-        </w:rPr>
-        <w:t>applic</w:t>
-      </w:r>
-      <w:r>
-        <w:rPr>
-          <w:sz w:val="32"/>
-          <w:szCs w:val="32"/>
-        </w:rPr>
-        <w:t>are</w:t>
-      </w:r>
-      <w:r>
-        <w:rPr>
-          <w:sz w:val="32"/>
-          <w:szCs w:val="32"/>
-        </w:rPr>
-        <w:t xml:space="preserve"> o meno questa tecnica</w:t>
-      </w:r>
-      <w:r>
-        <w:rPr>
-          <w:sz w:val="32"/>
-          <w:szCs w:val="32"/>
-        </w:rPr>
-        <w:t xml:space="preserve"> non è significante poiché è minimo. </w:t>
+        <w:t xml:space="preserve">, notiamo che il cambiamento degli esiti nell’applicare o meno questa tecnica non è significante poiché è minimo. </w:t>
       </w:r>
       <w:r>
         <w:rPr>
@@ -11577,7 +11758,69 @@
           <w:sz w:val="32"/>
           <w:szCs w:val="32"/>
         </w:rPr>
-        <w:t xml:space="preserve"> la feature eliminata (gender) non è molto rilevante per la predizione che </w:t>
+        <w:t xml:space="preserve"> la feature eliminata (gender) non è molto rilevante per la predizione che deve effettuare il modello</w:t>
+      </w:r>
+      <w:r>
+        <w:rPr>
+          <w:sz w:val="32"/>
+          <w:szCs w:val="32"/>
+        </w:rPr>
+        <w:t>.</w:t>
+      </w:r>
+      <w:r>
+        <w:rPr>
+          <w:sz w:val="32"/>
+          <w:szCs w:val="32"/>
+        </w:rPr>
+        <w:t xml:space="preserve"> Ovviamente se vogliamo avere una maggiore velocità di apprendimento del modello dobbiamo applicare la tecnica di feature </w:t>
+      </w:r>
+      <w:proofErr w:type="spellStart"/>
+      <w:r>
+        <w:rPr>
+          <w:sz w:val="32"/>
+          <w:szCs w:val="32"/>
+        </w:rPr>
+        <w:t>selection</w:t>
+      </w:r>
+      <w:proofErr w:type="spellEnd"/>
+      <w:r>
+        <w:rPr>
+          <w:sz w:val="32"/>
+          <w:szCs w:val="32"/>
+        </w:rPr>
+        <w:t xml:space="preserve"> anche se la differenza è lieve. Quindi per il problema in analisi conviene applicare come classificatore il </w:t>
+      </w:r>
+      <w:proofErr w:type="spellStart"/>
+      <w:r>
+        <w:rPr>
+          <w:sz w:val="32"/>
+          <w:szCs w:val="32"/>
+        </w:rPr>
+        <w:t>Decision</w:t>
+      </w:r>
+      <w:proofErr w:type="spellEnd"/>
+      <w:r>
+        <w:rPr>
+          <w:sz w:val="32"/>
+          <w:szCs w:val="32"/>
+        </w:rPr>
+        <w:t xml:space="preserve"> </w:t>
+      </w:r>
+      <w:proofErr w:type="spellStart"/>
+      <w:r>
+        <w:rPr>
+          <w:sz w:val="32"/>
+          <w:szCs w:val="32"/>
+        </w:rPr>
+        <w:t>Tree</w:t>
+      </w:r>
+      <w:proofErr w:type="spellEnd"/>
+      <w:r>
+        <w:rPr>
+          <w:sz w:val="32"/>
+          <w:szCs w:val="32"/>
+        </w:rPr>
+        <w:t xml:space="preserve"> con la </w:t>
       </w:r>
       <w:r>
         <w:rPr>
@@ -11585,8 +11828,17 @@
           <w:szCs w:val="32"/>
         </w:rPr>
         <w:lastRenderedPageBreak/>
-        <w:t>deve effettuare il modello</w:t>
-      </w:r>
+        <w:t xml:space="preserve">seguente configurazione: applicando sia data balancing e sia feature </w:t>
+      </w:r>
+      <w:proofErr w:type="spellStart"/>
+      <w:r>
+        <w:rPr>
+          <w:sz w:val="32"/>
+          <w:szCs w:val="32"/>
+        </w:rPr>
+        <w:t>selection</w:t>
+      </w:r>
+      <w:proofErr w:type="spellEnd"/>
       <w:r>
         <w:rPr>
           <w:sz w:val="32"/>
@@ -11599,7 +11851,23 @@
           <w:sz w:val="32"/>
           <w:szCs w:val="32"/>
         </w:rPr>
-        <w:t xml:space="preserve"> Ovviamente se vogliamo avere una maggiore velocità di apprendimento del modello dobbiamo applicare la tecnica di feature </w:t>
+        <w:t xml:space="preserve"> </w:t>
+      </w:r>
+      <w:proofErr w:type="gramStart"/>
+      <w:r>
+        <w:rPr>
+          <w:sz w:val="32"/>
+          <w:szCs w:val="32"/>
+        </w:rPr>
+        <w:t>Inoltre</w:t>
+      </w:r>
+      <w:proofErr w:type="gramEnd"/>
+      <w:r>
+        <w:rPr>
+          <w:sz w:val="32"/>
+          <w:szCs w:val="32"/>
+        </w:rPr>
+        <w:t xml:space="preserve"> il nostro progetto rispetta i business success </w:t>
       </w:r>
       <w:proofErr w:type="spellStart"/>
       <w:r>
@@ -11607,7 +11875,7 @@
           <w:sz w:val="32"/>
           <w:szCs w:val="32"/>
         </w:rPr>
-        <w:t>selection</w:t>
+        <w:t>criteria</w:t>
       </w:r>
       <w:proofErr w:type="spellEnd"/>
       <w:r>
@@ -11615,7 +11883,7 @@
           <w:sz w:val="32"/>
           <w:szCs w:val="32"/>
         </w:rPr>
-        <w:t xml:space="preserve"> anche se la differenza è lieve. Quindi per il problema in analisi conviene applicare come classificatore il </w:t>
+        <w:t xml:space="preserve"> in quanto bisogna avere almeno il 50% di </w:t>
       </w:r>
       <w:proofErr w:type="spellStart"/>
       <w:r>
@@ -11623,7 +11891,7 @@
           <w:sz w:val="32"/>
           <w:szCs w:val="32"/>
         </w:rPr>
-        <w:t>Decision</w:t>
+        <w:t>accuracy</w:t>
       </w:r>
       <w:proofErr w:type="spellEnd"/>
       <w:r>
@@ -11631,93 +11899,6 @@
           <w:sz w:val="32"/>
           <w:szCs w:val="32"/>
         </w:rPr>
-        <w:t xml:space="preserve"> </w:t>
-      </w:r>
-      <w:proofErr w:type="spellStart"/>
-      <w:r>
-        <w:rPr>
-          <w:sz w:val="32"/>
-          <w:szCs w:val="32"/>
-        </w:rPr>
-        <w:t>Tree</w:t>
-      </w:r>
-      <w:proofErr w:type="spellEnd"/>
-      <w:r>
-        <w:rPr>
-          <w:sz w:val="32"/>
-          <w:szCs w:val="32"/>
-        </w:rPr>
-        <w:t xml:space="preserve"> con la seguente configurazione: applicando sia data balancing e sia feature </w:t>
-      </w:r>
-      <w:proofErr w:type="spellStart"/>
-      <w:r>
-        <w:rPr>
-          <w:sz w:val="32"/>
-          <w:szCs w:val="32"/>
-        </w:rPr>
-        <w:t>selection</w:t>
-      </w:r>
-      <w:proofErr w:type="spellEnd"/>
-      <w:r>
-        <w:rPr>
-          <w:sz w:val="32"/>
-          <w:szCs w:val="32"/>
-        </w:rPr>
-        <w:t>.</w:t>
-      </w:r>
-      <w:r>
-        <w:rPr>
-          <w:sz w:val="32"/>
-          <w:szCs w:val="32"/>
-        </w:rPr>
-        <w:t xml:space="preserve"> </w:t>
-      </w:r>
-      <w:proofErr w:type="gramStart"/>
-      <w:r>
-        <w:rPr>
-          <w:sz w:val="32"/>
-          <w:szCs w:val="32"/>
-        </w:rPr>
-        <w:t>Inoltre</w:t>
-      </w:r>
-      <w:proofErr w:type="gramEnd"/>
-      <w:r>
-        <w:rPr>
-          <w:sz w:val="32"/>
-          <w:szCs w:val="32"/>
-        </w:rPr>
-        <w:t xml:space="preserve"> il nostro progetto rispetta i business success </w:t>
-      </w:r>
-      <w:proofErr w:type="spellStart"/>
-      <w:r>
-        <w:rPr>
-          <w:sz w:val="32"/>
-          <w:szCs w:val="32"/>
-        </w:rPr>
-        <w:t>criteria</w:t>
-      </w:r>
-      <w:proofErr w:type="spellEnd"/>
-      <w:r>
-        <w:rPr>
-          <w:sz w:val="32"/>
-          <w:szCs w:val="32"/>
-        </w:rPr>
-        <w:t xml:space="preserve"> in quanto bisogna avere almeno il 50% di </w:t>
-      </w:r>
-      <w:proofErr w:type="spellStart"/>
-      <w:r>
-        <w:rPr>
-          <w:sz w:val="32"/>
-          <w:szCs w:val="32"/>
-        </w:rPr>
-        <w:t>accuracy</w:t>
-      </w:r>
-      <w:proofErr w:type="spellEnd"/>
-      <w:r>
-        <w:rPr>
-          <w:sz w:val="32"/>
-          <w:szCs w:val="32"/>
-        </w:rPr>
         <w:t xml:space="preserve"> ma </w:t>
       </w:r>
       <w:r>
@@ -11725,7 +11906,7 @@
           <w:sz w:val="32"/>
           <w:szCs w:val="32"/>
         </w:rPr>
-        <w:t xml:space="preserve">non viene richiesto che il modello abbiamo una certa velocità e quindi potremmo scegliere una delle due configurazioni (applicando feature </w:t>
+        <w:t xml:space="preserve">non viene richiesto che il modello abbia una certa velocità e quindi potremmo scegliere una delle due configurazioni (applicando feature </w:t>
       </w:r>
       <w:proofErr w:type="spellStart"/>
       <w:r>
@@ -11983,7 +12164,7 @@
         <w:rFonts w:ascii="Courier New" w:hAnsi="Courier New" w:cs="Courier New" w:hint="default"/>
       </w:rPr>
     </w:lvl>
-    <w:lvl w:ilvl="2" w:tplc="04100005" w:tentative="1">
+    <w:lvl w:ilvl="2" w:tplc="04100005">
       <w:start w:val="1"/>
       <w:numFmt w:val="bullet"/>
       <w:lvlText w:val=""/>
@@ -13835,6 +14016,7 @@
     <w:lsdException w:name="HTML Sample" w:semiHidden="1" w:unhideWhenUsed="1"/>
     <w:lsdException w:name="HTML Typewriter" w:semiHidden="1" w:unhideWhenUsed="1"/>
     <w:lsdException w:name="HTML Variable" w:semiHidden="1" w:unhideWhenUsed="1"/>
+    <w:lsdException w:name="Normal Table" w:semiHidden="1" w:unhideWhenUsed="1"/>
     <w:lsdException w:name="annotation subject" w:semiHidden="1" w:unhideWhenUsed="1"/>
     <w:lsdException w:name="No List" w:semiHidden="1" w:unhideWhenUsed="1"/>
     <w:lsdException w:name="Outline List 1" w:semiHidden="1" w:unhideWhenUsed="1"/>
@@ -13877,8 +14059,11 @@
     <w:lsdException w:name="Table Contemporary" w:semiHidden="1" w:unhideWhenUsed="1"/>
     <w:lsdException w:name="Table Elegant" w:semiHidden="1" w:unhideWhenUsed="1"/>
     <w:lsdException w:name="Table Professional" w:semiHidden="1" w:unhideWhenUsed="1"/>
+    <w:lsdException w:name="Table Subtle 1" w:semiHidden="1" w:unhideWhenUsed="1"/>
     <w:lsdException w:name="Table Subtle 2" w:semiHidden="1" w:unhideWhenUsed="1"/>
     <w:lsdException w:name="Table Web 1" w:semiHidden="1" w:unhideWhenUsed="1"/>
+    <w:lsdException w:name="Table Web 2" w:semiHidden="1" w:unhideWhenUsed="1"/>
+    <w:lsdException w:name="Table Web 3" w:semiHidden="1" w:unhideWhenUsed="1"/>
     <w:lsdException w:name="Balloon Text" w:semiHidden="1" w:unhideWhenUsed="1"/>
     <w:lsdException w:name="Table Grid" w:uiPriority="39"/>
     <w:lsdException w:name="Table Theme" w:semiHidden="1" w:unhideWhenUsed="1"/>

</xml_diff>

<commit_message>
aggiunto plot confusion matrix
</commit_message>
<xml_diff>
--- a/Documentazione/SAARF-19.docx
+++ b/Documentazione/SAARF-19.docx
@@ -2445,21 +2445,12 @@
         </w:rPr>
         <w:t xml:space="preserve">test. </w:t>
       </w:r>
-      <w:proofErr w:type="gramStart"/>
-      <w:r>
-        <w:rPr>
-          <w:sz w:val="32"/>
-          <w:szCs w:val="32"/>
-        </w:rPr>
-        <w:t>La</w:t>
-      </w:r>
-      <w:proofErr w:type="gramEnd"/>
-      <w:r>
-        <w:rPr>
-          <w:sz w:val="32"/>
-          <w:szCs w:val="32"/>
-        </w:rPr>
-        <w:t xml:space="preserve"> data è </w:t>
+      <w:r>
+        <w:rPr>
+          <w:sz w:val="32"/>
+          <w:szCs w:val="32"/>
+        </w:rPr>
+        <w:t xml:space="preserve">La data è </w:t>
       </w:r>
       <w:r>
         <w:rPr>
@@ -5827,7 +5818,7 @@
           <w:sz w:val="32"/>
           <w:szCs w:val="32"/>
         </w:rPr>
-        <w:t xml:space="preserve">dalla precedente analisi dei dati abbiamo notato che non ci sono dati mancanti (righe e/o colonne) o rumorosi e quindi non </w:t>
+        <w:t xml:space="preserve">dalla precedente analisi dei dati abbiamo notato che non ci sono dati mancanti o rumorosi e quindi non </w:t>
       </w:r>
       <w:r>
         <w:rPr>
@@ -6279,6 +6270,18 @@
           <w:szCs w:val="32"/>
         </w:rPr>
       </w:pPr>
+    </w:p>
+    <w:p>
+      <w:pPr>
+        <w:pStyle w:val="Paragrafoelenco"/>
+        <w:ind w:left="1440"/>
+        <w:rPr>
+          <w:b/>
+          <w:bCs/>
+          <w:sz w:val="32"/>
+          <w:szCs w:val="32"/>
+        </w:rPr>
+      </w:pPr>
       <w:r>
         <w:rPr>
           <w:b/>
@@ -6290,13 +6293,13 @@
         </w:rPr>
         <w:lastRenderedPageBreak/>
         <w:drawing>
-          <wp:anchor distT="0" distB="0" distL="114300" distR="114300" simplePos="0" relativeHeight="251672576" behindDoc="1" locked="0" layoutInCell="1" allowOverlap="1" wp14:anchorId="5C56C82F" wp14:editId="3C38BC98">
+          <wp:anchor distT="0" distB="0" distL="114300" distR="114300" simplePos="0" relativeHeight="251672576" behindDoc="1" locked="0" layoutInCell="1" allowOverlap="1" wp14:anchorId="5C56C82F" wp14:editId="34C1BA75">
             <wp:simplePos x="0" y="0"/>
             <wp:positionH relativeFrom="margin">
-              <wp:align>center</wp:align>
+              <wp:posOffset>823015</wp:posOffset>
             </wp:positionH>
             <wp:positionV relativeFrom="paragraph">
-              <wp:posOffset>4334</wp:posOffset>
+              <wp:posOffset>-788725</wp:posOffset>
             </wp:positionV>
             <wp:extent cx="4163060" cy="4202430"/>
             <wp:effectExtent l="0" t="0" r="8890" b="7620"/>
@@ -6519,28 +6522,30 @@
         <w:pStyle w:val="Paragrafoelenco"/>
         <w:ind w:left="1440"/>
         <w:rPr>
-          <w:b/>
-          <w:bCs/>
-          <w:sz w:val="32"/>
-          <w:szCs w:val="32"/>
-        </w:rPr>
-      </w:pPr>
-    </w:p>
-    <w:p>
-      <w:pPr>
-        <w:pStyle w:val="Paragrafoelenco"/>
-        <w:ind w:left="1440"/>
-        <w:rPr>
-          <w:sz w:val="32"/>
-          <w:szCs w:val="32"/>
-        </w:rPr>
-      </w:pPr>
-      <w:r>
-        <w:rPr>
-          <w:sz w:val="32"/>
-          <w:szCs w:val="32"/>
-        </w:rPr>
-        <w:t xml:space="preserve">Come si può notare anche dalle immagini il dataset è sbilanciato. Per bilanciarlo </w:t>
+          <w:sz w:val="32"/>
+          <w:szCs w:val="32"/>
+        </w:rPr>
+      </w:pPr>
+      <w:r>
+        <w:rPr>
+          <w:sz w:val="32"/>
+          <w:szCs w:val="32"/>
+        </w:rPr>
+        <w:t>Per bilanciar</w:t>
+      </w:r>
+      <w:r>
+        <w:rPr>
+          <w:sz w:val="32"/>
+          <w:szCs w:val="32"/>
+        </w:rPr>
+        <w:t>e il dataset</w:t>
+      </w:r>
+      <w:r>
+        <w:rPr>
+          <w:sz w:val="32"/>
+          <w:szCs w:val="32"/>
+        </w:rPr>
+        <w:t xml:space="preserve"> </w:t>
       </w:r>
       <w:r>
         <w:rPr>
@@ -6554,7 +6559,14 @@
           <w:sz w:val="32"/>
           <w:szCs w:val="32"/>
         </w:rPr>
-        <w:t xml:space="preserve"> la tecnica di </w:t>
+        <w:t xml:space="preserve"> la tecnica di</w:t>
+      </w:r>
+      <w:r>
+        <w:rPr>
+          <w:sz w:val="32"/>
+          <w:szCs w:val="32"/>
+        </w:rPr>
+        <w:t xml:space="preserve"> </w:t>
       </w:r>
       <w:proofErr w:type="spellStart"/>
       <w:r>
@@ -6873,7 +6885,6 @@
           <w:sz w:val="32"/>
           <w:szCs w:val="32"/>
         </w:rPr>
-        <w:lastRenderedPageBreak/>
         <w:t>Con</w:t>
       </w:r>
       <w:r>
@@ -6902,6 +6913,7 @@
           <w:sz w:val="32"/>
           <w:szCs w:val="32"/>
         </w:rPr>
+        <w:lastRenderedPageBreak/>
         <w:t>X_train</w:t>
       </w:r>
       <w:proofErr w:type="spellEnd"/>
@@ -7039,6 +7051,13 @@
           <w:szCs w:val="32"/>
         </w:rPr>
         <w:t xml:space="preserve"> utilizzato per effettuare </w:t>
+      </w:r>
+      <w:r>
+        <w:rPr>
+          <w:sz w:val="32"/>
+          <w:szCs w:val="32"/>
+        </w:rPr>
+        <w:t>l’</w:t>
       </w:r>
       <w:proofErr w:type="spellStart"/>
       <w:r>
@@ -7835,6 +7854,14 @@
         <w:t>Test_date</w:t>
       </w:r>
       <w:proofErr w:type="spellEnd"/>
+      <w:r>
+        <w:rPr>
+          <w:bCs/>
+          <w:sz w:val="32"/>
+          <w:szCs w:val="32"/>
+        </w:rPr>
+        <w:t xml:space="preserve"> (le date comprese tra gennaio e maggio e da ottobre a dicembre le abbiamo sostituite con 1 mentre le date da giugno ad agosto con 0)</w:t>
+      </w:r>
     </w:p>
     <w:p>
       <w:pPr>
@@ -8019,78 +8046,6 @@
           <w:szCs w:val="32"/>
         </w:rPr>
       </w:pPr>
-    </w:p>
-    <w:p>
-      <w:pPr>
-        <w:pStyle w:val="Paragrafoelenco"/>
-        <w:ind w:left="2160"/>
-        <w:rPr>
-          <w:b/>
-          <w:bCs/>
-          <w:sz w:val="32"/>
-          <w:szCs w:val="32"/>
-        </w:rPr>
-      </w:pPr>
-    </w:p>
-    <w:p>
-      <w:pPr>
-        <w:pStyle w:val="Paragrafoelenco"/>
-        <w:ind w:left="2160"/>
-        <w:rPr>
-          <w:b/>
-          <w:bCs/>
-          <w:sz w:val="32"/>
-          <w:szCs w:val="32"/>
-        </w:rPr>
-      </w:pPr>
-    </w:p>
-    <w:p>
-      <w:pPr>
-        <w:pStyle w:val="Paragrafoelenco"/>
-        <w:ind w:left="2160"/>
-        <w:rPr>
-          <w:b/>
-          <w:bCs/>
-          <w:sz w:val="32"/>
-          <w:szCs w:val="32"/>
-        </w:rPr>
-      </w:pPr>
-    </w:p>
-    <w:p>
-      <w:pPr>
-        <w:pStyle w:val="Paragrafoelenco"/>
-        <w:ind w:left="2160"/>
-        <w:rPr>
-          <w:b/>
-          <w:bCs/>
-          <w:sz w:val="32"/>
-          <w:szCs w:val="32"/>
-        </w:rPr>
-      </w:pPr>
-    </w:p>
-    <w:p>
-      <w:pPr>
-        <w:pStyle w:val="Paragrafoelenco"/>
-        <w:ind w:left="2160"/>
-        <w:rPr>
-          <w:b/>
-          <w:bCs/>
-          <w:sz w:val="32"/>
-          <w:szCs w:val="32"/>
-        </w:rPr>
-      </w:pPr>
-    </w:p>
-    <w:p>
-      <w:pPr>
-        <w:pStyle w:val="Paragrafoelenco"/>
-        <w:ind w:left="2160"/>
-        <w:rPr>
-          <w:b/>
-          <w:bCs/>
-          <w:sz w:val="32"/>
-          <w:szCs w:val="32"/>
-        </w:rPr>
-      </w:pPr>
       <w:r>
         <w:rPr>
           <w:b/>
@@ -8100,14 +8055,15 @@
           <w:szCs w:val="32"/>
           <w:lang w:eastAsia="it-IT"/>
         </w:rPr>
+        <w:lastRenderedPageBreak/>
         <w:drawing>
-          <wp:anchor distT="0" distB="0" distL="114300" distR="114300" simplePos="0" relativeHeight="251680768" behindDoc="1" locked="0" layoutInCell="1" allowOverlap="1" wp14:anchorId="7DCA284D" wp14:editId="3342928E">
+          <wp:anchor distT="0" distB="0" distL="114300" distR="114300" simplePos="0" relativeHeight="251680768" behindDoc="1" locked="0" layoutInCell="1" allowOverlap="1" wp14:anchorId="7DCA284D" wp14:editId="1E3099AB">
             <wp:simplePos x="0" y="0"/>
             <wp:positionH relativeFrom="column">
-              <wp:posOffset>-26205</wp:posOffset>
+              <wp:posOffset>21590</wp:posOffset>
             </wp:positionH>
             <wp:positionV relativeFrom="paragraph">
-              <wp:posOffset>-744918</wp:posOffset>
+              <wp:posOffset>-673127</wp:posOffset>
             </wp:positionV>
             <wp:extent cx="6120130" cy="3163570"/>
             <wp:effectExtent l="0" t="0" r="0" b="0"/>
@@ -8190,64 +8146,67 @@
     <w:p>
       <w:pPr>
         <w:pStyle w:val="Paragrafoelenco"/>
-        <w:ind w:left="1440"/>
-        <w:rPr>
-          <w:b/>
-          <w:bCs/>
-          <w:sz w:val="32"/>
-          <w:szCs w:val="32"/>
-        </w:rPr>
-      </w:pPr>
-      <w:r>
-        <w:rPr>
-          <w:b/>
-          <w:bCs/>
-          <w:sz w:val="32"/>
-          <w:szCs w:val="32"/>
-        </w:rPr>
-        <w:t xml:space="preserve"> </w:t>
-      </w:r>
-    </w:p>
-    <w:p>
-      <w:pPr>
-        <w:pStyle w:val="Paragrafoelenco"/>
-        <w:ind w:left="1440"/>
-        <w:rPr>
-          <w:b/>
-          <w:bCs/>
-          <w:sz w:val="32"/>
-          <w:szCs w:val="32"/>
-        </w:rPr>
-      </w:pPr>
-    </w:p>
-    <w:p>
-      <w:pPr>
-        <w:pStyle w:val="Paragrafoelenco"/>
-        <w:ind w:left="1440"/>
-        <w:rPr>
-          <w:b/>
-          <w:bCs/>
-          <w:sz w:val="32"/>
-          <w:szCs w:val="32"/>
-        </w:rPr>
-      </w:pPr>
-    </w:p>
-    <w:p>
-      <w:pPr>
-        <w:pStyle w:val="Paragrafoelenco"/>
-        <w:ind w:left="1440"/>
-        <w:rPr>
-          <w:b/>
-          <w:bCs/>
-          <w:sz w:val="32"/>
-          <w:szCs w:val="32"/>
-        </w:rPr>
-      </w:pPr>
-    </w:p>
-    <w:p>
-      <w:pPr>
-        <w:pStyle w:val="Paragrafoelenco"/>
-        <w:ind w:left="1440"/>
+        <w:ind w:left="2160"/>
+        <w:rPr>
+          <w:b/>
+          <w:bCs/>
+          <w:sz w:val="32"/>
+          <w:szCs w:val="32"/>
+        </w:rPr>
+      </w:pPr>
+    </w:p>
+    <w:p>
+      <w:pPr>
+        <w:pStyle w:val="Paragrafoelenco"/>
+        <w:ind w:left="2160"/>
+        <w:rPr>
+          <w:b/>
+          <w:bCs/>
+          <w:sz w:val="32"/>
+          <w:szCs w:val="32"/>
+        </w:rPr>
+      </w:pPr>
+    </w:p>
+    <w:p>
+      <w:pPr>
+        <w:pStyle w:val="Paragrafoelenco"/>
+        <w:ind w:left="2160"/>
+        <w:rPr>
+          <w:b/>
+          <w:bCs/>
+          <w:sz w:val="32"/>
+          <w:szCs w:val="32"/>
+        </w:rPr>
+      </w:pPr>
+    </w:p>
+    <w:p>
+      <w:pPr>
+        <w:pStyle w:val="Paragrafoelenco"/>
+        <w:ind w:left="2160"/>
+        <w:rPr>
+          <w:b/>
+          <w:bCs/>
+          <w:sz w:val="32"/>
+          <w:szCs w:val="32"/>
+        </w:rPr>
+      </w:pPr>
+    </w:p>
+    <w:p>
+      <w:pPr>
+        <w:pStyle w:val="Paragrafoelenco"/>
+        <w:ind w:left="2160"/>
+        <w:rPr>
+          <w:b/>
+          <w:bCs/>
+          <w:sz w:val="32"/>
+          <w:szCs w:val="32"/>
+        </w:rPr>
+      </w:pPr>
+    </w:p>
+    <w:p>
+      <w:pPr>
+        <w:pStyle w:val="Paragrafoelenco"/>
+        <w:ind w:left="2160"/>
         <w:rPr>
           <w:b/>
           <w:bCs/>
@@ -8265,13 +8224,13 @@
           <w:lang w:eastAsia="it-IT"/>
         </w:rPr>
         <w:drawing>
-          <wp:anchor distT="0" distB="0" distL="114300" distR="114300" simplePos="0" relativeHeight="251681792" behindDoc="1" locked="0" layoutInCell="1" allowOverlap="1" wp14:anchorId="2F029F1C" wp14:editId="72DCB58E">
+          <wp:anchor distT="0" distB="0" distL="114300" distR="114300" simplePos="0" relativeHeight="251681792" behindDoc="1" locked="0" layoutInCell="1" allowOverlap="1" wp14:anchorId="2F029F1C" wp14:editId="46CFBB7F">
             <wp:simplePos x="0" y="0"/>
-            <wp:positionH relativeFrom="column">
-              <wp:posOffset>-24041</wp:posOffset>
+            <wp:positionH relativeFrom="margin">
+              <wp:align>left</wp:align>
             </wp:positionH>
             <wp:positionV relativeFrom="paragraph">
-              <wp:posOffset>260985</wp:posOffset>
+              <wp:posOffset>72915</wp:posOffset>
             </wp:positionV>
             <wp:extent cx="6120130" cy="5001260"/>
             <wp:effectExtent l="0" t="0" r="0" b="8890"/>
@@ -8326,6 +8285,15 @@
           <w:szCs w:val="32"/>
         </w:rPr>
       </w:pPr>
+      <w:r>
+        <w:rPr>
+          <w:b/>
+          <w:bCs/>
+          <w:sz w:val="32"/>
+          <w:szCs w:val="32"/>
+        </w:rPr>
+        <w:t xml:space="preserve"> </w:t>
+      </w:r>
     </w:p>
     <w:p>
       <w:pPr>
@@ -8530,18 +8498,6 @@
           <w:szCs w:val="32"/>
         </w:rPr>
       </w:pPr>
-    </w:p>
-    <w:p>
-      <w:pPr>
-        <w:pStyle w:val="Paragrafoelenco"/>
-        <w:ind w:left="1440"/>
-        <w:rPr>
-          <w:b/>
-          <w:bCs/>
-          <w:sz w:val="32"/>
-          <w:szCs w:val="32"/>
-        </w:rPr>
-      </w:pPr>
       <w:r>
         <w:rPr>
           <w:b/>
@@ -8552,13 +8508,13 @@
           <w:lang w:eastAsia="it-IT"/>
         </w:rPr>
         <w:drawing>
-          <wp:anchor distT="0" distB="0" distL="114300" distR="114300" simplePos="0" relativeHeight="251682816" behindDoc="1" locked="0" layoutInCell="1" allowOverlap="1" wp14:anchorId="2BA77520" wp14:editId="55E3A755">
+          <wp:anchor distT="0" distB="0" distL="114300" distR="114300" simplePos="0" relativeHeight="251682816" behindDoc="1" locked="0" layoutInCell="1" allowOverlap="1" wp14:anchorId="2BA77520" wp14:editId="4977B99B">
             <wp:simplePos x="0" y="0"/>
             <wp:positionH relativeFrom="margin">
-              <wp:posOffset>-24631</wp:posOffset>
+              <wp:align>right</wp:align>
             </wp:positionH>
             <wp:positionV relativeFrom="paragraph">
-              <wp:posOffset>179508</wp:posOffset>
+              <wp:posOffset>266175</wp:posOffset>
             </wp:positionV>
             <wp:extent cx="6104586" cy="1447800"/>
             <wp:effectExtent l="0" t="0" r="0" b="0"/>
@@ -8589,7 +8545,7 @@
                   <pic:spPr>
                     <a:xfrm>
                       <a:off x="0" y="0"/>
-                      <a:ext cx="6106163" cy="1448174"/>
+                      <a:ext cx="6104586" cy="1447800"/>
                     </a:xfrm>
                     <a:prstGeom prst="rect">
                       <a:avLst/>
@@ -8607,6 +8563,54 @@
     </w:p>
     <w:p>
       <w:pPr>
+        <w:pStyle w:val="Paragrafoelenco"/>
+        <w:ind w:left="1440"/>
+        <w:rPr>
+          <w:b/>
+          <w:bCs/>
+          <w:sz w:val="32"/>
+          <w:szCs w:val="32"/>
+        </w:rPr>
+      </w:pPr>
+    </w:p>
+    <w:p>
+      <w:pPr>
+        <w:pStyle w:val="Paragrafoelenco"/>
+        <w:ind w:left="1440"/>
+        <w:rPr>
+          <w:b/>
+          <w:bCs/>
+          <w:sz w:val="32"/>
+          <w:szCs w:val="32"/>
+        </w:rPr>
+      </w:pPr>
+    </w:p>
+    <w:p>
+      <w:pPr>
+        <w:pStyle w:val="Paragrafoelenco"/>
+        <w:ind w:left="1440"/>
+        <w:rPr>
+          <w:b/>
+          <w:bCs/>
+          <w:sz w:val="32"/>
+          <w:szCs w:val="32"/>
+        </w:rPr>
+      </w:pPr>
+    </w:p>
+    <w:p>
+      <w:pPr>
+        <w:pStyle w:val="Paragrafoelenco"/>
+        <w:ind w:left="1440"/>
+        <w:rPr>
+          <w:b/>
+          <w:bCs/>
+          <w:sz w:val="32"/>
+          <w:szCs w:val="32"/>
+        </w:rPr>
+      </w:pPr>
+    </w:p>
+    <w:p>
+      <w:pPr>
         <w:rPr>
           <w:b/>
           <w:bCs/>
@@ -8749,7 +8753,15 @@
           <w:sz w:val="32"/>
           <w:szCs w:val="32"/>
         </w:rPr>
-        <w:t xml:space="preserve"> per confrontare i risultati che otterremo dal modello di machine learning (Dati con feature </w:t>
+        <w:t xml:space="preserve"> per confrontare i risultati che otterremo dal modello di machine learning (</w:t>
+      </w:r>
+      <w:r>
+        <w:rPr>
+          <w:bCs/>
+          <w:sz w:val="32"/>
+          <w:szCs w:val="32"/>
+        </w:rPr>
+        <w:t xml:space="preserve">analizziamo il modello applicando feature </w:t>
       </w:r>
       <w:proofErr w:type="spellStart"/>
       <w:r>
@@ -8767,7 +8779,15 @@
           <w:sz w:val="32"/>
           <w:szCs w:val="32"/>
         </w:rPr>
-        <w:t xml:space="preserve"> e non)</w:t>
+        <w:t xml:space="preserve"> e non</w:t>
+      </w:r>
+      <w:r>
+        <w:rPr>
+          <w:bCs/>
+          <w:sz w:val="32"/>
+          <w:szCs w:val="32"/>
+        </w:rPr>
+        <w:t>)</w:t>
       </w:r>
       <w:r>
         <w:rPr>
@@ -9295,7 +9315,6 @@
           <w:sz w:val="32"/>
           <w:szCs w:val="32"/>
         </w:rPr>
-        <w:lastRenderedPageBreak/>
         <w:t xml:space="preserve">Data </w:t>
       </w:r>
       <w:proofErr w:type="spellStart"/>
@@ -9368,24 +9387,6 @@
           <w:sz w:val="32"/>
           <w:szCs w:val="32"/>
         </w:rPr>
-        <w:t>- Decision Tree (algoritmo basato su entropia).</w:t>
-      </w:r>
-    </w:p>
-    <w:p>
-      <w:pPr>
-        <w:pStyle w:val="Paragrafoelenco"/>
-        <w:rPr>
-          <w:bCs/>
-          <w:sz w:val="32"/>
-          <w:szCs w:val="32"/>
-        </w:rPr>
-      </w:pPr>
-      <w:r>
-        <w:rPr>
-          <w:bCs/>
-          <w:sz w:val="32"/>
-          <w:szCs w:val="32"/>
-        </w:rPr>
         <w:t xml:space="preserve">- </w:t>
       </w:r>
       <w:proofErr w:type="spellStart"/>
@@ -9395,6 +9396,60 @@
           <w:sz w:val="32"/>
           <w:szCs w:val="32"/>
         </w:rPr>
+        <w:t>Decision</w:t>
+      </w:r>
+      <w:proofErr w:type="spellEnd"/>
+      <w:r>
+        <w:rPr>
+          <w:bCs/>
+          <w:sz w:val="32"/>
+          <w:szCs w:val="32"/>
+        </w:rPr>
+        <w:t xml:space="preserve"> </w:t>
+      </w:r>
+      <w:proofErr w:type="spellStart"/>
+      <w:r>
+        <w:rPr>
+          <w:bCs/>
+          <w:sz w:val="32"/>
+          <w:szCs w:val="32"/>
+        </w:rPr>
+        <w:t>Tree</w:t>
+      </w:r>
+      <w:proofErr w:type="spellEnd"/>
+      <w:r>
+        <w:rPr>
+          <w:bCs/>
+          <w:sz w:val="32"/>
+          <w:szCs w:val="32"/>
+        </w:rPr>
+        <w:t xml:space="preserve"> (algoritmo basato su entropia).</w:t>
+      </w:r>
+    </w:p>
+    <w:p>
+      <w:pPr>
+        <w:pStyle w:val="Paragrafoelenco"/>
+        <w:rPr>
+          <w:bCs/>
+          <w:sz w:val="32"/>
+          <w:szCs w:val="32"/>
+        </w:rPr>
+      </w:pPr>
+      <w:r>
+        <w:rPr>
+          <w:bCs/>
+          <w:sz w:val="32"/>
+          <w:szCs w:val="32"/>
+        </w:rPr>
+        <w:t xml:space="preserve">- </w:t>
+      </w:r>
+      <w:proofErr w:type="spellStart"/>
+      <w:r>
+        <w:rPr>
+          <w:bCs/>
+          <w:sz w:val="32"/>
+          <w:szCs w:val="32"/>
+        </w:rPr>
         <w:t>Naive</w:t>
       </w:r>
       <w:proofErr w:type="spellEnd"/>
@@ -9592,10 +9647,7 @@
           <w:szCs w:val="32"/>
         </w:rPr>
       </w:pPr>
-    </w:p>
-    <w:p>
-      <w:pPr>
-        <w:pStyle w:val="Paragrafoelenco"/>
+      <w:r>
         <w:rPr>
           <w:bCs/>
           <w:noProof/>
@@ -9603,23 +9655,14 @@
           <w:szCs w:val="32"/>
           <w:lang w:eastAsia="it-IT"/>
         </w:rPr>
-      </w:pPr>
-      <w:r>
-        <w:rPr>
-          <w:bCs/>
-          <w:noProof/>
-          <w:sz w:val="32"/>
-          <w:szCs w:val="32"/>
-          <w:lang w:eastAsia="it-IT"/>
-        </w:rPr>
         <w:drawing>
-          <wp:anchor distT="0" distB="0" distL="114300" distR="114300" simplePos="0" relativeHeight="251685888" behindDoc="1" locked="0" layoutInCell="1" allowOverlap="1" wp14:anchorId="1AA4DF61" wp14:editId="73FA3DC9">
+          <wp:anchor distT="0" distB="0" distL="114300" distR="114300" simplePos="0" relativeHeight="251685888" behindDoc="1" locked="0" layoutInCell="1" allowOverlap="1" wp14:anchorId="1AA4DF61" wp14:editId="58582BD4">
             <wp:simplePos x="0" y="0"/>
             <wp:positionH relativeFrom="margin">
-              <wp:posOffset>1180440</wp:posOffset>
+              <wp:posOffset>472137</wp:posOffset>
             </wp:positionH>
             <wp:positionV relativeFrom="paragraph">
-              <wp:posOffset>6985</wp:posOffset>
+              <wp:posOffset>4389</wp:posOffset>
             </wp:positionV>
             <wp:extent cx="4096322" cy="2038635"/>
             <wp:effectExtent l="0" t="0" r="0" b="0"/>
@@ -9716,99 +9759,186 @@
         <w:pStyle w:val="Paragrafoelenco"/>
         <w:rPr>
           <w:bCs/>
-          <w:sz w:val="32"/>
-          <w:szCs w:val="32"/>
-        </w:rPr>
-      </w:pPr>
-    </w:p>
-    <w:p>
-      <w:pPr>
-        <w:pStyle w:val="Paragrafoelenco"/>
-        <w:rPr>
-          <w:b/>
-          <w:bCs/>
-          <w:sz w:val="32"/>
-          <w:szCs w:val="32"/>
-        </w:rPr>
-      </w:pPr>
-    </w:p>
-    <w:p>
-      <w:pPr>
-        <w:pStyle w:val="Paragrafoelenco"/>
-        <w:rPr>
-          <w:b/>
-          <w:bCs/>
-          <w:sz w:val="32"/>
-          <w:szCs w:val="32"/>
-        </w:rPr>
-      </w:pPr>
-    </w:p>
-    <w:p>
-      <w:pPr>
-        <w:pStyle w:val="Paragrafoelenco"/>
-        <w:rPr>
-          <w:b/>
-          <w:bCs/>
-          <w:sz w:val="32"/>
-          <w:szCs w:val="32"/>
-        </w:rPr>
-      </w:pPr>
-    </w:p>
-    <w:p>
-      <w:pPr>
-        <w:pStyle w:val="Paragrafoelenco"/>
-        <w:rPr>
-          <w:bCs/>
-          <w:sz w:val="32"/>
-          <w:szCs w:val="32"/>
-        </w:rPr>
-      </w:pPr>
-    </w:p>
-    <w:p>
-      <w:pPr>
-        <w:pStyle w:val="Paragrafoelenco"/>
-        <w:rPr>
-          <w:bCs/>
-          <w:sz w:val="32"/>
-          <w:szCs w:val="32"/>
-        </w:rPr>
-      </w:pPr>
-    </w:p>
-    <w:p>
-      <w:pPr>
-        <w:pStyle w:val="Paragrafoelenco"/>
-        <w:rPr>
-          <w:bCs/>
-          <w:sz w:val="32"/>
-          <w:szCs w:val="32"/>
-        </w:rPr>
-      </w:pPr>
-    </w:p>
-    <w:p>
-      <w:pPr>
-        <w:pStyle w:val="Paragrafoelenco"/>
-        <w:rPr>
-          <w:bCs/>
-          <w:sz w:val="32"/>
-          <w:szCs w:val="32"/>
-        </w:rPr>
-      </w:pPr>
-    </w:p>
-    <w:p>
-      <w:pPr>
-        <w:pStyle w:val="Paragrafoelenco"/>
-        <w:rPr>
-          <w:bCs/>
-          <w:sz w:val="32"/>
-          <w:szCs w:val="32"/>
-        </w:rPr>
-      </w:pPr>
-      <w:r>
-        <w:rPr>
-          <w:bCs/>
-          <w:sz w:val="32"/>
-          <w:szCs w:val="32"/>
-        </w:rPr>
+          <w:noProof/>
+          <w:sz w:val="32"/>
+          <w:szCs w:val="32"/>
+          <w:lang w:eastAsia="it-IT"/>
+        </w:rPr>
+      </w:pPr>
+    </w:p>
+    <w:p>
+      <w:pPr>
+        <w:pStyle w:val="Paragrafoelenco"/>
+        <w:rPr>
+          <w:bCs/>
+          <w:sz w:val="32"/>
+          <w:szCs w:val="32"/>
+        </w:rPr>
+      </w:pPr>
+    </w:p>
+    <w:p>
+      <w:pPr>
+        <w:pStyle w:val="Paragrafoelenco"/>
+        <w:rPr>
+          <w:b/>
+          <w:bCs/>
+          <w:sz w:val="32"/>
+          <w:szCs w:val="32"/>
+        </w:rPr>
+      </w:pPr>
+      <w:r>
+        <w:rPr>
+          <w:b/>
+          <w:bCs/>
+          <w:noProof/>
+          <w:sz w:val="32"/>
+          <w:szCs w:val="32"/>
+        </w:rPr>
+        <w:drawing>
+          <wp:anchor distT="0" distB="0" distL="114300" distR="114300" simplePos="0" relativeHeight="251695104" behindDoc="1" locked="0" layoutInCell="1" allowOverlap="1" wp14:anchorId="1C0F9E8B" wp14:editId="04A6560A">
+            <wp:simplePos x="0" y="0"/>
+            <wp:positionH relativeFrom="column">
+              <wp:posOffset>448753</wp:posOffset>
+            </wp:positionH>
+            <wp:positionV relativeFrom="paragraph">
+              <wp:posOffset>213747</wp:posOffset>
+            </wp:positionV>
+            <wp:extent cx="4071068" cy="3053302"/>
+            <wp:effectExtent l="0" t="0" r="5715" b="0"/>
+            <wp:wrapNone/>
+            <wp:docPr id="34" name="Immagine 34"/>
+            <wp:cNvGraphicFramePr>
+              <a:graphicFrameLocks xmlns:a="http://schemas.openxmlformats.org/drawingml/2006/main" noChangeAspect="1"/>
+            </wp:cNvGraphicFramePr>
+            <a:graphic xmlns:a="http://schemas.openxmlformats.org/drawingml/2006/main">
+              <a:graphicData uri="http://schemas.openxmlformats.org/drawingml/2006/picture">
+                <pic:pic xmlns:pic="http://schemas.openxmlformats.org/drawingml/2006/picture">
+                  <pic:nvPicPr>
+                    <pic:cNvPr id="34" name="Immagine 34"/>
+                    <pic:cNvPicPr/>
+                  </pic:nvPicPr>
+                  <pic:blipFill>
+                    <a:blip r:embed="rId33">
+                      <a:extLst>
+                        <a:ext uri="{28A0092B-C50C-407E-A947-70E740481C1C}">
+                          <a14:useLocalDpi xmlns:a14="http://schemas.microsoft.com/office/drawing/2010/main" val="0"/>
+                        </a:ext>
+                      </a:extLst>
+                    </a:blip>
+                    <a:stretch>
+                      <a:fillRect/>
+                    </a:stretch>
+                  </pic:blipFill>
+                  <pic:spPr>
+                    <a:xfrm>
+                      <a:off x="0" y="0"/>
+                      <a:ext cx="4082610" cy="3061959"/>
+                    </a:xfrm>
+                    <a:prstGeom prst="rect">
+                      <a:avLst/>
+                    </a:prstGeom>
+                  </pic:spPr>
+                </pic:pic>
+              </a:graphicData>
+            </a:graphic>
+            <wp14:sizeRelH relativeFrom="margin">
+              <wp14:pctWidth>0</wp14:pctWidth>
+            </wp14:sizeRelH>
+            <wp14:sizeRelV relativeFrom="margin">
+              <wp14:pctHeight>0</wp14:pctHeight>
+            </wp14:sizeRelV>
+          </wp:anchor>
+        </w:drawing>
+      </w:r>
+    </w:p>
+    <w:p>
+      <w:pPr>
+        <w:pStyle w:val="Paragrafoelenco"/>
+        <w:rPr>
+          <w:b/>
+          <w:bCs/>
+          <w:sz w:val="32"/>
+          <w:szCs w:val="32"/>
+        </w:rPr>
+      </w:pPr>
+    </w:p>
+    <w:p>
+      <w:pPr>
+        <w:pStyle w:val="Paragrafoelenco"/>
+        <w:rPr>
+          <w:b/>
+          <w:bCs/>
+          <w:sz w:val="32"/>
+          <w:szCs w:val="32"/>
+        </w:rPr>
+      </w:pPr>
+    </w:p>
+    <w:p>
+      <w:pPr>
+        <w:pStyle w:val="Paragrafoelenco"/>
+        <w:rPr>
+          <w:bCs/>
+          <w:sz w:val="32"/>
+          <w:szCs w:val="32"/>
+        </w:rPr>
+      </w:pPr>
+    </w:p>
+    <w:p>
+      <w:pPr>
+        <w:pStyle w:val="Paragrafoelenco"/>
+        <w:rPr>
+          <w:bCs/>
+          <w:sz w:val="32"/>
+          <w:szCs w:val="32"/>
+        </w:rPr>
+      </w:pPr>
+    </w:p>
+    <w:p>
+      <w:pPr>
+        <w:pStyle w:val="Paragrafoelenco"/>
+        <w:rPr>
+          <w:bCs/>
+          <w:sz w:val="32"/>
+          <w:szCs w:val="32"/>
+        </w:rPr>
+      </w:pPr>
+    </w:p>
+    <w:p>
+      <w:pPr>
+        <w:pStyle w:val="Paragrafoelenco"/>
+        <w:rPr>
+          <w:bCs/>
+          <w:sz w:val="32"/>
+          <w:szCs w:val="32"/>
+        </w:rPr>
+      </w:pPr>
+    </w:p>
+    <w:p>
+      <w:pPr>
+        <w:pStyle w:val="Paragrafoelenco"/>
+        <w:rPr>
+          <w:bCs/>
+          <w:sz w:val="32"/>
+          <w:szCs w:val="32"/>
+        </w:rPr>
+      </w:pPr>
+    </w:p>
+    <w:p>
+      <w:pPr>
+        <w:pStyle w:val="Paragrafoelenco"/>
+        <w:rPr>
+          <w:bCs/>
+          <w:sz w:val="32"/>
+          <w:szCs w:val="32"/>
+        </w:rPr>
+      </w:pPr>
+      <w:r>
+        <w:rPr>
+          <w:bCs/>
+          <w:sz w:val="32"/>
+          <w:szCs w:val="32"/>
+        </w:rPr>
+        <w:lastRenderedPageBreak/>
         <w:t xml:space="preserve">Report dei risultati del </w:t>
       </w:r>
       <w:proofErr w:type="spellStart"/>
@@ -9894,17 +10024,16 @@
           <w:szCs w:val="32"/>
           <w:lang w:eastAsia="it-IT"/>
         </w:rPr>
-        <w:lastRenderedPageBreak/>
         <w:drawing>
-          <wp:anchor distT="0" distB="0" distL="114300" distR="114300" simplePos="0" relativeHeight="251686912" behindDoc="1" locked="0" layoutInCell="1" allowOverlap="1" wp14:anchorId="65F9A0C9" wp14:editId="6530C7B7">
+          <wp:anchor distT="0" distB="0" distL="114300" distR="114300" simplePos="0" relativeHeight="251686912" behindDoc="1" locked="0" layoutInCell="1" allowOverlap="1" wp14:anchorId="65F9A0C9" wp14:editId="3D417245">
             <wp:simplePos x="0" y="0"/>
             <wp:positionH relativeFrom="margin">
-              <wp:align>center</wp:align>
+              <wp:posOffset>494527</wp:posOffset>
             </wp:positionH>
             <wp:positionV relativeFrom="paragraph">
-              <wp:posOffset>44775</wp:posOffset>
+              <wp:posOffset>4473</wp:posOffset>
             </wp:positionV>
-            <wp:extent cx="4966072" cy="1711842"/>
+            <wp:extent cx="4965700" cy="1711325"/>
             <wp:effectExtent l="0" t="0" r="6350" b="3175"/>
             <wp:wrapNone/>
             <wp:docPr id="26" name="Immagine 26"/>
@@ -9919,7 +10048,7 @@
                     <pic:cNvPicPr/>
                   </pic:nvPicPr>
                   <pic:blipFill rotWithShape="1">
-                    <a:blip r:embed="rId33">
+                    <a:blip r:embed="rId34">
                       <a:extLst>
                         <a:ext uri="{28A0092B-C50C-407E-A947-70E740481C1C}">
                           <a14:useLocalDpi xmlns:a14="http://schemas.microsoft.com/office/drawing/2010/main" val="0"/>
@@ -9932,7 +10061,7 @@
                   <pic:spPr bwMode="auto">
                     <a:xfrm>
                       <a:off x="0" y="0"/>
-                      <a:ext cx="4966072" cy="1711842"/>
+                      <a:ext cx="4965700" cy="1711325"/>
                     </a:xfrm>
                     <a:prstGeom prst="rect">
                       <a:avLst/>
@@ -10020,6 +10149,201 @@
           <w:szCs w:val="32"/>
         </w:rPr>
       </w:pPr>
+      <w:r>
+        <w:rPr>
+          <w:b/>
+          <w:bCs/>
+          <w:noProof/>
+          <w:sz w:val="32"/>
+          <w:szCs w:val="32"/>
+          <w:lang w:eastAsia="it-IT"/>
+        </w:rPr>
+        <w:drawing>
+          <wp:anchor distT="0" distB="0" distL="114300" distR="114300" simplePos="0" relativeHeight="251694080" behindDoc="1" locked="0" layoutInCell="1" allowOverlap="1" wp14:anchorId="4B9B933D" wp14:editId="0D5B62C4">
+            <wp:simplePos x="0" y="0"/>
+            <wp:positionH relativeFrom="margin">
+              <wp:posOffset>520313</wp:posOffset>
+            </wp:positionH>
+            <wp:positionV relativeFrom="paragraph">
+              <wp:posOffset>10243</wp:posOffset>
+            </wp:positionV>
+            <wp:extent cx="3922998" cy="2941982"/>
+            <wp:effectExtent l="0" t="0" r="1905" b="0"/>
+            <wp:wrapNone/>
+            <wp:docPr id="33" name="Immagine 33"/>
+            <wp:cNvGraphicFramePr>
+              <a:graphicFrameLocks xmlns:a="http://schemas.openxmlformats.org/drawingml/2006/main" noChangeAspect="1"/>
+            </wp:cNvGraphicFramePr>
+            <a:graphic xmlns:a="http://schemas.openxmlformats.org/drawingml/2006/main">
+              <a:graphicData uri="http://schemas.openxmlformats.org/drawingml/2006/picture">
+                <pic:pic xmlns:pic="http://schemas.openxmlformats.org/drawingml/2006/picture">
+                  <pic:nvPicPr>
+                    <pic:cNvPr id="33" name="Immagine 33"/>
+                    <pic:cNvPicPr/>
+                  </pic:nvPicPr>
+                  <pic:blipFill>
+                    <a:blip r:embed="rId35">
+                      <a:extLst>
+                        <a:ext uri="{28A0092B-C50C-407E-A947-70E740481C1C}">
+                          <a14:useLocalDpi xmlns:a14="http://schemas.microsoft.com/office/drawing/2010/main" val="0"/>
+                        </a:ext>
+                      </a:extLst>
+                    </a:blip>
+                    <a:stretch>
+                      <a:fillRect/>
+                    </a:stretch>
+                  </pic:blipFill>
+                  <pic:spPr>
+                    <a:xfrm>
+                      <a:off x="0" y="0"/>
+                      <a:ext cx="3937577" cy="2952915"/>
+                    </a:xfrm>
+                    <a:prstGeom prst="rect">
+                      <a:avLst/>
+                    </a:prstGeom>
+                  </pic:spPr>
+                </pic:pic>
+              </a:graphicData>
+            </a:graphic>
+            <wp14:sizeRelH relativeFrom="margin">
+              <wp14:pctWidth>0</wp14:pctWidth>
+            </wp14:sizeRelH>
+            <wp14:sizeRelV relativeFrom="margin">
+              <wp14:pctHeight>0</wp14:pctHeight>
+            </wp14:sizeRelV>
+          </wp:anchor>
+        </w:drawing>
+      </w:r>
+    </w:p>
+    <w:p>
+      <w:pPr>
+        <w:pStyle w:val="Paragrafoelenco"/>
+        <w:rPr>
+          <w:bCs/>
+          <w:sz w:val="32"/>
+          <w:szCs w:val="32"/>
+        </w:rPr>
+      </w:pPr>
+    </w:p>
+    <w:p>
+      <w:pPr>
+        <w:pStyle w:val="Paragrafoelenco"/>
+        <w:rPr>
+          <w:bCs/>
+          <w:sz w:val="32"/>
+          <w:szCs w:val="32"/>
+        </w:rPr>
+      </w:pPr>
+    </w:p>
+    <w:p>
+      <w:pPr>
+        <w:pStyle w:val="Paragrafoelenco"/>
+        <w:rPr>
+          <w:bCs/>
+          <w:sz w:val="32"/>
+          <w:szCs w:val="32"/>
+        </w:rPr>
+      </w:pPr>
+    </w:p>
+    <w:p>
+      <w:pPr>
+        <w:pStyle w:val="Paragrafoelenco"/>
+        <w:rPr>
+          <w:bCs/>
+          <w:sz w:val="32"/>
+          <w:szCs w:val="32"/>
+        </w:rPr>
+      </w:pPr>
+    </w:p>
+    <w:p>
+      <w:pPr>
+        <w:pStyle w:val="Paragrafoelenco"/>
+        <w:rPr>
+          <w:bCs/>
+          <w:sz w:val="32"/>
+          <w:szCs w:val="32"/>
+        </w:rPr>
+      </w:pPr>
+    </w:p>
+    <w:p>
+      <w:pPr>
+        <w:pStyle w:val="Paragrafoelenco"/>
+        <w:rPr>
+          <w:bCs/>
+          <w:sz w:val="32"/>
+          <w:szCs w:val="32"/>
+        </w:rPr>
+      </w:pPr>
+    </w:p>
+    <w:p>
+      <w:pPr>
+        <w:pStyle w:val="Paragrafoelenco"/>
+        <w:rPr>
+          <w:bCs/>
+          <w:sz w:val="32"/>
+          <w:szCs w:val="32"/>
+        </w:rPr>
+      </w:pPr>
+    </w:p>
+    <w:p>
+      <w:pPr>
+        <w:pStyle w:val="Paragrafoelenco"/>
+        <w:tabs>
+          <w:tab w:val="left" w:pos="8878"/>
+        </w:tabs>
+        <w:rPr>
+          <w:bCs/>
+          <w:sz w:val="32"/>
+          <w:szCs w:val="32"/>
+        </w:rPr>
+      </w:pPr>
+      <w:r>
+        <w:rPr>
+          <w:bCs/>
+          <w:sz w:val="32"/>
+          <w:szCs w:val="32"/>
+        </w:rPr>
+        <w:tab/>
+      </w:r>
+    </w:p>
+    <w:p>
+      <w:pPr>
+        <w:pStyle w:val="Paragrafoelenco"/>
+        <w:tabs>
+          <w:tab w:val="left" w:pos="8878"/>
+        </w:tabs>
+        <w:rPr>
+          <w:bCs/>
+          <w:sz w:val="32"/>
+          <w:szCs w:val="32"/>
+        </w:rPr>
+      </w:pPr>
+    </w:p>
+    <w:p>
+      <w:pPr>
+        <w:pStyle w:val="Paragrafoelenco"/>
+        <w:tabs>
+          <w:tab w:val="left" w:pos="8878"/>
+        </w:tabs>
+        <w:rPr>
+          <w:bCs/>
+          <w:sz w:val="32"/>
+          <w:szCs w:val="32"/>
+        </w:rPr>
+      </w:pPr>
+    </w:p>
+    <w:p>
+      <w:pPr>
+        <w:pStyle w:val="Paragrafoelenco"/>
+        <w:tabs>
+          <w:tab w:val="left" w:pos="8878"/>
+        </w:tabs>
+        <w:rPr>
+          <w:bCs/>
+          <w:sz w:val="32"/>
+          <w:szCs w:val="32"/>
+        </w:rPr>
+      </w:pPr>
     </w:p>
     <w:p>
       <w:pPr>
@@ -10126,13 +10450,13 @@
           <w:szCs w:val="32"/>
         </w:rPr>
         <w:drawing>
-          <wp:anchor distT="0" distB="0" distL="114300" distR="114300" simplePos="0" relativeHeight="251689984" behindDoc="1" locked="0" layoutInCell="1" allowOverlap="1" wp14:anchorId="6B9D9ED0" wp14:editId="3DA641CD">
+          <wp:anchor distT="0" distB="0" distL="114300" distR="114300" simplePos="0" relativeHeight="251689984" behindDoc="1" locked="0" layoutInCell="1" allowOverlap="1" wp14:anchorId="6B9D9ED0" wp14:editId="2770DB21">
             <wp:simplePos x="0" y="0"/>
             <wp:positionH relativeFrom="column">
-              <wp:posOffset>1267267</wp:posOffset>
+              <wp:posOffset>495549</wp:posOffset>
             </wp:positionH>
             <wp:positionV relativeFrom="paragraph">
-              <wp:posOffset>138513</wp:posOffset>
+              <wp:posOffset>98674</wp:posOffset>
             </wp:positionV>
             <wp:extent cx="4115374" cy="2105319"/>
             <wp:effectExtent l="0" t="0" r="0" b="9525"/>
@@ -10149,7 +10473,7 @@
                     <pic:cNvPicPr/>
                   </pic:nvPicPr>
                   <pic:blipFill>
-                    <a:blip r:embed="rId34">
+                    <a:blip r:embed="rId36">
                       <a:extLst>
                         <a:ext uri="{28A0092B-C50C-407E-A947-70E740481C1C}">
                           <a14:useLocalDpi xmlns:a14="http://schemas.microsoft.com/office/drawing/2010/main" val="0"/>
@@ -10278,6 +10602,169 @@
       <w:r>
         <w:rPr>
           <w:bCs/>
+          <w:noProof/>
+          <w:sz w:val="32"/>
+          <w:szCs w:val="32"/>
+        </w:rPr>
+        <w:lastRenderedPageBreak/>
+        <w:drawing>
+          <wp:anchor distT="0" distB="0" distL="114300" distR="114300" simplePos="0" relativeHeight="251696128" behindDoc="1" locked="0" layoutInCell="1" allowOverlap="1" wp14:anchorId="7967BD41" wp14:editId="6A29D04A">
+            <wp:simplePos x="0" y="0"/>
+            <wp:positionH relativeFrom="margin">
+              <wp:posOffset>361287</wp:posOffset>
+            </wp:positionH>
+            <wp:positionV relativeFrom="paragraph">
+              <wp:posOffset>-685110</wp:posOffset>
+            </wp:positionV>
+            <wp:extent cx="4495137" cy="3371353"/>
+            <wp:effectExtent l="0" t="0" r="1270" b="635"/>
+            <wp:wrapNone/>
+            <wp:docPr id="35" name="Immagine 35"/>
+            <wp:cNvGraphicFramePr>
+              <a:graphicFrameLocks xmlns:a="http://schemas.openxmlformats.org/drawingml/2006/main" noChangeAspect="1"/>
+            </wp:cNvGraphicFramePr>
+            <a:graphic xmlns:a="http://schemas.openxmlformats.org/drawingml/2006/main">
+              <a:graphicData uri="http://schemas.openxmlformats.org/drawingml/2006/picture">
+                <pic:pic xmlns:pic="http://schemas.openxmlformats.org/drawingml/2006/picture">
+                  <pic:nvPicPr>
+                    <pic:cNvPr id="35" name="Immagine 35"/>
+                    <pic:cNvPicPr/>
+                  </pic:nvPicPr>
+                  <pic:blipFill>
+                    <a:blip r:embed="rId37">
+                      <a:extLst>
+                        <a:ext uri="{28A0092B-C50C-407E-A947-70E740481C1C}">
+                          <a14:useLocalDpi xmlns:a14="http://schemas.microsoft.com/office/drawing/2010/main" val="0"/>
+                        </a:ext>
+                      </a:extLst>
+                    </a:blip>
+                    <a:stretch>
+                      <a:fillRect/>
+                    </a:stretch>
+                  </pic:blipFill>
+                  <pic:spPr>
+                    <a:xfrm>
+                      <a:off x="0" y="0"/>
+                      <a:ext cx="4507561" cy="3380671"/>
+                    </a:xfrm>
+                    <a:prstGeom prst="rect">
+                      <a:avLst/>
+                    </a:prstGeom>
+                  </pic:spPr>
+                </pic:pic>
+              </a:graphicData>
+            </a:graphic>
+            <wp14:sizeRelH relativeFrom="margin">
+              <wp14:pctWidth>0</wp14:pctWidth>
+            </wp14:sizeRelH>
+            <wp14:sizeRelV relativeFrom="margin">
+              <wp14:pctHeight>0</wp14:pctHeight>
+            </wp14:sizeRelV>
+          </wp:anchor>
+        </w:drawing>
+      </w:r>
+    </w:p>
+    <w:p>
+      <w:pPr>
+        <w:pStyle w:val="Paragrafoelenco"/>
+        <w:rPr>
+          <w:bCs/>
+          <w:sz w:val="32"/>
+          <w:szCs w:val="32"/>
+        </w:rPr>
+      </w:pPr>
+    </w:p>
+    <w:p>
+      <w:pPr>
+        <w:pStyle w:val="Paragrafoelenco"/>
+        <w:rPr>
+          <w:bCs/>
+          <w:sz w:val="32"/>
+          <w:szCs w:val="32"/>
+        </w:rPr>
+      </w:pPr>
+    </w:p>
+    <w:p>
+      <w:pPr>
+        <w:pStyle w:val="Paragrafoelenco"/>
+        <w:rPr>
+          <w:bCs/>
+          <w:sz w:val="32"/>
+          <w:szCs w:val="32"/>
+        </w:rPr>
+      </w:pPr>
+    </w:p>
+    <w:p>
+      <w:pPr>
+        <w:pStyle w:val="Paragrafoelenco"/>
+        <w:rPr>
+          <w:bCs/>
+          <w:sz w:val="32"/>
+          <w:szCs w:val="32"/>
+        </w:rPr>
+      </w:pPr>
+    </w:p>
+    <w:p>
+      <w:pPr>
+        <w:pStyle w:val="Paragrafoelenco"/>
+        <w:rPr>
+          <w:bCs/>
+          <w:sz w:val="32"/>
+          <w:szCs w:val="32"/>
+        </w:rPr>
+      </w:pPr>
+    </w:p>
+    <w:p>
+      <w:pPr>
+        <w:pStyle w:val="Paragrafoelenco"/>
+        <w:rPr>
+          <w:bCs/>
+          <w:sz w:val="32"/>
+          <w:szCs w:val="32"/>
+        </w:rPr>
+      </w:pPr>
+    </w:p>
+    <w:p>
+      <w:pPr>
+        <w:pStyle w:val="Paragrafoelenco"/>
+        <w:rPr>
+          <w:bCs/>
+          <w:sz w:val="32"/>
+          <w:szCs w:val="32"/>
+        </w:rPr>
+      </w:pPr>
+    </w:p>
+    <w:p>
+      <w:pPr>
+        <w:pStyle w:val="Paragrafoelenco"/>
+        <w:rPr>
+          <w:bCs/>
+          <w:sz w:val="32"/>
+          <w:szCs w:val="32"/>
+        </w:rPr>
+      </w:pPr>
+    </w:p>
+    <w:p>
+      <w:pPr>
+        <w:rPr>
+          <w:bCs/>
+          <w:sz w:val="32"/>
+          <w:szCs w:val="32"/>
+        </w:rPr>
+      </w:pPr>
+    </w:p>
+    <w:p>
+      <w:pPr>
+        <w:pStyle w:val="Paragrafoelenco"/>
+        <w:rPr>
+          <w:bCs/>
+          <w:sz w:val="32"/>
+          <w:szCs w:val="32"/>
+        </w:rPr>
+      </w:pPr>
+      <w:r>
+        <w:rPr>
+          <w:bCs/>
           <w:sz w:val="32"/>
           <w:szCs w:val="32"/>
         </w:rPr>
@@ -10378,7 +10865,7 @@
                     <pic:cNvPicPr/>
                   </pic:nvPicPr>
                   <pic:blipFill>
-                    <a:blip r:embed="rId35">
+                    <a:blip r:embed="rId38">
                       <a:extLst>
                         <a:ext uri="{28A0092B-C50C-407E-A947-70E740481C1C}">
                           <a14:useLocalDpi xmlns:a14="http://schemas.microsoft.com/office/drawing/2010/main" val="0"/>
@@ -10494,22 +10981,196 @@
           <w:szCs w:val="32"/>
         </w:rPr>
       </w:pPr>
-    </w:p>
-    <w:p>
-      <w:pPr>
-        <w:pStyle w:val="Paragrafoelenco"/>
-        <w:rPr>
-          <w:bCs/>
-          <w:sz w:val="32"/>
-          <w:szCs w:val="32"/>
-        </w:rPr>
-      </w:pPr>
-      <w:r>
-        <w:rPr>
-          <w:bCs/>
-          <w:sz w:val="32"/>
-          <w:szCs w:val="32"/>
-        </w:rPr>
+      <w:r>
+        <w:rPr>
+          <w:bCs/>
+          <w:noProof/>
+          <w:sz w:val="32"/>
+          <w:szCs w:val="32"/>
+        </w:rPr>
+        <w:drawing>
+          <wp:anchor distT="0" distB="0" distL="114300" distR="114300" simplePos="0" relativeHeight="251697152" behindDoc="1" locked="0" layoutInCell="1" allowOverlap="1" wp14:anchorId="420961A5" wp14:editId="4905016D">
+            <wp:simplePos x="0" y="0"/>
+            <wp:positionH relativeFrom="margin">
+              <wp:align>center</wp:align>
+            </wp:positionH>
+            <wp:positionV relativeFrom="paragraph">
+              <wp:posOffset>10077</wp:posOffset>
+            </wp:positionV>
+            <wp:extent cx="4707172" cy="3530379"/>
+            <wp:effectExtent l="0" t="0" r="0" b="0"/>
+            <wp:wrapNone/>
+            <wp:docPr id="36" name="Immagine 36"/>
+            <wp:cNvGraphicFramePr>
+              <a:graphicFrameLocks xmlns:a="http://schemas.openxmlformats.org/drawingml/2006/main" noChangeAspect="1"/>
+            </wp:cNvGraphicFramePr>
+            <a:graphic xmlns:a="http://schemas.openxmlformats.org/drawingml/2006/main">
+              <a:graphicData uri="http://schemas.openxmlformats.org/drawingml/2006/picture">
+                <pic:pic xmlns:pic="http://schemas.openxmlformats.org/drawingml/2006/picture">
+                  <pic:nvPicPr>
+                    <pic:cNvPr id="36" name="Immagine 36"/>
+                    <pic:cNvPicPr/>
+                  </pic:nvPicPr>
+                  <pic:blipFill>
+                    <a:blip r:embed="rId39">
+                      <a:extLst>
+                        <a:ext uri="{28A0092B-C50C-407E-A947-70E740481C1C}">
+                          <a14:useLocalDpi xmlns:a14="http://schemas.microsoft.com/office/drawing/2010/main" val="0"/>
+                        </a:ext>
+                      </a:extLst>
+                    </a:blip>
+                    <a:stretch>
+                      <a:fillRect/>
+                    </a:stretch>
+                  </pic:blipFill>
+                  <pic:spPr>
+                    <a:xfrm>
+                      <a:off x="0" y="0"/>
+                      <a:ext cx="4707172" cy="3530379"/>
+                    </a:xfrm>
+                    <a:prstGeom prst="rect">
+                      <a:avLst/>
+                    </a:prstGeom>
+                  </pic:spPr>
+                </pic:pic>
+              </a:graphicData>
+            </a:graphic>
+            <wp14:sizeRelH relativeFrom="margin">
+              <wp14:pctWidth>0</wp14:pctWidth>
+            </wp14:sizeRelH>
+            <wp14:sizeRelV relativeFrom="margin">
+              <wp14:pctHeight>0</wp14:pctHeight>
+            </wp14:sizeRelV>
+          </wp:anchor>
+        </w:drawing>
+      </w:r>
+    </w:p>
+    <w:p>
+      <w:pPr>
+        <w:pStyle w:val="Paragrafoelenco"/>
+        <w:rPr>
+          <w:bCs/>
+          <w:sz w:val="32"/>
+          <w:szCs w:val="32"/>
+        </w:rPr>
+      </w:pPr>
+    </w:p>
+    <w:p>
+      <w:pPr>
+        <w:pStyle w:val="Paragrafoelenco"/>
+        <w:rPr>
+          <w:bCs/>
+          <w:sz w:val="32"/>
+          <w:szCs w:val="32"/>
+        </w:rPr>
+      </w:pPr>
+    </w:p>
+    <w:p>
+      <w:pPr>
+        <w:pStyle w:val="Paragrafoelenco"/>
+        <w:rPr>
+          <w:bCs/>
+          <w:sz w:val="32"/>
+          <w:szCs w:val="32"/>
+        </w:rPr>
+      </w:pPr>
+    </w:p>
+    <w:p>
+      <w:pPr>
+        <w:pStyle w:val="Paragrafoelenco"/>
+        <w:rPr>
+          <w:bCs/>
+          <w:sz w:val="32"/>
+          <w:szCs w:val="32"/>
+        </w:rPr>
+      </w:pPr>
+    </w:p>
+    <w:p>
+      <w:pPr>
+        <w:pStyle w:val="Paragrafoelenco"/>
+        <w:rPr>
+          <w:bCs/>
+          <w:sz w:val="32"/>
+          <w:szCs w:val="32"/>
+        </w:rPr>
+      </w:pPr>
+    </w:p>
+    <w:p>
+      <w:pPr>
+        <w:pStyle w:val="Paragrafoelenco"/>
+        <w:rPr>
+          <w:bCs/>
+          <w:sz w:val="32"/>
+          <w:szCs w:val="32"/>
+        </w:rPr>
+      </w:pPr>
+    </w:p>
+    <w:p>
+      <w:pPr>
+        <w:pStyle w:val="Paragrafoelenco"/>
+        <w:rPr>
+          <w:bCs/>
+          <w:sz w:val="32"/>
+          <w:szCs w:val="32"/>
+        </w:rPr>
+      </w:pPr>
+    </w:p>
+    <w:p>
+      <w:pPr>
+        <w:pStyle w:val="Paragrafoelenco"/>
+        <w:rPr>
+          <w:bCs/>
+          <w:sz w:val="32"/>
+          <w:szCs w:val="32"/>
+        </w:rPr>
+      </w:pPr>
+    </w:p>
+    <w:p>
+      <w:pPr>
+        <w:pStyle w:val="Paragrafoelenco"/>
+        <w:rPr>
+          <w:bCs/>
+          <w:sz w:val="32"/>
+          <w:szCs w:val="32"/>
+        </w:rPr>
+      </w:pPr>
+    </w:p>
+    <w:p>
+      <w:pPr>
+        <w:pStyle w:val="Paragrafoelenco"/>
+        <w:rPr>
+          <w:bCs/>
+          <w:sz w:val="32"/>
+          <w:szCs w:val="32"/>
+        </w:rPr>
+      </w:pPr>
+    </w:p>
+    <w:p>
+      <w:pPr>
+        <w:pStyle w:val="Paragrafoelenco"/>
+        <w:rPr>
+          <w:bCs/>
+          <w:sz w:val="32"/>
+          <w:szCs w:val="32"/>
+        </w:rPr>
+      </w:pPr>
+    </w:p>
+    <w:p>
+      <w:pPr>
+        <w:pStyle w:val="Paragrafoelenco"/>
+        <w:rPr>
+          <w:bCs/>
+          <w:sz w:val="32"/>
+          <w:szCs w:val="32"/>
+        </w:rPr>
+      </w:pPr>
+      <w:r>
+        <w:rPr>
+          <w:bCs/>
+          <w:sz w:val="32"/>
+          <w:szCs w:val="32"/>
+        </w:rPr>
+        <w:lastRenderedPageBreak/>
         <w:t xml:space="preserve">Report dei risultati del </w:t>
       </w:r>
       <w:proofErr w:type="spellStart"/>
@@ -10584,9 +11245,8 @@
           <w:szCs w:val="32"/>
           <w:lang w:eastAsia="it-IT"/>
         </w:rPr>
-        <w:lastRenderedPageBreak/>
         <w:drawing>
-          <wp:anchor distT="0" distB="0" distL="114300" distR="114300" simplePos="0" relativeHeight="251687936" behindDoc="1" locked="0" layoutInCell="1" allowOverlap="1" wp14:anchorId="66627D61" wp14:editId="4553D22B">
+          <wp:anchor distT="0" distB="0" distL="114300" distR="114300" simplePos="0" relativeHeight="251687936" behindDoc="1" locked="0" layoutInCell="1" allowOverlap="1" wp14:anchorId="66627D61" wp14:editId="49BC3045">
             <wp:simplePos x="0" y="0"/>
             <wp:positionH relativeFrom="margin">
               <wp:align>center</wp:align>
@@ -10609,7 +11269,7 @@
                     <pic:cNvPicPr/>
                   </pic:nvPicPr>
                   <pic:blipFill>
-                    <a:blip r:embed="rId36">
+                    <a:blip r:embed="rId40">
                       <a:extLst>
                         <a:ext uri="{28A0092B-C50C-407E-A947-70E740481C1C}">
                           <a14:useLocalDpi xmlns:a14="http://schemas.microsoft.com/office/drawing/2010/main" val="0"/>
@@ -10707,6 +11367,159 @@
           <w:szCs w:val="32"/>
         </w:rPr>
       </w:pPr>
+      <w:r>
+        <w:rPr>
+          <w:bCs/>
+          <w:noProof/>
+          <w:sz w:val="32"/>
+          <w:szCs w:val="32"/>
+        </w:rPr>
+        <w:drawing>
+          <wp:anchor distT="0" distB="0" distL="114300" distR="114300" simplePos="0" relativeHeight="251698176" behindDoc="1" locked="0" layoutInCell="1" allowOverlap="1" wp14:anchorId="27D19D80" wp14:editId="178C18CB">
+            <wp:simplePos x="0" y="0"/>
+            <wp:positionH relativeFrom="margin">
+              <wp:posOffset>671388</wp:posOffset>
+            </wp:positionH>
+            <wp:positionV relativeFrom="paragraph">
+              <wp:posOffset>272636</wp:posOffset>
+            </wp:positionV>
+            <wp:extent cx="4428877" cy="3321658"/>
+            <wp:effectExtent l="0" t="0" r="0" b="0"/>
+            <wp:wrapNone/>
+            <wp:docPr id="38" name="Immagine 38"/>
+            <wp:cNvGraphicFramePr>
+              <a:graphicFrameLocks xmlns:a="http://schemas.openxmlformats.org/drawingml/2006/main" noChangeAspect="1"/>
+            </wp:cNvGraphicFramePr>
+            <a:graphic xmlns:a="http://schemas.openxmlformats.org/drawingml/2006/main">
+              <a:graphicData uri="http://schemas.openxmlformats.org/drawingml/2006/picture">
+                <pic:pic xmlns:pic="http://schemas.openxmlformats.org/drawingml/2006/picture">
+                  <pic:nvPicPr>
+                    <pic:cNvPr id="38" name="Immagine 38"/>
+                    <pic:cNvPicPr/>
+                  </pic:nvPicPr>
+                  <pic:blipFill>
+                    <a:blip r:embed="rId35">
+                      <a:extLst>
+                        <a:ext uri="{28A0092B-C50C-407E-A947-70E740481C1C}">
+                          <a14:useLocalDpi xmlns:a14="http://schemas.microsoft.com/office/drawing/2010/main" val="0"/>
+                        </a:ext>
+                      </a:extLst>
+                    </a:blip>
+                    <a:stretch>
+                      <a:fillRect/>
+                    </a:stretch>
+                  </pic:blipFill>
+                  <pic:spPr>
+                    <a:xfrm>
+                      <a:off x="0" y="0"/>
+                      <a:ext cx="4432628" cy="3324472"/>
+                    </a:xfrm>
+                    <a:prstGeom prst="rect">
+                      <a:avLst/>
+                    </a:prstGeom>
+                  </pic:spPr>
+                </pic:pic>
+              </a:graphicData>
+            </a:graphic>
+            <wp14:sizeRelH relativeFrom="margin">
+              <wp14:pctWidth>0</wp14:pctWidth>
+            </wp14:sizeRelH>
+            <wp14:sizeRelV relativeFrom="margin">
+              <wp14:pctHeight>0</wp14:pctHeight>
+            </wp14:sizeRelV>
+          </wp:anchor>
+        </w:drawing>
+      </w:r>
+    </w:p>
+    <w:p>
+      <w:pPr>
+        <w:ind w:left="360"/>
+        <w:rPr>
+          <w:bCs/>
+          <w:sz w:val="32"/>
+          <w:szCs w:val="32"/>
+        </w:rPr>
+      </w:pPr>
+    </w:p>
+    <w:p>
+      <w:pPr>
+        <w:ind w:left="360"/>
+        <w:rPr>
+          <w:bCs/>
+          <w:sz w:val="32"/>
+          <w:szCs w:val="32"/>
+        </w:rPr>
+      </w:pPr>
+    </w:p>
+    <w:p>
+      <w:pPr>
+        <w:ind w:left="360"/>
+        <w:rPr>
+          <w:bCs/>
+          <w:sz w:val="32"/>
+          <w:szCs w:val="32"/>
+        </w:rPr>
+      </w:pPr>
+    </w:p>
+    <w:p>
+      <w:pPr>
+        <w:ind w:left="360"/>
+        <w:rPr>
+          <w:bCs/>
+          <w:sz w:val="32"/>
+          <w:szCs w:val="32"/>
+        </w:rPr>
+      </w:pPr>
+    </w:p>
+    <w:p>
+      <w:pPr>
+        <w:ind w:left="360"/>
+        <w:rPr>
+          <w:bCs/>
+          <w:sz w:val="32"/>
+          <w:szCs w:val="32"/>
+        </w:rPr>
+      </w:pPr>
+    </w:p>
+    <w:p>
+      <w:pPr>
+        <w:ind w:left="360"/>
+        <w:rPr>
+          <w:bCs/>
+          <w:sz w:val="32"/>
+          <w:szCs w:val="32"/>
+        </w:rPr>
+      </w:pPr>
+    </w:p>
+    <w:p>
+      <w:pPr>
+        <w:ind w:left="360"/>
+        <w:rPr>
+          <w:bCs/>
+          <w:sz w:val="32"/>
+          <w:szCs w:val="32"/>
+        </w:rPr>
+      </w:pPr>
+    </w:p>
+    <w:p>
+      <w:pPr>
+        <w:ind w:left="360"/>
+        <w:rPr>
+          <w:bCs/>
+          <w:sz w:val="32"/>
+          <w:szCs w:val="32"/>
+        </w:rPr>
+      </w:pPr>
+    </w:p>
+    <w:p>
+      <w:pPr>
+        <w:ind w:left="360"/>
+        <w:rPr>
+          <w:bCs/>
+          <w:sz w:val="32"/>
+          <w:szCs w:val="32"/>
+        </w:rPr>
+      </w:pPr>
     </w:p>
     <w:p>
       <w:pPr>
@@ -10821,7 +11634,7 @@
                     <pic:cNvPicPr/>
                   </pic:nvPicPr>
                   <pic:blipFill>
-                    <a:blip r:embed="rId37">
+                    <a:blip r:embed="rId41">
                       <a:extLst>
                         <a:ext uri="{28A0092B-C50C-407E-A947-70E740481C1C}">
                           <a14:useLocalDpi xmlns:a14="http://schemas.microsoft.com/office/drawing/2010/main" val="0"/>
@@ -10910,6 +11723,124 @@
           <w:szCs w:val="32"/>
         </w:rPr>
       </w:pPr>
+      <w:r>
+        <w:rPr>
+          <w:bCs/>
+          <w:noProof/>
+          <w:sz w:val="32"/>
+          <w:szCs w:val="32"/>
+        </w:rPr>
+        <w:lastRenderedPageBreak/>
+        <w:drawing>
+          <wp:anchor distT="0" distB="0" distL="114300" distR="114300" simplePos="0" relativeHeight="251699200" behindDoc="1" locked="0" layoutInCell="1" allowOverlap="1" wp14:anchorId="7A0FA5D2" wp14:editId="1DB5F2B1">
+            <wp:simplePos x="0" y="0"/>
+            <wp:positionH relativeFrom="column">
+              <wp:posOffset>504134</wp:posOffset>
+            </wp:positionH>
+            <wp:positionV relativeFrom="paragraph">
+              <wp:posOffset>-780967</wp:posOffset>
+            </wp:positionV>
+            <wp:extent cx="4060465" cy="3045349"/>
+            <wp:effectExtent l="0" t="0" r="0" b="3175"/>
+            <wp:wrapNone/>
+            <wp:docPr id="39" name="Immagine 39"/>
+            <wp:cNvGraphicFramePr>
+              <a:graphicFrameLocks xmlns:a="http://schemas.openxmlformats.org/drawingml/2006/main" noChangeAspect="1"/>
+            </wp:cNvGraphicFramePr>
+            <a:graphic xmlns:a="http://schemas.openxmlformats.org/drawingml/2006/main">
+              <a:graphicData uri="http://schemas.openxmlformats.org/drawingml/2006/picture">
+                <pic:pic xmlns:pic="http://schemas.openxmlformats.org/drawingml/2006/picture">
+                  <pic:nvPicPr>
+                    <pic:cNvPr id="39" name="Immagine 39"/>
+                    <pic:cNvPicPr/>
+                  </pic:nvPicPr>
+                  <pic:blipFill>
+                    <a:blip r:embed="rId35">
+                      <a:extLst>
+                        <a:ext uri="{28A0092B-C50C-407E-A947-70E740481C1C}">
+                          <a14:useLocalDpi xmlns:a14="http://schemas.microsoft.com/office/drawing/2010/main" val="0"/>
+                        </a:ext>
+                      </a:extLst>
+                    </a:blip>
+                    <a:stretch>
+                      <a:fillRect/>
+                    </a:stretch>
+                  </pic:blipFill>
+                  <pic:spPr>
+                    <a:xfrm>
+                      <a:off x="0" y="0"/>
+                      <a:ext cx="4060465" cy="3045349"/>
+                    </a:xfrm>
+                    <a:prstGeom prst="rect">
+                      <a:avLst/>
+                    </a:prstGeom>
+                  </pic:spPr>
+                </pic:pic>
+              </a:graphicData>
+            </a:graphic>
+            <wp14:sizeRelH relativeFrom="margin">
+              <wp14:pctWidth>0</wp14:pctWidth>
+            </wp14:sizeRelH>
+            <wp14:sizeRelV relativeFrom="margin">
+              <wp14:pctHeight>0</wp14:pctHeight>
+            </wp14:sizeRelV>
+          </wp:anchor>
+        </w:drawing>
+      </w:r>
+    </w:p>
+    <w:p>
+      <w:pPr>
+        <w:rPr>
+          <w:bCs/>
+          <w:sz w:val="32"/>
+          <w:szCs w:val="32"/>
+        </w:rPr>
+      </w:pPr>
+    </w:p>
+    <w:p>
+      <w:pPr>
+        <w:rPr>
+          <w:bCs/>
+          <w:sz w:val="32"/>
+          <w:szCs w:val="32"/>
+        </w:rPr>
+      </w:pPr>
+    </w:p>
+    <w:p>
+      <w:pPr>
+        <w:rPr>
+          <w:bCs/>
+          <w:sz w:val="32"/>
+          <w:szCs w:val="32"/>
+        </w:rPr>
+      </w:pPr>
+    </w:p>
+    <w:p>
+      <w:pPr>
+        <w:rPr>
+          <w:bCs/>
+          <w:sz w:val="32"/>
+          <w:szCs w:val="32"/>
+        </w:rPr>
+      </w:pPr>
+    </w:p>
+    <w:p>
+      <w:pPr>
+        <w:rPr>
+          <w:bCs/>
+          <w:sz w:val="32"/>
+          <w:szCs w:val="32"/>
+        </w:rPr>
+      </w:pPr>
+    </w:p>
+    <w:p>
+      <w:pPr>
+        <w:rPr>
+          <w:bCs/>
+          <w:sz w:val="32"/>
+          <w:szCs w:val="32"/>
+        </w:rPr>
+      </w:pPr>
     </w:p>
     <w:p>
       <w:pPr>
@@ -10998,7 +11929,7 @@
           <w:szCs w:val="32"/>
         </w:rPr>
         <w:drawing>
-          <wp:anchor distT="0" distB="0" distL="114300" distR="114300" simplePos="0" relativeHeight="251692032" behindDoc="1" locked="0" layoutInCell="1" allowOverlap="1" wp14:anchorId="20AD55AE" wp14:editId="7C9E2157">
+          <wp:anchor distT="0" distB="0" distL="114300" distR="114300" simplePos="0" relativeHeight="251692032" behindDoc="1" locked="0" layoutInCell="1" allowOverlap="1" wp14:anchorId="20AD55AE" wp14:editId="17D71C50">
             <wp:simplePos x="0" y="0"/>
             <wp:positionH relativeFrom="column">
               <wp:posOffset>885301</wp:posOffset>
@@ -11021,7 +11952,7 @@
                     <pic:cNvPicPr/>
                   </pic:nvPicPr>
                   <pic:blipFill>
-                    <a:blip r:embed="rId38">
+                    <a:blip r:embed="rId42">
                       <a:extLst>
                         <a:ext uri="{28A0092B-C50C-407E-A947-70E740481C1C}">
                           <a14:useLocalDpi xmlns:a14="http://schemas.microsoft.com/office/drawing/2010/main" val="0"/>
@@ -11097,6 +12028,179 @@
           <w:szCs w:val="32"/>
         </w:rPr>
       </w:pPr>
+      <w:r>
+        <w:rPr>
+          <w:bCs/>
+          <w:noProof/>
+          <w:sz w:val="32"/>
+          <w:szCs w:val="32"/>
+        </w:rPr>
+        <w:drawing>
+          <wp:anchor distT="0" distB="0" distL="114300" distR="114300" simplePos="0" relativeHeight="251700224" behindDoc="1" locked="0" layoutInCell="1" allowOverlap="1" wp14:anchorId="7ECE6F99" wp14:editId="3B1F88DA">
+            <wp:simplePos x="0" y="0"/>
+            <wp:positionH relativeFrom="margin">
+              <wp:align>center</wp:align>
+            </wp:positionH>
+            <wp:positionV relativeFrom="paragraph">
+              <wp:posOffset>249334</wp:posOffset>
+            </wp:positionV>
+            <wp:extent cx="4389120" cy="3291840"/>
+            <wp:effectExtent l="0" t="0" r="0" b="3810"/>
+            <wp:wrapNone/>
+            <wp:docPr id="40" name="Immagine 40"/>
+            <wp:cNvGraphicFramePr>
+              <a:graphicFrameLocks xmlns:a="http://schemas.openxmlformats.org/drawingml/2006/main" noChangeAspect="1"/>
+            </wp:cNvGraphicFramePr>
+            <a:graphic xmlns:a="http://schemas.openxmlformats.org/drawingml/2006/main">
+              <a:graphicData uri="http://schemas.openxmlformats.org/drawingml/2006/picture">
+                <pic:pic xmlns:pic="http://schemas.openxmlformats.org/drawingml/2006/picture">
+                  <pic:nvPicPr>
+                    <pic:cNvPr id="40" name="Immagine 40"/>
+                    <pic:cNvPicPr/>
+                  </pic:nvPicPr>
+                  <pic:blipFill>
+                    <a:blip r:embed="rId43">
+                      <a:extLst>
+                        <a:ext uri="{28A0092B-C50C-407E-A947-70E740481C1C}">
+                          <a14:useLocalDpi xmlns:a14="http://schemas.microsoft.com/office/drawing/2010/main" val="0"/>
+                        </a:ext>
+                      </a:extLst>
+                    </a:blip>
+                    <a:stretch>
+                      <a:fillRect/>
+                    </a:stretch>
+                  </pic:blipFill>
+                  <pic:spPr>
+                    <a:xfrm>
+                      <a:off x="0" y="0"/>
+                      <a:ext cx="4389120" cy="3291840"/>
+                    </a:xfrm>
+                    <a:prstGeom prst="rect">
+                      <a:avLst/>
+                    </a:prstGeom>
+                  </pic:spPr>
+                </pic:pic>
+              </a:graphicData>
+            </a:graphic>
+            <wp14:sizeRelH relativeFrom="margin">
+              <wp14:pctWidth>0</wp14:pctWidth>
+            </wp14:sizeRelH>
+            <wp14:sizeRelV relativeFrom="margin">
+              <wp14:pctHeight>0</wp14:pctHeight>
+            </wp14:sizeRelV>
+          </wp:anchor>
+        </w:drawing>
+      </w:r>
+    </w:p>
+    <w:p>
+      <w:pPr>
+        <w:ind w:left="360"/>
+        <w:rPr>
+          <w:bCs/>
+          <w:sz w:val="32"/>
+          <w:szCs w:val="32"/>
+        </w:rPr>
+      </w:pPr>
+    </w:p>
+    <w:p>
+      <w:pPr>
+        <w:ind w:left="360"/>
+        <w:rPr>
+          <w:bCs/>
+          <w:sz w:val="32"/>
+          <w:szCs w:val="32"/>
+        </w:rPr>
+      </w:pPr>
+    </w:p>
+    <w:p>
+      <w:pPr>
+        <w:ind w:left="360"/>
+        <w:rPr>
+          <w:bCs/>
+          <w:sz w:val="32"/>
+          <w:szCs w:val="32"/>
+        </w:rPr>
+      </w:pPr>
+    </w:p>
+    <w:p>
+      <w:pPr>
+        <w:ind w:left="360"/>
+        <w:rPr>
+          <w:bCs/>
+          <w:sz w:val="32"/>
+          <w:szCs w:val="32"/>
+        </w:rPr>
+      </w:pPr>
+    </w:p>
+    <w:p>
+      <w:pPr>
+        <w:ind w:left="360"/>
+        <w:rPr>
+          <w:bCs/>
+          <w:sz w:val="32"/>
+          <w:szCs w:val="32"/>
+        </w:rPr>
+      </w:pPr>
+    </w:p>
+    <w:p>
+      <w:pPr>
+        <w:ind w:left="360"/>
+        <w:rPr>
+          <w:bCs/>
+          <w:sz w:val="32"/>
+          <w:szCs w:val="32"/>
+        </w:rPr>
+      </w:pPr>
+    </w:p>
+    <w:p>
+      <w:pPr>
+        <w:ind w:left="360"/>
+        <w:rPr>
+          <w:bCs/>
+          <w:sz w:val="32"/>
+          <w:szCs w:val="32"/>
+        </w:rPr>
+      </w:pPr>
+    </w:p>
+    <w:p>
+      <w:pPr>
+        <w:ind w:left="360"/>
+        <w:rPr>
+          <w:bCs/>
+          <w:sz w:val="32"/>
+          <w:szCs w:val="32"/>
+        </w:rPr>
+      </w:pPr>
+    </w:p>
+    <w:p>
+      <w:pPr>
+        <w:ind w:left="360"/>
+        <w:rPr>
+          <w:bCs/>
+          <w:sz w:val="32"/>
+          <w:szCs w:val="32"/>
+        </w:rPr>
+      </w:pPr>
+    </w:p>
+    <w:p>
+      <w:pPr>
+        <w:ind w:left="360"/>
+        <w:rPr>
+          <w:bCs/>
+          <w:sz w:val="32"/>
+          <w:szCs w:val="32"/>
+        </w:rPr>
+      </w:pPr>
+    </w:p>
+    <w:p>
+      <w:pPr>
+        <w:ind w:left="360"/>
+        <w:rPr>
+          <w:bCs/>
+          <w:sz w:val="32"/>
+          <w:szCs w:val="32"/>
+        </w:rPr>
+      </w:pPr>
     </w:p>
     <w:p>
       <w:pPr>
@@ -11185,7 +12289,6 @@
           <w:sz w:val="32"/>
           <w:szCs w:val="32"/>
         </w:rPr>
-        <w:lastRenderedPageBreak/>
         <w:drawing>
           <wp:anchor distT="0" distB="0" distL="114300" distR="114300" simplePos="0" relativeHeight="251693056" behindDoc="1" locked="0" layoutInCell="1" allowOverlap="1" wp14:anchorId="48F824F6" wp14:editId="1CC27A66">
             <wp:simplePos x="0" y="0"/>
@@ -11210,7 +12313,7 @@
                     <pic:cNvPicPr/>
                   </pic:nvPicPr>
                   <pic:blipFill>
-                    <a:blip r:embed="rId39">
+                    <a:blip r:embed="rId44">
                       <a:extLst>
                         <a:ext uri="{28A0092B-C50C-407E-A947-70E740481C1C}">
                           <a14:useLocalDpi xmlns:a14="http://schemas.microsoft.com/office/drawing/2010/main" val="0"/>
@@ -11290,7 +12393,157 @@
     </w:p>
     <w:p>
       <w:pPr>
-        <w:pStyle w:val="Paragrafoelenco"/>
+        <w:ind w:left="360"/>
+        <w:rPr>
+          <w:b/>
+          <w:bCs/>
+          <w:sz w:val="32"/>
+          <w:szCs w:val="32"/>
+        </w:rPr>
+      </w:pPr>
+      <w:r>
+        <w:rPr>
+          <w:bCs/>
+          <w:noProof/>
+          <w:sz w:val="32"/>
+          <w:szCs w:val="32"/>
+        </w:rPr>
+        <w:drawing>
+          <wp:anchor distT="0" distB="0" distL="114300" distR="114300" simplePos="0" relativeHeight="251702272" behindDoc="1" locked="0" layoutInCell="1" allowOverlap="1" wp14:anchorId="6569CD6A" wp14:editId="70AC26B7">
+            <wp:simplePos x="0" y="0"/>
+            <wp:positionH relativeFrom="margin">
+              <wp:posOffset>623377</wp:posOffset>
+            </wp:positionH>
+            <wp:positionV relativeFrom="paragraph">
+              <wp:posOffset>4445</wp:posOffset>
+            </wp:positionV>
+            <wp:extent cx="4389120" cy="3291840"/>
+            <wp:effectExtent l="0" t="0" r="0" b="3810"/>
+            <wp:wrapNone/>
+            <wp:docPr id="41" name="Immagine 41"/>
+            <wp:cNvGraphicFramePr>
+              <a:graphicFrameLocks xmlns:a="http://schemas.openxmlformats.org/drawingml/2006/main" noChangeAspect="1"/>
+            </wp:cNvGraphicFramePr>
+            <a:graphic xmlns:a="http://schemas.openxmlformats.org/drawingml/2006/main">
+              <a:graphicData uri="http://schemas.openxmlformats.org/drawingml/2006/picture">
+                <pic:pic xmlns:pic="http://schemas.openxmlformats.org/drawingml/2006/picture">
+                  <pic:nvPicPr>
+                    <pic:cNvPr id="40" name="Immagine 40"/>
+                    <pic:cNvPicPr/>
+                  </pic:nvPicPr>
+                  <pic:blipFill>
+                    <a:blip r:embed="rId43">
+                      <a:extLst>
+                        <a:ext uri="{28A0092B-C50C-407E-A947-70E740481C1C}">
+                          <a14:useLocalDpi xmlns:a14="http://schemas.microsoft.com/office/drawing/2010/main" val="0"/>
+                        </a:ext>
+                      </a:extLst>
+                    </a:blip>
+                    <a:stretch>
+                      <a:fillRect/>
+                    </a:stretch>
+                  </pic:blipFill>
+                  <pic:spPr>
+                    <a:xfrm>
+                      <a:off x="0" y="0"/>
+                      <a:ext cx="4389120" cy="3291840"/>
+                    </a:xfrm>
+                    <a:prstGeom prst="rect">
+                      <a:avLst/>
+                    </a:prstGeom>
+                  </pic:spPr>
+                </pic:pic>
+              </a:graphicData>
+            </a:graphic>
+            <wp14:sizeRelH relativeFrom="margin">
+              <wp14:pctWidth>0</wp14:pctWidth>
+            </wp14:sizeRelH>
+            <wp14:sizeRelV relativeFrom="margin">
+              <wp14:pctHeight>0</wp14:pctHeight>
+            </wp14:sizeRelV>
+          </wp:anchor>
+        </w:drawing>
+      </w:r>
+    </w:p>
+    <w:p>
+      <w:pPr>
+        <w:ind w:left="360"/>
+        <w:rPr>
+          <w:b/>
+          <w:bCs/>
+          <w:sz w:val="32"/>
+          <w:szCs w:val="32"/>
+        </w:rPr>
+      </w:pPr>
+    </w:p>
+    <w:p>
+      <w:pPr>
+        <w:ind w:left="360"/>
+        <w:rPr>
+          <w:b/>
+          <w:bCs/>
+          <w:sz w:val="32"/>
+          <w:szCs w:val="32"/>
+        </w:rPr>
+      </w:pPr>
+    </w:p>
+    <w:p>
+      <w:pPr>
+        <w:ind w:left="360"/>
+        <w:rPr>
+          <w:b/>
+          <w:bCs/>
+          <w:sz w:val="32"/>
+          <w:szCs w:val="32"/>
+        </w:rPr>
+      </w:pPr>
+    </w:p>
+    <w:p>
+      <w:pPr>
+        <w:ind w:left="360"/>
+        <w:rPr>
+          <w:b/>
+          <w:bCs/>
+          <w:sz w:val="32"/>
+          <w:szCs w:val="32"/>
+        </w:rPr>
+      </w:pPr>
+    </w:p>
+    <w:p>
+      <w:pPr>
+        <w:ind w:left="360"/>
+        <w:rPr>
+          <w:b/>
+          <w:bCs/>
+          <w:sz w:val="32"/>
+          <w:szCs w:val="32"/>
+        </w:rPr>
+      </w:pPr>
+    </w:p>
+    <w:p>
+      <w:pPr>
+        <w:ind w:left="360"/>
+        <w:rPr>
+          <w:b/>
+          <w:bCs/>
+          <w:sz w:val="32"/>
+          <w:szCs w:val="32"/>
+        </w:rPr>
+      </w:pPr>
+    </w:p>
+    <w:p>
+      <w:pPr>
+        <w:ind w:left="360"/>
+        <w:rPr>
+          <w:b/>
+          <w:bCs/>
+          <w:sz w:val="32"/>
+          <w:szCs w:val="32"/>
+        </w:rPr>
+      </w:pPr>
+    </w:p>
+    <w:p>
+      <w:pPr>
         <w:rPr>
           <w:b/>
           <w:bCs/>
@@ -11524,7 +12777,15 @@
           <w:sz w:val="32"/>
           <w:szCs w:val="32"/>
         </w:rPr>
-        <w:t xml:space="preserve"> nel visualizzare i risultati ottenuti senza applicare </w:t>
+        <w:t xml:space="preserve"> </w:t>
+      </w:r>
+      <w:r>
+        <w:rPr>
+          <w:sz w:val="32"/>
+          <w:szCs w:val="32"/>
+        </w:rPr>
+        <w:lastRenderedPageBreak/>
+        <w:t xml:space="preserve">nel visualizzare i risultati ottenuti senza applicare </w:t>
       </w:r>
       <w:r>
         <w:rPr>
@@ -11619,7 +12880,7 @@
           <w:sz w:val="32"/>
           <w:szCs w:val="32"/>
         </w:rPr>
-        <w:t xml:space="preserve">uesto perché il classificatore ha più istanze negative (dato che non si è applicato data balancing) da cui poter apprendere e di conseguenza è più bravo a </w:t>
+        <w:t xml:space="preserve">uesto perché il classificatore ha più istanze negative da cui poter apprendere e di conseguenza è più bravo a </w:t>
       </w:r>
       <w:r>
         <w:rPr>
@@ -11700,7 +12961,21 @@
           <w:sz w:val="32"/>
           <w:szCs w:val="32"/>
         </w:rPr>
-        <w:t xml:space="preserve"> migliore. </w:t>
+        <w:t xml:space="preserve"> migliore</w:t>
+      </w:r>
+      <w:r>
+        <w:rPr>
+          <w:sz w:val="32"/>
+          <w:szCs w:val="32"/>
+        </w:rPr>
+        <w:t xml:space="preserve"> (ma possiamo notare che la recall dei positivi è diminuita drasticamente)</w:t>
+      </w:r>
+      <w:r>
+        <w:rPr>
+          <w:sz w:val="32"/>
+          <w:szCs w:val="32"/>
+        </w:rPr>
+        <w:t xml:space="preserve">. </w:t>
       </w:r>
       <w:r>
         <w:rPr>
@@ -11820,15 +13095,7 @@
           <w:sz w:val="32"/>
           <w:szCs w:val="32"/>
         </w:rPr>
-        <w:t xml:space="preserve"> con la </w:t>
-      </w:r>
-      <w:r>
-        <w:rPr>
-          <w:sz w:val="32"/>
-          <w:szCs w:val="32"/>
-        </w:rPr>
-        <w:lastRenderedPageBreak/>
-        <w:t xml:space="preserve">seguente configurazione: applicando sia data balancing e sia feature </w:t>
+        <w:t xml:space="preserve"> con la seguente configurazione: applicando sia data balancing e sia feature </w:t>
       </w:r>
       <w:proofErr w:type="spellStart"/>
       <w:r>

</xml_diff>